<commit_message>
met a jour la section 2 de la documentation
</commit_message>
<xml_diff>
--- a/livrables/rapport.docx
+++ b/livrables/rapport.docx
@@ -6,8 +6,6 @@
       <w:pPr>
         <w:pStyle w:val="TM1"/>
       </w:pPr>
-      <w:bookmarkStart w:id="0" w:name="_GoBack"/>
-      <w:bookmarkEnd w:id="0"/>
       <w:r>
         <w:rPr>
           <w:lang w:val="fr-CH" w:eastAsia="fr-CH"/>
@@ -93,13 +91,20 @@
                 <w:sz w:val="96"/>
               </w:rPr>
             </w:pPr>
-            <w:proofErr w:type="spellStart"/>
             <w:r>
               <w:rPr>
                 <w:rFonts w:ascii="Impact" w:hAnsi="Impact"/>
                 <w:sz w:val="96"/>
               </w:rPr>
-              <w:t>Volscore-Nemath</w:t>
+              <w:t>Volscore-</w:t>
+            </w:r>
+            <w:proofErr w:type="spellStart"/>
+            <w:r>
+              <w:rPr>
+                <w:rFonts w:ascii="Impact" w:hAnsi="Impact"/>
+                <w:sz w:val="96"/>
+              </w:rPr>
+              <w:t>Nemath</w:t>
             </w:r>
             <w:proofErr w:type="spellEnd"/>
           </w:p>
@@ -2138,7 +2143,7 @@
       <w:pPr>
         <w:pStyle w:val="Titre1"/>
       </w:pPr>
-      <w:bookmarkStart w:id="1" w:name="_Toc499021832"/>
+      <w:bookmarkStart w:id="0" w:name="_Toc499021832"/>
       <w:r>
         <w:lastRenderedPageBreak/>
         <w:t>Analyse prél</w:t>
@@ -2149,7 +2154,108 @@
       <w:r>
         <w:t>minaire</w:t>
       </w:r>
+      <w:bookmarkEnd w:id="0"/>
+    </w:p>
+    <w:p>
+      <w:pPr>
+        <w:pStyle w:val="Titre2"/>
+        <w:rPr>
+          <w:i w:val="0"/>
+          <w:iCs/>
+        </w:rPr>
+      </w:pPr>
+      <w:bookmarkStart w:id="1" w:name="_Toc499021833"/>
+      <w:r>
+        <w:rPr>
+          <w:i w:val="0"/>
+          <w:iCs/>
+        </w:rPr>
+        <w:t>Introduction</w:t>
+      </w:r>
       <w:bookmarkEnd w:id="1"/>
+      <w:r>
+        <w:rPr>
+          <w:i w:val="0"/>
+          <w:iCs/>
+        </w:rPr>
+        <w:t xml:space="preserve"> </w:t>
+      </w:r>
+    </w:p>
+    <w:p/>
+    <w:p>
+      <w:r>
+        <w:t xml:space="preserve">Dans le cadre du projet </w:t>
+      </w:r>
+      <w:proofErr w:type="spellStart"/>
+      <w:r>
+        <w:t>GestProg</w:t>
+      </w:r>
+      <w:proofErr w:type="spellEnd"/>
+      <w:r>
+        <w:t xml:space="preserve"> donné par XCL au GRP2C. Il a été décidé de créer un site web permettant et facilitant le remplissage des </w:t>
+      </w:r>
+      <w:r>
+        <w:t>feuilles de match de volleyball</w:t>
+      </w:r>
+      <w:r>
+        <w:t xml:space="preserve"> par les marqueurs.</w:t>
+      </w:r>
+    </w:p>
+    <w:p>
+      <w:r>
+        <w:t xml:space="preserve">Afin de gérer le déroulement du projet l’outil de gestion de projet en ligne </w:t>
+      </w:r>
+      <w:proofErr w:type="spellStart"/>
+      <w:r>
+        <w:t>IceScrum</w:t>
+      </w:r>
+      <w:proofErr w:type="spellEnd"/>
+      <w:r>
+        <w:t xml:space="preserve"> sera utilisé</w:t>
+      </w:r>
+      <w:r>
+        <w:t>.</w:t>
+      </w:r>
+    </w:p>
+    <w:p>
+      <w:r>
+        <w:t>La base de données utilisée</w:t>
+      </w:r>
+      <w:r>
+        <w:t>s</w:t>
+      </w:r>
+      <w:r>
+        <w:t xml:space="preserve"> est fournie est mise à jour par XCL. Les fonctions PHP permettant de communiquer avec la base de données sont aussi fournies par XCL. En cas de besoin il est possible à l’aide d’issues sur GitHub de demandé à XCL de créer de nouvelle</w:t>
+      </w:r>
+      <w:r>
+        <w:t>s</w:t>
+      </w:r>
+      <w:r>
+        <w:t xml:space="preserve"> fonctions PHP.</w:t>
+      </w:r>
+    </w:p>
+    <w:p>
+      <w:r>
+        <w:t xml:space="preserve">La mise en Place de l’environnement est détaillé </w:t>
+      </w:r>
+      <w:hyperlink r:id="rId11" w:history="1">
+        <w:r>
+          <w:rPr>
+            <w:rStyle w:val="Lienhypertexte"/>
+          </w:rPr>
+          <w:t>ici</w:t>
+        </w:r>
+      </w:hyperlink>
+      <w:r>
+        <w:t>.</w:t>
+      </w:r>
+    </w:p>
+    <w:p>
+      <w:pPr>
+        <w:rPr>
+          <w:szCs w:val="14"/>
+        </w:rPr>
+      </w:pPr>
     </w:p>
     <w:p>
       <w:pPr>
@@ -2159,116 +2265,15 @@
           <w:iCs/>
         </w:rPr>
       </w:pPr>
-      <w:bookmarkStart w:id="2" w:name="_Toc499021833"/>
+      <w:bookmarkStart w:id="2" w:name="_Toc499021834"/>
       <w:r>
         <w:rPr>
           <w:i w:val="0"/>
           <w:iCs/>
         </w:rPr>
-        <w:t>Introduction</w:t>
+        <w:t>Objectifs</w:t>
       </w:r>
       <w:bookmarkEnd w:id="2"/>
-      <w:r>
-        <w:rPr>
-          <w:i w:val="0"/>
-          <w:iCs/>
-        </w:rPr>
-        <w:t xml:space="preserve"> </w:t>
-      </w:r>
-    </w:p>
-    <w:p/>
-    <w:p>
-      <w:r>
-        <w:t xml:space="preserve">Dans le cadre du projet </w:t>
-      </w:r>
-      <w:proofErr w:type="spellStart"/>
-      <w:r>
-        <w:t>GestProg</w:t>
-      </w:r>
-      <w:proofErr w:type="spellEnd"/>
-      <w:r>
-        <w:t xml:space="preserve"> donné par XCL au GRP2C. Il a été décidé de créer un site web permettant et facilitant le remplissage des </w:t>
-      </w:r>
-      <w:r>
-        <w:t>feuilles de match de volleyball</w:t>
-      </w:r>
-      <w:r>
-        <w:t xml:space="preserve"> par les marqueurs.</w:t>
-      </w:r>
-    </w:p>
-    <w:p>
-      <w:r>
-        <w:t xml:space="preserve">Afin de gérer le déroulement du projet l’outil de gestion de projet en ligne </w:t>
-      </w:r>
-      <w:proofErr w:type="spellStart"/>
-      <w:r>
-        <w:t>IceScrum</w:t>
-      </w:r>
-      <w:proofErr w:type="spellEnd"/>
-      <w:r>
-        <w:t xml:space="preserve"> sera utilisé</w:t>
-      </w:r>
-      <w:r>
-        <w:t>.</w:t>
-      </w:r>
-    </w:p>
-    <w:p>
-      <w:r>
-        <w:t>La base de données utilisée</w:t>
-      </w:r>
-      <w:r>
-        <w:t>s</w:t>
-      </w:r>
-      <w:r>
-        <w:t xml:space="preserve"> est fournie est mise à jour par XCL. Les fonctions PHP permettant de communiquer avec la base de données sont aussi fournies par XCL. En cas de besoin il est possible à l’aide d’issues sur GitHub de demandé à XCL de créer de nouvelle</w:t>
-      </w:r>
-      <w:r>
-        <w:t>s</w:t>
-      </w:r>
-      <w:r>
-        <w:t xml:space="preserve"> fonctions PHP.</w:t>
-      </w:r>
-    </w:p>
-    <w:p>
-      <w:r>
-        <w:t xml:space="preserve">La mise en Place de l’environnement est détaillé </w:t>
-      </w:r>
-      <w:hyperlink r:id="rId11" w:history="1">
-        <w:r>
-          <w:rPr>
-            <w:rStyle w:val="Lienhypertexte"/>
-          </w:rPr>
-          <w:t>ici</w:t>
-        </w:r>
-      </w:hyperlink>
-      <w:r>
-        <w:t>.</w:t>
-      </w:r>
-    </w:p>
-    <w:p>
-      <w:pPr>
-        <w:rPr>
-          <w:szCs w:val="14"/>
-        </w:rPr>
-      </w:pPr>
-    </w:p>
-    <w:p>
-      <w:pPr>
-        <w:pStyle w:val="Titre2"/>
-        <w:rPr>
-          <w:i w:val="0"/>
-          <w:iCs/>
-        </w:rPr>
-      </w:pPr>
-      <w:bookmarkStart w:id="3" w:name="_Toc499021834"/>
-      <w:r>
-        <w:rPr>
-          <w:i w:val="0"/>
-          <w:iCs/>
-        </w:rPr>
-        <w:t>Objectifs</w:t>
-      </w:r>
-      <w:bookmarkEnd w:id="3"/>
     </w:p>
     <w:p>
       <w:pPr>
@@ -2376,13 +2381,8 @@
         <w:t xml:space="preserve">et participer </w:t>
       </w:r>
       <w:r>
-        <w:t xml:space="preserve">des sprint </w:t>
-      </w:r>
-      <w:proofErr w:type="spellStart"/>
-      <w:r>
-        <w:t>reviews</w:t>
-      </w:r>
-      <w:proofErr w:type="spellEnd"/>
+        <w:t>des sprint reviews</w:t>
+      </w:r>
     </w:p>
     <w:p>
       <w:pPr>
@@ -2460,7 +2460,7 @@
         </w:rPr>
         <w:br w:type="page"/>
       </w:r>
-      <w:bookmarkStart w:id="4" w:name="_Toc499021835"/>
+      <w:bookmarkStart w:id="3" w:name="_Toc499021835"/>
       <w:r>
         <w:rPr>
           <w:i w:val="0"/>
@@ -2476,7 +2476,7 @@
         </w:rPr>
         <w:t xml:space="preserve"> initiale</w:t>
       </w:r>
-      <w:bookmarkEnd w:id="4"/>
+      <w:bookmarkEnd w:id="3"/>
     </w:p>
     <w:p>
       <w:pPr>
@@ -2560,41 +2560,92 @@
                 <w:iCs/>
                 <w:szCs w:val="14"/>
               </w:rPr>
-              <w:t xml:space="preserve">Sprint </w:t>
-            </w:r>
-            <w:proofErr w:type="spellStart"/>
-            <w:r>
+              <w:t>Sprint review</w:t>
+            </w:r>
+          </w:p>
+        </w:tc>
+        <w:tc>
+          <w:tcPr>
+            <w:tcW w:w="3020" w:type="dxa"/>
+          </w:tcPr>
+          <w:p>
+            <w:pPr>
+              <w:jc w:val="center"/>
               <w:rPr>
                 <w:b/>
                 <w:iCs/>
                 <w:szCs w:val="14"/>
               </w:rPr>
-              <w:t>review</w:t>
-            </w:r>
-            <w:proofErr w:type="spellEnd"/>
-          </w:p>
-        </w:tc>
-        <w:tc>
-          <w:tcPr>
-            <w:tcW w:w="3020" w:type="dxa"/>
-          </w:tcPr>
-          <w:p>
-            <w:pPr>
-              <w:jc w:val="center"/>
+            </w:pPr>
+            <w:r>
               <w:rPr>
                 <w:b/>
                 <w:iCs/>
                 <w:szCs w:val="14"/>
               </w:rPr>
-            </w:pPr>
-            <w:r>
-              <w:rPr>
-                <w:b/>
+              <w:t>But</w:t>
+            </w:r>
+          </w:p>
+        </w:tc>
+      </w:tr>
+      <w:tr>
+        <w:tc>
+          <w:tcPr>
+            <w:tcW w:w="3020" w:type="dxa"/>
+          </w:tcPr>
+          <w:p>
+            <w:r>
+              <w:t>1</w:t>
+            </w:r>
+          </w:p>
+        </w:tc>
+        <w:tc>
+          <w:tcPr>
+            <w:tcW w:w="3020" w:type="dxa"/>
+          </w:tcPr>
+          <w:p>
+            <w:pPr>
+              <w:rPr>
                 <w:iCs/>
                 <w:szCs w:val="14"/>
               </w:rPr>
-              <w:t>But</w:t>
-            </w:r>
+            </w:pPr>
+            <w:r>
+              <w:rPr>
+                <w:iCs/>
+                <w:szCs w:val="14"/>
+              </w:rPr>
+              <w:t>10.02.2023 13h50-14h20</w:t>
+            </w:r>
+          </w:p>
+        </w:tc>
+        <w:tc>
+          <w:tcPr>
+            <w:tcW w:w="3020" w:type="dxa"/>
+          </w:tcPr>
+          <w:p>
+            <w:pPr>
+              <w:rPr>
+                <w:iCs/>
+                <w:szCs w:val="14"/>
+              </w:rPr>
+            </w:pPr>
+            <w:r>
+              <w:rPr>
+                <w:iCs/>
+                <w:szCs w:val="14"/>
+              </w:rPr>
+              <w:t xml:space="preserve">Chaque membres du groupe crée et fait validé une </w:t>
+            </w:r>
+            <w:proofErr w:type="spellStart"/>
+            <w:r>
+              <w:rPr>
+                <w:iCs/>
+                <w:szCs w:val="14"/>
+              </w:rPr>
+              <w:t>storie</w:t>
+            </w:r>
+            <w:proofErr w:type="spellEnd"/>
           </w:p>
         </w:tc>
       </w:tr>
@@ -2604,16 +2655,6 @@
             <w:tcW w:w="3020" w:type="dxa"/>
           </w:tcPr>
           <w:p>
-            <w:r>
-              <w:t>1</w:t>
-            </w:r>
-          </w:p>
-        </w:tc>
-        <w:tc>
-          <w:tcPr>
-            <w:tcW w:w="3020" w:type="dxa"/>
-          </w:tcPr>
-          <w:p>
             <w:pPr>
               <w:rPr>
                 <w:iCs/>
@@ -2625,7 +2666,7 @@
                 <w:iCs/>
                 <w:szCs w:val="14"/>
               </w:rPr>
-              <w:t>10.02.2023 13h50-14h20</w:t>
+              <w:t>2</w:t>
             </w:r>
           </w:p>
         </w:tc>
@@ -2645,17 +2686,28 @@
                 <w:iCs/>
                 <w:szCs w:val="14"/>
               </w:rPr>
-              <w:t xml:space="preserve">Chaque membres du groupe crée et fait validé une </w:t>
-            </w:r>
-            <w:proofErr w:type="spellStart"/>
-            <w:r>
+              <w:t>10.03.2023 14h20-45</w:t>
+            </w:r>
+          </w:p>
+        </w:tc>
+        <w:tc>
+          <w:tcPr>
+            <w:tcW w:w="3020" w:type="dxa"/>
+          </w:tcPr>
+          <w:p>
+            <w:pPr>
               <w:rPr>
                 <w:iCs/>
                 <w:szCs w:val="14"/>
               </w:rPr>
-              <w:t>storie</w:t>
-            </w:r>
-            <w:proofErr w:type="spellEnd"/>
+            </w:pPr>
+            <w:r>
+              <w:rPr>
+                <w:iCs/>
+                <w:szCs w:val="14"/>
+              </w:rPr>
+              <w:t xml:space="preserve">Afficher la page d’accueil, la liste des matchs joué et les détails de ceux-ci </w:t>
+            </w:r>
           </w:p>
         </w:tc>
       </w:tr>
@@ -2676,7 +2728,7 @@
                 <w:iCs/>
                 <w:szCs w:val="14"/>
               </w:rPr>
-              <w:t>2</w:t>
+              <w:t>3</w:t>
             </w:r>
           </w:p>
         </w:tc>
@@ -2696,7 +2748,7 @@
                 <w:iCs/>
                 <w:szCs w:val="14"/>
               </w:rPr>
-              <w:t>10.03.2023 14h20-45</w:t>
+              <w:t>24.03.2023 13h10-25</w:t>
             </w:r>
           </w:p>
         </w:tc>
@@ -2738,7 +2790,7 @@
                 <w:iCs/>
                 <w:szCs w:val="14"/>
               </w:rPr>
-              <w:t>3</w:t>
+              <w:t>4</w:t>
             </w:r>
           </w:p>
         </w:tc>
@@ -2758,63 +2810,8 @@
                 <w:iCs/>
                 <w:szCs w:val="14"/>
               </w:rPr>
-              <w:t>24.03.2023 13h10-25</w:t>
-            </w:r>
-          </w:p>
-        </w:tc>
-        <w:tc>
-          <w:tcPr>
-            <w:tcW w:w="3020" w:type="dxa"/>
-          </w:tcPr>
-          <w:p>
-            <w:pPr>
-              <w:rPr>
-                <w:iCs/>
-                <w:szCs w:val="14"/>
-              </w:rPr>
-            </w:pPr>
-            <w:r>
-              <w:rPr>
-                <w:iCs/>
-                <w:szCs w:val="14"/>
-              </w:rPr>
-              <w:t xml:space="preserve">Afficher la page d’accueil, la liste des matchs joué et les détails de ceux-ci </w:t>
-            </w:r>
-          </w:p>
-        </w:tc>
-      </w:tr>
-      <w:tr>
-        <w:tc>
-          <w:tcPr>
-            <w:tcW w:w="3020" w:type="dxa"/>
-          </w:tcPr>
-          <w:p>
-            <w:pPr>
-              <w:rPr>
-                <w:iCs/>
-                <w:szCs w:val="14"/>
-              </w:rPr>
-            </w:pPr>
-            <w:r>
-              <w:rPr>
-                <w:iCs/>
-                <w:szCs w:val="14"/>
-              </w:rPr>
-              <w:t>4</w:t>
-            </w:r>
-          </w:p>
-        </w:tc>
-        <w:tc>
-          <w:tcPr>
-            <w:tcW w:w="3020" w:type="dxa"/>
-          </w:tcPr>
-          <w:p>
-            <w:pPr>
-              <w:rPr>
-                <w:iCs/>
-                <w:szCs w:val="14"/>
-              </w:rPr>
-            </w:pPr>
+              <w:t>31.03.2023 15h20</w:t>
+            </w:r>
           </w:p>
         </w:tc>
         <w:tc>
@@ -3420,6 +3417,70 @@
           <w:p/>
         </w:tc>
       </w:tr>
+      <w:tr>
+        <w:tc>
+          <w:tcPr>
+            <w:tcW w:w="2265" w:type="dxa"/>
+          </w:tcPr>
+          <w:p>
+            <w:r>
+              <w:t>28.04.2023</w:t>
+            </w:r>
+          </w:p>
+        </w:tc>
+        <w:tc>
+          <w:tcPr>
+            <w:tcW w:w="2265" w:type="dxa"/>
+          </w:tcPr>
+          <w:p>
+            <w:r>
+              <w:t>3X45min</w:t>
+            </w:r>
+          </w:p>
+        </w:tc>
+        <w:tc>
+          <w:tcPr>
+            <w:tcW w:w="2265" w:type="dxa"/>
+          </w:tcPr>
+          <w:p>
+            <w:r>
+              <w:t>5</w:t>
+            </w:r>
+          </w:p>
+        </w:tc>
+      </w:tr>
+      <w:tr>
+        <w:tc>
+          <w:tcPr>
+            <w:tcW w:w="2265" w:type="dxa"/>
+          </w:tcPr>
+          <w:p>
+            <w:r>
+              <w:t>05.05.2023</w:t>
+            </w:r>
+          </w:p>
+        </w:tc>
+        <w:tc>
+          <w:tcPr>
+            <w:tcW w:w="2265" w:type="dxa"/>
+          </w:tcPr>
+          <w:p>
+            <w:r>
+              <w:t>3X45min</w:t>
+            </w:r>
+          </w:p>
+        </w:tc>
+        <w:tc>
+          <w:tcPr>
+            <w:tcW w:w="2265" w:type="dxa"/>
+          </w:tcPr>
+          <w:p>
+            <w:r>
+              <w:t>5</w:t>
+            </w:r>
+          </w:p>
+        </w:tc>
+      </w:tr>
     </w:tbl>
     <w:p>
       <w:r>
@@ -3430,7 +3491,7 @@
       <w:pPr>
         <w:pStyle w:val="Titre1"/>
       </w:pPr>
-      <w:bookmarkStart w:id="5" w:name="_Toc499021836"/>
+      <w:bookmarkStart w:id="4" w:name="_Toc499021836"/>
       <w:r>
         <w:lastRenderedPageBreak/>
         <w:t>Analyse</w:t>
@@ -3438,7 +3499,7 @@
       <w:r>
         <w:t xml:space="preserve"> / Conception</w:t>
       </w:r>
-      <w:bookmarkEnd w:id="5"/>
+      <w:bookmarkEnd w:id="4"/>
     </w:p>
     <w:p>
       <w:pPr>
@@ -3448,7 +3509,7 @@
           <w:iCs/>
         </w:rPr>
       </w:pPr>
-      <w:bookmarkStart w:id="6" w:name="_Toc499021837"/>
+      <w:bookmarkStart w:id="5" w:name="_Toc499021837"/>
       <w:r>
         <w:rPr>
           <w:i w:val="0"/>
@@ -5141,7 +5202,7 @@
         </w:rPr>
         <w:t>Concept</w:t>
       </w:r>
-      <w:bookmarkEnd w:id="6"/>
+      <w:bookmarkEnd w:id="5"/>
     </w:p>
     <w:p>
       <w:pPr>
@@ -5843,9 +5904,8 @@
         <w:pStyle w:val="Retraitnormal1"/>
         <w:numPr>
           <w:ilvl w:val="0"/>
-          <w:numId w:val="0"/>
+          <w:numId w:val="4"/>
         </w:numPr>
-        <w:ind w:left="360"/>
         <w:rPr>
           <w:rFonts w:ascii="Arial" w:hAnsi="Arial"/>
           <w:i/>
@@ -5864,7 +5924,7 @@
           <w:szCs w:val="24"/>
           <w:lang w:eastAsia="fr-FR"/>
         </w:rPr>
-        <w:t>Le concept</w:t>
+        <w:t>B</w:t>
       </w:r>
       <w:r>
         <w:rPr>
@@ -5875,7 +5935,7 @@
           <w:szCs w:val="24"/>
           <w:lang w:eastAsia="fr-FR"/>
         </w:rPr>
-        <w:t xml:space="preserve"> complet avec toutes ses </w:t>
+        <w:t xml:space="preserve">ases de </w:t>
       </w:r>
       <w:r>
         <w:rPr>
@@ -5886,7 +5946,110 @@
           <w:szCs w:val="24"/>
           <w:lang w:eastAsia="fr-FR"/>
         </w:rPr>
-        <w:t>annexes :</w:t>
+        <w:t>données :</w:t>
+      </w:r>
+      <w:r>
+        <w:rPr>
+          <w:rFonts w:ascii="Arial" w:hAnsi="Arial"/>
+          <w:i/>
+          <w:iCs/>
+          <w:sz w:val="24"/>
+          <w:szCs w:val="24"/>
+          <w:lang w:eastAsia="fr-FR"/>
+        </w:rPr>
+        <w:t xml:space="preserve"> interfaces graphiques, modèle conceptuel</w:t>
+      </w:r>
+      <w:r>
+        <w:rPr>
+          <w:rFonts w:ascii="Arial" w:hAnsi="Arial"/>
+          <w:i/>
+          <w:iCs/>
+          <w:sz w:val="24"/>
+          <w:szCs w:val="24"/>
+          <w:lang w:eastAsia="fr-FR"/>
+        </w:rPr>
+        <w:t>.</w:t>
+      </w:r>
+    </w:p>
+    <w:p>
+      <w:pPr>
+        <w:pStyle w:val="Retraitnormal1"/>
+        <w:numPr>
+          <w:ilvl w:val="0"/>
+          <w:numId w:val="0"/>
+        </w:numPr>
+        <w:ind w:left="720"/>
+        <w:rPr>
+          <w:rFonts w:ascii="Arial" w:hAnsi="Arial"/>
+          <w:sz w:val="24"/>
+          <w:szCs w:val="14"/>
+          <w:lang w:eastAsia="fr-FR"/>
+        </w:rPr>
+      </w:pPr>
+    </w:p>
+    <w:p>
+      <w:pPr>
+        <w:pStyle w:val="Titre2"/>
+        <w:rPr>
+          <w:i w:val="0"/>
+          <w:iCs/>
+        </w:rPr>
+      </w:pPr>
+      <w:bookmarkStart w:id="6" w:name="_Toc71691012"/>
+      <w:bookmarkStart w:id="7" w:name="_Toc499021838"/>
+      <w:r>
+        <w:rPr>
+          <w:i w:val="0"/>
+          <w:iCs/>
+        </w:rPr>
+        <w:lastRenderedPageBreak/>
+        <w:t>Stratégie de test</w:t>
+      </w:r>
+      <w:bookmarkEnd w:id="6"/>
+      <w:bookmarkEnd w:id="7"/>
+    </w:p>
+    <w:p/>
+    <w:p>
+      <w:pPr>
+        <w:pStyle w:val="Titre3"/>
+        <w:numPr>
+          <w:ilvl w:val="0"/>
+          <w:numId w:val="0"/>
+        </w:numPr>
+        <w:ind w:left="720" w:hanging="720"/>
+      </w:pPr>
+      <w:r>
+        <w:t xml:space="preserve">Base de données </w:t>
+      </w:r>
+    </w:p>
+    <w:p>
+      <w:r>
+        <w:t>A chaque changement de base de données les tests unitaires de celle-ci sont effectué afin de vérifier que tout fonctionne</w:t>
+      </w:r>
+      <w:r>
+        <w:t>.</w:t>
+      </w:r>
+    </w:p>
+    <w:p/>
+    <w:p>
+      <w:pPr>
+        <w:pStyle w:val="Titre3"/>
+        <w:numPr>
+          <w:ilvl w:val="0"/>
+          <w:numId w:val="0"/>
+        </w:numPr>
+        <w:ind w:left="720" w:hanging="720"/>
+      </w:pPr>
+      <w:r>
+        <w:t>Sprint reviews</w:t>
+      </w:r>
+    </w:p>
+    <w:p>
+      <w:r>
+        <w:t>Les sprint reviews se font dans la salle N509 avec ou sans la présence du Product Owner. Après chaque Sprint review la section rétrospective des sprints sur Icescrum est remplie.</w:t>
+      </w:r>
+      <w:r>
+        <w:t xml:space="preserve"> </w:t>
       </w:r>
     </w:p>
     <w:p>
@@ -5899,13 +6062,45 @@
         <w:ind w:left="360"/>
         <w:rPr>
           <w:rFonts w:ascii="Arial" w:hAnsi="Arial"/>
-          <w:i/>
-          <w:iCs/>
           <w:sz w:val="24"/>
           <w:szCs w:val="14"/>
           <w:lang w:eastAsia="fr-FR"/>
         </w:rPr>
       </w:pPr>
+    </w:p>
+    <w:p>
+      <w:pPr>
+        <w:pStyle w:val="Titre2"/>
+        <w:rPr>
+          <w:i w:val="0"/>
+          <w:iCs/>
+        </w:rPr>
+      </w:pPr>
+      <w:bookmarkStart w:id="8" w:name="_Toc25553310"/>
+      <w:bookmarkStart w:id="9" w:name="_Toc71691015"/>
+      <w:bookmarkStart w:id="10" w:name="_Toc499021839"/>
+      <w:r>
+        <w:rPr>
+          <w:rFonts w:cs="Arial"/>
+        </w:rPr>
+        <w:t>R</w:t>
+      </w:r>
+      <w:r>
+        <w:rPr>
+          <w:rFonts w:cs="Arial"/>
+        </w:rPr>
+        <w:t xml:space="preserve">isques </w:t>
+      </w:r>
+      <w:r>
+        <w:rPr>
+          <w:rFonts w:cs="Arial"/>
+          <w:i w:val="0"/>
+        </w:rPr>
+        <w:t>techniques</w:t>
+      </w:r>
+      <w:bookmarkEnd w:id="8"/>
+      <w:bookmarkEnd w:id="9"/>
+      <w:bookmarkEnd w:id="10"/>
     </w:p>
     <w:p>
       <w:pPr>
@@ -5916,111 +6111,32 @@
         </w:numPr>
         <w:ind w:left="360"/>
         <w:rPr>
-          <w:rFonts w:ascii="Arial" w:hAnsi="Arial"/>
-          <w:i/>
+          <w:rFonts w:ascii="Arial" w:hAnsi="Arial" w:cs="Arial"/>
           <w:iCs/>
           <w:sz w:val="24"/>
-          <w:szCs w:val="14"/>
-          <w:lang w:eastAsia="fr-FR"/>
-        </w:rPr>
-      </w:pPr>
-      <w:r>
-        <w:rPr>
-          <w:rFonts w:ascii="Arial" w:hAnsi="Arial"/>
-          <w:i/>
-          <w:iCs/>
-          <w:sz w:val="24"/>
-          <w:szCs w:val="14"/>
-          <w:lang w:eastAsia="fr-FR"/>
-        </w:rPr>
-        <w:t xml:space="preserve">Par exemple : </w:t>
-      </w:r>
+        </w:rPr>
+      </w:pPr>
     </w:p>
     <w:p>
       <w:pPr>
         <w:pStyle w:val="Retraitnormal1"/>
         <w:numPr>
           <w:ilvl w:val="0"/>
-          <w:numId w:val="4"/>
+          <w:numId w:val="17"/>
         </w:numPr>
         <w:rPr>
-          <w:rFonts w:ascii="Arial" w:hAnsi="Arial"/>
-          <w:i/>
+          <w:rFonts w:ascii="Arial" w:hAnsi="Arial" w:cs="Arial"/>
           <w:iCs/>
           <w:sz w:val="24"/>
-          <w:szCs w:val="24"/>
-          <w:lang w:eastAsia="fr-FR"/>
-        </w:rPr>
-      </w:pPr>
-      <w:r>
-        <w:rPr>
-          <w:rFonts w:ascii="Arial" w:hAnsi="Arial"/>
-          <w:i/>
+        </w:rPr>
+      </w:pPr>
+      <w:r>
+        <w:rPr>
+          <w:rFonts w:ascii="Arial" w:hAnsi="Arial" w:cs="Arial"/>
           <w:iCs/>
           <w:sz w:val="24"/>
-          <w:szCs w:val="24"/>
-          <w:lang w:eastAsia="fr-FR"/>
-        </w:rPr>
-        <w:lastRenderedPageBreak/>
-        <w:t>Multimédia :</w:t>
-      </w:r>
-      <w:r>
-        <w:rPr>
-          <w:rFonts w:ascii="Arial" w:hAnsi="Arial"/>
-          <w:i/>
-          <w:iCs/>
-          <w:sz w:val="24"/>
-          <w:szCs w:val="24"/>
-          <w:lang w:eastAsia="fr-FR"/>
-        </w:rPr>
-        <w:t xml:space="preserve"> carte de site, </w:t>
-      </w:r>
-      <w:r>
-        <w:rPr>
-          <w:rFonts w:ascii="Arial" w:hAnsi="Arial"/>
-          <w:i/>
-          <w:iCs/>
-          <w:strike/>
-          <w:sz w:val="24"/>
-          <w:szCs w:val="24"/>
-          <w:lang w:eastAsia="fr-FR"/>
-        </w:rPr>
-        <w:t>maquettes papier</w:t>
-      </w:r>
-      <w:r>
-        <w:rPr>
-          <w:rFonts w:ascii="Arial" w:hAnsi="Arial"/>
-          <w:i/>
-          <w:iCs/>
-          <w:sz w:val="24"/>
-          <w:szCs w:val="24"/>
-          <w:lang w:eastAsia="fr-FR"/>
-        </w:rPr>
-        <w:t xml:space="preserve">, story </w:t>
-      </w:r>
-      <w:proofErr w:type="spellStart"/>
-      <w:r>
-        <w:rPr>
-          <w:rFonts w:ascii="Arial" w:hAnsi="Arial"/>
-          <w:i/>
-          <w:iCs/>
-          <w:sz w:val="24"/>
-          <w:szCs w:val="24"/>
-          <w:lang w:eastAsia="fr-FR"/>
-        </w:rPr>
-        <w:t>board</w:t>
-      </w:r>
-      <w:proofErr w:type="spellEnd"/>
-      <w:r>
-        <w:rPr>
-          <w:rFonts w:ascii="Arial" w:hAnsi="Arial"/>
-          <w:i/>
-          <w:iCs/>
-          <w:sz w:val="24"/>
-          <w:szCs w:val="24"/>
-          <w:lang w:eastAsia="fr-FR"/>
-        </w:rPr>
-        <w:t xml:space="preserve"> préliminaire, …</w:t>
+        </w:rPr>
+        <w:t>Manque de compétence en JavaScript</w:t>
       </w:r>
     </w:p>
     <w:p>
@@ -6028,158 +6144,40 @@
         <w:pStyle w:val="Retraitnormal1"/>
         <w:numPr>
           <w:ilvl w:val="0"/>
-          <w:numId w:val="4"/>
+          <w:numId w:val="17"/>
         </w:numPr>
         <w:rPr>
-          <w:rFonts w:ascii="Arial" w:hAnsi="Arial"/>
-          <w:i/>
+          <w:rStyle w:val="lev"/>
+          <w:rFonts w:ascii="Arial" w:hAnsi="Arial" w:cs="Arial"/>
+          <w:b w:val="0"/>
+          <w:bCs w:val="0"/>
           <w:iCs/>
           <w:sz w:val="24"/>
-          <w:szCs w:val="24"/>
-          <w:lang w:eastAsia="fr-FR"/>
-        </w:rPr>
-      </w:pPr>
-      <w:r>
-        <w:rPr>
-          <w:rFonts w:ascii="Arial" w:hAnsi="Arial"/>
-          <w:i/>
+        </w:rPr>
+      </w:pPr>
+      <w:r>
+        <w:rPr>
+          <w:rFonts w:ascii="Arial" w:hAnsi="Arial" w:cs="Arial"/>
           <w:iCs/>
           <w:sz w:val="24"/>
-          <w:szCs w:val="24"/>
-          <w:lang w:eastAsia="fr-FR"/>
-        </w:rPr>
-        <w:t>B</w:t>
-      </w:r>
-      <w:r>
-        <w:rPr>
-          <w:rFonts w:ascii="Arial" w:hAnsi="Arial"/>
-          <w:i/>
-          <w:iCs/>
-          <w:sz w:val="24"/>
-          <w:szCs w:val="24"/>
-          <w:lang w:eastAsia="fr-FR"/>
-        </w:rPr>
-        <w:t xml:space="preserve">ases de </w:t>
-      </w:r>
-      <w:r>
-        <w:rPr>
-          <w:rFonts w:ascii="Arial" w:hAnsi="Arial"/>
-          <w:i/>
-          <w:iCs/>
-          <w:sz w:val="24"/>
-          <w:szCs w:val="24"/>
-          <w:lang w:eastAsia="fr-FR"/>
-        </w:rPr>
-        <w:t>données :</w:t>
-      </w:r>
-      <w:r>
-        <w:rPr>
-          <w:rFonts w:ascii="Arial" w:hAnsi="Arial"/>
-          <w:i/>
-          <w:iCs/>
-          <w:sz w:val="24"/>
-          <w:szCs w:val="24"/>
-          <w:lang w:eastAsia="fr-FR"/>
-        </w:rPr>
-        <w:t xml:space="preserve"> interfaces graphiques, modèle conceptuel</w:t>
-      </w:r>
-      <w:r>
-        <w:rPr>
-          <w:rFonts w:ascii="Arial" w:hAnsi="Arial"/>
-          <w:i/>
-          <w:iCs/>
-          <w:sz w:val="24"/>
-          <w:szCs w:val="24"/>
-          <w:lang w:eastAsia="fr-FR"/>
-        </w:rPr>
-        <w:t>.</w:t>
-      </w:r>
-    </w:p>
-    <w:p>
-      <w:pPr>
-        <w:pStyle w:val="Retraitnormal1"/>
-        <w:numPr>
-          <w:ilvl w:val="0"/>
-          <w:numId w:val="4"/>
-        </w:numPr>
-        <w:rPr>
-          <w:rFonts w:ascii="Arial" w:hAnsi="Arial"/>
-          <w:i/>
-          <w:iCs/>
-          <w:strike/>
-          <w:color w:val="FF0000"/>
-          <w:sz w:val="24"/>
-          <w:szCs w:val="24"/>
-          <w:lang w:eastAsia="fr-FR"/>
-        </w:rPr>
-      </w:pPr>
-      <w:r>
-        <w:rPr>
-          <w:rFonts w:ascii="Arial" w:hAnsi="Arial"/>
-          <w:i/>
-          <w:iCs/>
-          <w:strike/>
-          <w:color w:val="FF0000"/>
-          <w:sz w:val="24"/>
-          <w:szCs w:val="24"/>
-          <w:lang w:eastAsia="fr-FR"/>
-        </w:rPr>
-        <w:t>Programmation :</w:t>
-      </w:r>
-      <w:r>
-        <w:rPr>
-          <w:rFonts w:ascii="Arial" w:hAnsi="Arial"/>
-          <w:i/>
-          <w:iCs/>
-          <w:strike/>
-          <w:color w:val="FF0000"/>
-          <w:sz w:val="24"/>
-          <w:szCs w:val="24"/>
-          <w:lang w:eastAsia="fr-FR"/>
-        </w:rPr>
-        <w:t xml:space="preserve"> interfaces graphiques, maquettes, analyse fonctionnelle…</w:t>
-      </w:r>
-      <w:r>
-        <w:rPr>
-          <w:rFonts w:ascii="Arial" w:hAnsi="Arial"/>
-          <w:b/>
-          <w:bCs/>
-          <w:i/>
-          <w:iCs/>
-          <w:color w:val="FF0000"/>
-          <w:sz w:val="24"/>
-          <w:szCs w:val="24"/>
-          <w:lang w:eastAsia="fr-FR"/>
-        </w:rPr>
-        <w:t xml:space="preserve"> Ceci est dans l’analyse fonctionnelle ci-dessus</w:t>
-      </w:r>
-    </w:p>
-    <w:p>
-      <w:pPr>
-        <w:pStyle w:val="Retraitnormal1"/>
-        <w:numPr>
-          <w:ilvl w:val="0"/>
-          <w:numId w:val="4"/>
-        </w:numPr>
-        <w:rPr>
-          <w:rFonts w:ascii="Arial" w:hAnsi="Arial"/>
-          <w:i/>
-          <w:iCs/>
-          <w:sz w:val="24"/>
-          <w:szCs w:val="14"/>
-          <w:lang w:eastAsia="fr-FR"/>
-        </w:rPr>
-      </w:pPr>
-      <w:r>
-        <w:rPr>
-          <w:rFonts w:ascii="Arial" w:hAnsi="Arial"/>
-          <w:i/>
-          <w:iCs/>
-          <w:sz w:val="24"/>
-          <w:szCs w:val="14"/>
-          <w:lang w:eastAsia="fr-FR"/>
-        </w:rPr>
-        <w:t>…</w:t>
+        </w:rPr>
+        <w:t>Maquettes trop complexe à mettre en place</w:t>
+      </w:r>
+    </w:p>
+    <w:p>
+      <w:pPr>
+        <w:pStyle w:val="Titre2"/>
+        <w:rPr>
+          <w:i w:val="0"/>
+          <w:iCs/>
+        </w:rPr>
+      </w:pPr>
+      <w:r>
+        <w:rPr>
+          <w:i w:val="0"/>
+          <w:iCs/>
+        </w:rPr>
+        <w:t>Choix techniques</w:t>
       </w:r>
     </w:p>
     <w:p>
@@ -6189,429 +6187,104 @@
           <w:ilvl w:val="0"/>
           <w:numId w:val="0"/>
         </w:numPr>
-        <w:ind w:left="720"/>
-        <w:rPr>
-          <w:rFonts w:ascii="Arial" w:hAnsi="Arial"/>
+        <w:rPr>
+          <w:rFonts w:ascii="Arial" w:hAnsi="Arial" w:cs="Arial"/>
+          <w:i/>
           <w:sz w:val="24"/>
-          <w:szCs w:val="14"/>
-          <w:lang w:eastAsia="fr-FR"/>
-        </w:rPr>
-      </w:pPr>
-    </w:p>
-    <w:p>
-      <w:pPr>
-        <w:pStyle w:val="Titre2"/>
-        <w:rPr>
-          <w:i w:val="0"/>
-          <w:iCs/>
-        </w:rPr>
-      </w:pPr>
-      <w:bookmarkStart w:id="7" w:name="_Toc71691012"/>
-      <w:bookmarkStart w:id="8" w:name="_Toc499021838"/>
-      <w:r>
-        <w:rPr>
-          <w:i w:val="0"/>
-          <w:iCs/>
-        </w:rPr>
-        <w:t>Stratégie de test</w:t>
-      </w:r>
-      <w:bookmarkEnd w:id="7"/>
-      <w:bookmarkEnd w:id="8"/>
-    </w:p>
-    <w:p/>
-    <w:p>
-      <w:pPr>
-        <w:pStyle w:val="En-tte"/>
-        <w:ind w:firstLine="360"/>
-        <w:rPr>
-          <w:b/>
-          <w:bCs/>
-          <w:i/>
-          <w:iCs/>
-          <w:color w:val="FF0000"/>
-        </w:rPr>
-      </w:pPr>
-      <w:r>
-        <w:rPr>
-          <w:b/>
-          <w:bCs/>
-          <w:i/>
-          <w:iCs/>
-          <w:color w:val="FF0000"/>
-        </w:rPr>
-        <w:t xml:space="preserve">Décrire quels sont les </w:t>
-      </w:r>
-      <w:r>
-        <w:rPr>
-          <w:b/>
-          <w:bCs/>
-          <w:i/>
-          <w:iCs/>
-          <w:color w:val="FF0000"/>
-          <w:sz w:val="36"/>
-          <w:szCs w:val="28"/>
-        </w:rPr>
-        <w:t xml:space="preserve">MOYENS </w:t>
-      </w:r>
-      <w:r>
-        <w:rPr>
-          <w:b/>
-          <w:bCs/>
-          <w:i/>
-          <w:iCs/>
-          <w:color w:val="FF0000"/>
-        </w:rPr>
-        <w:t>utilisés pour faire les tests, ne pas décrire les tests à effectuer !!!</w:t>
-      </w:r>
-    </w:p>
-    <w:p>
-      <w:pPr>
-        <w:pStyle w:val="En-tte"/>
-        <w:ind w:firstLine="360"/>
-        <w:rPr>
-          <w:b/>
-          <w:bCs/>
-          <w:i/>
-          <w:iCs/>
-          <w:color w:val="FF0000"/>
-        </w:rPr>
-      </w:pPr>
-    </w:p>
-    <w:p>
-      <w:pPr>
-        <w:pStyle w:val="En-tte"/>
-        <w:ind w:firstLine="360"/>
-        <w:rPr>
-          <w:b/>
-          <w:bCs/>
-          <w:i/>
-          <w:iCs/>
-          <w:color w:val="FF0000"/>
-        </w:rPr>
-      </w:pPr>
-      <w:r>
-        <w:rPr>
-          <w:b/>
-          <w:bCs/>
-          <w:i/>
-          <w:iCs/>
-          <w:color w:val="FF0000"/>
-        </w:rPr>
-        <w:t xml:space="preserve">Décrire l’environnement dans lequel se fait la sprint </w:t>
-      </w:r>
-      <w:proofErr w:type="spellStart"/>
-      <w:r>
-        <w:rPr>
-          <w:b/>
-          <w:bCs/>
-          <w:i/>
-          <w:iCs/>
-          <w:color w:val="FF0000"/>
-        </w:rPr>
-        <w:t>review</w:t>
-      </w:r>
-      <w:proofErr w:type="spellEnd"/>
-    </w:p>
-    <w:p>
-      <w:pPr>
-        <w:pStyle w:val="En-tte"/>
-        <w:ind w:firstLine="360"/>
-        <w:rPr>
-          <w:i/>
-          <w:iCs/>
-        </w:rPr>
-      </w:pPr>
-    </w:p>
-    <w:p>
-      <w:pPr>
-        <w:pStyle w:val="En-tte"/>
-        <w:ind w:firstLine="360"/>
-        <w:rPr>
-          <w:i/>
-          <w:iCs/>
-        </w:rPr>
-      </w:pPr>
-      <w:r>
-        <w:rPr>
-          <w:i/>
-          <w:iCs/>
-        </w:rPr>
-        <w:t xml:space="preserve">Décrire la stratégie globale de </w:t>
-      </w:r>
-      <w:r>
-        <w:rPr>
-          <w:i/>
-          <w:iCs/>
-        </w:rPr>
-        <w:t>test :</w:t>
-      </w:r>
-      <w:r>
-        <w:rPr>
-          <w:i/>
-          <w:iCs/>
-        </w:rPr>
-        <w:t xml:space="preserve"> </w:t>
-      </w:r>
-    </w:p>
-    <w:p>
-      <w:pPr>
-        <w:pStyle w:val="En-tte"/>
-        <w:ind w:firstLine="360"/>
-        <w:rPr>
-          <w:i/>
-          <w:iCs/>
-          <w:szCs w:val="14"/>
-        </w:rPr>
-      </w:pPr>
-    </w:p>
-    <w:p>
-      <w:pPr>
-        <w:pStyle w:val="En-tte"/>
+        </w:rPr>
+      </w:pPr>
+    </w:p>
+    <w:p>
+      <w:pPr>
+        <w:pStyle w:val="Paragraphedeliste"/>
         <w:numPr>
           <w:ilvl w:val="0"/>
-          <w:numId w:val="6"/>
+          <w:numId w:val="19"/>
         </w:numPr>
-        <w:tabs>
-          <w:tab w:val="clear" w:pos="4536"/>
-          <w:tab w:val="clear" w:pos="9072"/>
-        </w:tabs>
-        <w:rPr>
-          <w:i/>
-          <w:iCs/>
-          <w:szCs w:val="14"/>
-        </w:rPr>
-      </w:pPr>
-      <w:proofErr w:type="gramStart"/>
-      <w:r>
-        <w:rPr>
-          <w:i/>
-          <w:iCs/>
-          <w:szCs w:val="14"/>
-        </w:rPr>
-        <w:t>t</w:t>
-      </w:r>
-      <w:r>
-        <w:rPr>
-          <w:i/>
-          <w:iCs/>
-          <w:szCs w:val="14"/>
-        </w:rPr>
-        <w:t>ypes</w:t>
-      </w:r>
-      <w:proofErr w:type="gramEnd"/>
-      <w:r>
-        <w:rPr>
-          <w:i/>
-          <w:iCs/>
-          <w:szCs w:val="14"/>
-        </w:rPr>
-        <w:t xml:space="preserve"> de des tests et ordre dans lequel ils seront effectués.</w:t>
-      </w:r>
-    </w:p>
-    <w:p>
-      <w:pPr>
-        <w:pStyle w:val="En-tte"/>
+      </w:pPr>
+      <w:r>
+        <w:t>C</w:t>
+      </w:r>
+      <w:r>
+        <w:t>mder</w:t>
+      </w:r>
+    </w:p>
+    <w:p>
+      <w:pPr>
+        <w:pStyle w:val="Paragraphedeliste"/>
+      </w:pPr>
+      <w:r>
+        <w:t>Alternative à la console Windows</w:t>
+      </w:r>
+    </w:p>
+    <w:p>
+      <w:pPr>
+        <w:pStyle w:val="Paragraphedeliste"/>
         <w:numPr>
           <w:ilvl w:val="0"/>
-          <w:numId w:val="6"/>
+          <w:numId w:val="19"/>
         </w:numPr>
-        <w:tabs>
-          <w:tab w:val="clear" w:pos="4536"/>
-          <w:tab w:val="clear" w:pos="9072"/>
-        </w:tabs>
-        <w:rPr>
-          <w:i/>
-          <w:iCs/>
-          <w:szCs w:val="14"/>
-        </w:rPr>
-      </w:pPr>
-      <w:proofErr w:type="gramStart"/>
-      <w:r>
-        <w:rPr>
-          <w:i/>
-          <w:iCs/>
-          <w:szCs w:val="14"/>
-        </w:rPr>
-        <w:t>l</w:t>
-      </w:r>
-      <w:r>
-        <w:rPr>
-          <w:i/>
-          <w:iCs/>
-          <w:szCs w:val="14"/>
-        </w:rPr>
-        <w:t>es</w:t>
-      </w:r>
-      <w:proofErr w:type="gramEnd"/>
-      <w:r>
-        <w:rPr>
-          <w:i/>
-          <w:iCs/>
-          <w:szCs w:val="14"/>
-        </w:rPr>
-        <w:t xml:space="preserve"> moyens à mettre en œuvre</w:t>
-      </w:r>
-      <w:r>
-        <w:rPr>
-          <w:i/>
-          <w:iCs/>
-          <w:szCs w:val="14"/>
-        </w:rPr>
-        <w:t>.</w:t>
-      </w:r>
-    </w:p>
-    <w:p>
-      <w:pPr>
-        <w:pStyle w:val="En-tte"/>
+      </w:pPr>
+      <w:r>
+        <w:t>Visual</w:t>
+      </w:r>
+      <w:r>
+        <w:t xml:space="preserve"> studio code</w:t>
+      </w:r>
+    </w:p>
+    <w:p>
+      <w:pPr>
+        <w:pStyle w:val="Paragraphedeliste"/>
+      </w:pPr>
+      <w:r>
+        <w:t>Éditeur de texte supportant le PHP, JavaScript</w:t>
+      </w:r>
+      <w:r>
+        <w:t xml:space="preserve"> et HTML</w:t>
+      </w:r>
+    </w:p>
+    <w:p>
+      <w:pPr>
+        <w:pStyle w:val="Paragraphedeliste"/>
         <w:numPr>
           <w:ilvl w:val="0"/>
-          <w:numId w:val="6"/>
+          <w:numId w:val="19"/>
         </w:numPr>
-        <w:tabs>
-          <w:tab w:val="clear" w:pos="4536"/>
-          <w:tab w:val="clear" w:pos="9072"/>
-        </w:tabs>
-        <w:rPr>
-          <w:i/>
-          <w:iCs/>
-          <w:szCs w:val="14"/>
-        </w:rPr>
-      </w:pPr>
-      <w:proofErr w:type="gramStart"/>
-      <w:r>
-        <w:rPr>
-          <w:i/>
-          <w:iCs/>
-          <w:szCs w:val="14"/>
-        </w:rPr>
-        <w:t>c</w:t>
-      </w:r>
-      <w:r>
-        <w:rPr>
-          <w:i/>
-          <w:iCs/>
-          <w:szCs w:val="14"/>
-        </w:rPr>
-        <w:t>ouverture</w:t>
-      </w:r>
-      <w:proofErr w:type="gramEnd"/>
-      <w:r>
-        <w:rPr>
-          <w:i/>
-          <w:iCs/>
-          <w:szCs w:val="14"/>
-        </w:rPr>
-        <w:t xml:space="preserve"> des tests (tests exhaustifs ou non, si non, pourquoi ?)</w:t>
-      </w:r>
-      <w:r>
-        <w:rPr>
-          <w:i/>
-          <w:iCs/>
-          <w:szCs w:val="14"/>
-        </w:rPr>
-        <w:t>.</w:t>
-      </w:r>
-    </w:p>
-    <w:p>
-      <w:pPr>
-        <w:pStyle w:val="En-tte"/>
+      </w:pPr>
+      <w:r>
+        <w:t>I</w:t>
+      </w:r>
+      <w:r>
+        <w:t>cescrum</w:t>
+      </w:r>
+    </w:p>
+    <w:p>
+      <w:pPr>
+        <w:pStyle w:val="Paragraphedeliste"/>
+      </w:pPr>
+      <w:r>
+        <w:t>Site web de gestion de projet, obligatoire pour se projet</w:t>
+      </w:r>
+    </w:p>
+    <w:p>
+      <w:pPr>
+        <w:pStyle w:val="Paragraphedeliste"/>
         <w:numPr>
           <w:ilvl w:val="0"/>
-          <w:numId w:val="6"/>
+          <w:numId w:val="19"/>
         </w:numPr>
-        <w:tabs>
-          <w:tab w:val="clear" w:pos="4536"/>
-          <w:tab w:val="clear" w:pos="9072"/>
-        </w:tabs>
-        <w:rPr>
-          <w:i/>
-          <w:iCs/>
-          <w:szCs w:val="14"/>
-        </w:rPr>
-      </w:pPr>
-      <w:proofErr w:type="gramStart"/>
-      <w:r>
-        <w:rPr>
-          <w:i/>
-          <w:iCs/>
-          <w:szCs w:val="14"/>
-        </w:rPr>
-        <w:t>d</w:t>
-      </w:r>
-      <w:r>
-        <w:rPr>
-          <w:i/>
-          <w:iCs/>
-          <w:szCs w:val="14"/>
-        </w:rPr>
-        <w:t>onnées</w:t>
-      </w:r>
-      <w:proofErr w:type="gramEnd"/>
-      <w:r>
-        <w:rPr>
-          <w:i/>
-          <w:iCs/>
-          <w:szCs w:val="14"/>
-        </w:rPr>
-        <w:t xml:space="preserve"> de test à prévoir (données réelles ?)</w:t>
-      </w:r>
-      <w:r>
-        <w:rPr>
-          <w:i/>
-          <w:iCs/>
-          <w:szCs w:val="14"/>
-        </w:rPr>
-        <w:t>.</w:t>
-      </w:r>
-    </w:p>
-    <w:p>
-      <w:pPr>
-        <w:pStyle w:val="En-tte"/>
-        <w:numPr>
-          <w:ilvl w:val="0"/>
-          <w:numId w:val="6"/>
-        </w:numPr>
-        <w:tabs>
-          <w:tab w:val="clear" w:pos="4536"/>
-          <w:tab w:val="clear" w:pos="9072"/>
-        </w:tabs>
-        <w:rPr>
-          <w:i/>
-          <w:iCs/>
-          <w:szCs w:val="14"/>
-        </w:rPr>
-      </w:pPr>
-      <w:proofErr w:type="gramStart"/>
-      <w:r>
-        <w:rPr>
-          <w:i/>
-          <w:iCs/>
-          <w:szCs w:val="14"/>
-        </w:rPr>
-        <w:t>les</w:t>
-      </w:r>
-      <w:proofErr w:type="gramEnd"/>
-      <w:r>
-        <w:rPr>
-          <w:i/>
-          <w:iCs/>
-          <w:szCs w:val="14"/>
-        </w:rPr>
-        <w:t xml:space="preserve"> testeurs extérieurs éventuels.</w:t>
-      </w:r>
-    </w:p>
-    <w:p>
-      <w:pPr>
-        <w:pStyle w:val="En-tte"/>
-        <w:tabs>
-          <w:tab w:val="clear" w:pos="4536"/>
-          <w:tab w:val="clear" w:pos="9072"/>
-        </w:tabs>
-        <w:ind w:left="717"/>
-        <w:rPr>
-          <w:szCs w:val="14"/>
-        </w:rPr>
-      </w:pPr>
+      </w:pPr>
+      <w:r>
+        <w:t>Google Chrome</w:t>
+      </w:r>
+    </w:p>
+    <w:p>
+      <w:pPr>
+        <w:pStyle w:val="Paragraphedeliste"/>
+      </w:pPr>
+      <w:r>
+        <w:t>Navigateur le plus utilisé au monde</w:t>
+      </w:r>
     </w:p>
     <w:p>
       <w:pPr>
@@ -6620,41 +6293,13 @@
           <w:ilvl w:val="0"/>
           <w:numId w:val="0"/>
         </w:numPr>
-        <w:ind w:left="360"/>
-        <w:rPr>
-          <w:rFonts w:ascii="Arial" w:hAnsi="Arial"/>
+        <w:ind w:left="360" w:hanging="360"/>
+        <w:rPr>
+          <w:rFonts w:ascii="Arial" w:hAnsi="Arial" w:cs="Arial"/>
+          <w:i/>
           <w:sz w:val="24"/>
-          <w:szCs w:val="14"/>
-          <w:lang w:eastAsia="fr-FR"/>
-        </w:rPr>
-      </w:pPr>
-    </w:p>
-    <w:p>
-      <w:pPr>
-        <w:pStyle w:val="Titre2"/>
-        <w:rPr>
-          <w:i w:val="0"/>
-          <w:iCs/>
-        </w:rPr>
-      </w:pPr>
-      <w:bookmarkStart w:id="9" w:name="_Toc25553310"/>
-      <w:bookmarkStart w:id="10" w:name="_Toc71691015"/>
-      <w:bookmarkStart w:id="11" w:name="_Toc499021839"/>
-      <w:r>
-        <w:rPr>
-          <w:rFonts w:cs="Arial"/>
-        </w:rPr>
-        <w:t>R</w:t>
-      </w:r>
-      <w:r>
-        <w:rPr>
-          <w:rFonts w:cs="Arial"/>
-        </w:rPr>
-        <w:t>isques techniques</w:t>
-      </w:r>
-      <w:bookmarkEnd w:id="9"/>
-      <w:bookmarkEnd w:id="10"/>
-      <w:bookmarkEnd w:id="11"/>
+        </w:rPr>
+      </w:pPr>
     </w:p>
     <w:p>
       <w:pPr>
@@ -6663,837 +6308,124 @@
           <w:ilvl w:val="0"/>
           <w:numId w:val="0"/>
         </w:numPr>
-        <w:ind w:left="360"/>
-        <w:rPr>
-          <w:rFonts w:ascii="Arial" w:hAnsi="Arial" w:cs="Arial"/>
-          <w:iCs/>
-          <w:sz w:val="24"/>
-        </w:rPr>
-      </w:pPr>
-    </w:p>
-    <w:p>
-      <w:pPr>
-        <w:pStyle w:val="Retraitnormal1"/>
-        <w:numPr>
-          <w:ilvl w:val="0"/>
-          <w:numId w:val="5"/>
-        </w:numPr>
+        <w:ind w:left="360" w:hanging="360"/>
         <w:rPr>
           <w:rFonts w:ascii="Arial" w:hAnsi="Arial" w:cs="Arial"/>
           <w:i/>
           <w:sz w:val="24"/>
         </w:rPr>
       </w:pPr>
-      <w:proofErr w:type="gramStart"/>
-      <w:r>
-        <w:rPr>
-          <w:rFonts w:ascii="Arial" w:hAnsi="Arial" w:cs="Arial"/>
-          <w:i/>
-          <w:sz w:val="24"/>
-        </w:rPr>
-        <w:t>risques</w:t>
-      </w:r>
-      <w:proofErr w:type="gramEnd"/>
-      <w:r>
-        <w:rPr>
-          <w:rFonts w:ascii="Arial" w:hAnsi="Arial" w:cs="Arial"/>
-          <w:i/>
-          <w:sz w:val="24"/>
-        </w:rPr>
-        <w:t xml:space="preserve"> techniques (complexité, manque de compétences, …)</w:t>
-      </w:r>
-      <w:r>
-        <w:rPr>
-          <w:rFonts w:ascii="Arial" w:hAnsi="Arial" w:cs="Arial"/>
-          <w:i/>
-          <w:sz w:val="24"/>
-        </w:rPr>
-        <w:t>.</w:t>
-      </w:r>
-    </w:p>
-    <w:p>
-      <w:pPr>
-        <w:pStyle w:val="Retraitnormal1"/>
-        <w:numPr>
-          <w:ilvl w:val="0"/>
-          <w:numId w:val="0"/>
-        </w:numPr>
-        <w:ind w:left="360"/>
-        <w:rPr>
-          <w:rFonts w:ascii="Arial" w:hAnsi="Arial" w:cs="Arial"/>
-          <w:i/>
-          <w:sz w:val="24"/>
-        </w:rPr>
-      </w:pPr>
-    </w:p>
-    <w:p>
-      <w:pPr>
-        <w:pStyle w:val="Retraitnormal1"/>
-        <w:numPr>
-          <w:ilvl w:val="0"/>
-          <w:numId w:val="0"/>
-        </w:numPr>
-        <w:ind w:left="360"/>
-        <w:rPr>
-          <w:rFonts w:ascii="Arial" w:hAnsi="Arial" w:cs="Arial"/>
-          <w:i/>
-          <w:sz w:val="24"/>
-        </w:rPr>
-      </w:pPr>
-      <w:r>
-        <w:rPr>
-          <w:rFonts w:ascii="Arial" w:hAnsi="Arial" w:cs="Arial"/>
-          <w:i/>
-          <w:sz w:val="24"/>
-        </w:rPr>
-        <w:t>Décrire aussi quelles solutions ont été appliquées pour réduire les risques (priorités, formation, actions, …)</w:t>
-      </w:r>
-      <w:r>
-        <w:rPr>
-          <w:rFonts w:ascii="Arial" w:hAnsi="Arial" w:cs="Arial"/>
-          <w:i/>
-          <w:sz w:val="24"/>
-        </w:rPr>
-        <w:t>.</w:t>
-      </w:r>
-    </w:p>
-    <w:p>
-      <w:pPr>
-        <w:pStyle w:val="Retraitnormal1"/>
-        <w:numPr>
-          <w:ilvl w:val="0"/>
-          <w:numId w:val="0"/>
-        </w:numPr>
-        <w:ind w:left="360"/>
-        <w:rPr>
-          <w:rFonts w:ascii="Arial" w:hAnsi="Arial" w:cs="Arial"/>
-          <w:iCs/>
-          <w:sz w:val="24"/>
-        </w:rPr>
-      </w:pPr>
     </w:p>
     <w:p>
       <w:pPr>
         <w:pStyle w:val="Titre2"/>
-        <w:rPr>
-          <w:i w:val="0"/>
-          <w:iCs/>
-          <w:strike/>
-        </w:rPr>
-      </w:pPr>
-      <w:bookmarkStart w:id="12" w:name="_Toc499021840"/>
-      <w:r>
-        <w:rPr>
-          <w:i w:val="0"/>
-          <w:iCs/>
-          <w:strike/>
-        </w:rPr>
-        <w:t>Planification</w:t>
-      </w:r>
-      <w:bookmarkEnd w:id="12"/>
-    </w:p>
-    <w:p>
-      <w:pPr>
-        <w:rPr>
-          <w:strike/>
-        </w:rPr>
-      </w:pPr>
-    </w:p>
-    <w:p>
-      <w:pPr>
-        <w:pStyle w:val="Retraitnormal1"/>
-        <w:numPr>
-          <w:ilvl w:val="0"/>
-          <w:numId w:val="0"/>
-        </w:numPr>
-        <w:ind w:left="349"/>
-        <w:rPr>
-          <w:rFonts w:ascii="Arial" w:hAnsi="Arial"/>
-          <w:i/>
-          <w:iCs/>
-          <w:strike/>
-          <w:sz w:val="24"/>
-          <w:szCs w:val="14"/>
-          <w:lang w:eastAsia="fr-FR"/>
-        </w:rPr>
-      </w:pPr>
-      <w:r>
-        <w:rPr>
-          <w:rFonts w:ascii="Arial" w:hAnsi="Arial"/>
-          <w:i/>
-          <w:iCs/>
-          <w:strike/>
-          <w:sz w:val="24"/>
-          <w:szCs w:val="14"/>
-          <w:lang w:eastAsia="fr-FR"/>
-        </w:rPr>
-        <w:t>Révision de la planification initiale du projet :</w:t>
-      </w:r>
-    </w:p>
-    <w:p>
-      <w:pPr>
-        <w:pStyle w:val="Retraitnormal1"/>
-        <w:numPr>
-          <w:ilvl w:val="0"/>
-          <w:numId w:val="0"/>
-        </w:numPr>
-        <w:ind w:left="349"/>
-        <w:rPr>
-          <w:rFonts w:ascii="Arial" w:hAnsi="Arial"/>
-          <w:i/>
-          <w:iCs/>
-          <w:strike/>
-          <w:sz w:val="24"/>
-          <w:szCs w:val="14"/>
-          <w:lang w:eastAsia="fr-FR"/>
-        </w:rPr>
-      </w:pPr>
-    </w:p>
-    <w:p>
-      <w:pPr>
-        <w:pStyle w:val="Retraitnormal1"/>
-        <w:numPr>
-          <w:ilvl w:val="0"/>
-          <w:numId w:val="7"/>
-        </w:numPr>
-        <w:rPr>
-          <w:rFonts w:ascii="Arial" w:hAnsi="Arial"/>
-          <w:i/>
-          <w:iCs/>
-          <w:strike/>
-          <w:sz w:val="24"/>
-          <w:szCs w:val="14"/>
-          <w:lang w:eastAsia="fr-FR"/>
-        </w:rPr>
-      </w:pPr>
-      <w:proofErr w:type="gramStart"/>
-      <w:r>
-        <w:rPr>
-          <w:rFonts w:ascii="Arial" w:hAnsi="Arial"/>
-          <w:i/>
-          <w:iCs/>
-          <w:strike/>
-          <w:sz w:val="24"/>
-          <w:szCs w:val="14"/>
-          <w:lang w:eastAsia="fr-FR"/>
-        </w:rPr>
-        <w:t>planning</w:t>
-      </w:r>
-      <w:proofErr w:type="gramEnd"/>
-      <w:r>
-        <w:rPr>
-          <w:rFonts w:ascii="Arial" w:hAnsi="Arial"/>
-          <w:i/>
-          <w:iCs/>
-          <w:strike/>
-          <w:sz w:val="24"/>
-          <w:szCs w:val="14"/>
-          <w:lang w:eastAsia="fr-FR"/>
-        </w:rPr>
-        <w:t xml:space="preserve"> indiquant les dates de début et de fin du projet ainsi que le découpage connu des diverses phases. </w:t>
-      </w:r>
-    </w:p>
-    <w:p>
-      <w:pPr>
-        <w:pStyle w:val="Retraitnormal1"/>
-        <w:numPr>
-          <w:ilvl w:val="0"/>
-          <w:numId w:val="7"/>
-        </w:numPr>
-        <w:rPr>
-          <w:rFonts w:ascii="Arial" w:hAnsi="Arial"/>
-          <w:i/>
-          <w:iCs/>
-          <w:strike/>
-          <w:sz w:val="24"/>
-          <w:szCs w:val="14"/>
-          <w:lang w:eastAsia="fr-FR"/>
-        </w:rPr>
-      </w:pPr>
-      <w:proofErr w:type="gramStart"/>
-      <w:r>
-        <w:rPr>
-          <w:rFonts w:ascii="Arial" w:hAnsi="Arial"/>
-          <w:i/>
-          <w:iCs/>
-          <w:strike/>
-          <w:sz w:val="24"/>
-          <w:szCs w:val="14"/>
-          <w:lang w:eastAsia="fr-FR"/>
-        </w:rPr>
-        <w:t>partage</w:t>
-      </w:r>
-      <w:proofErr w:type="gramEnd"/>
-      <w:r>
-        <w:rPr>
-          <w:rFonts w:ascii="Arial" w:hAnsi="Arial"/>
-          <w:i/>
-          <w:iCs/>
-          <w:strike/>
-          <w:sz w:val="24"/>
-          <w:szCs w:val="14"/>
-          <w:lang w:eastAsia="fr-FR"/>
-        </w:rPr>
-        <w:t xml:space="preserve"> des tâches en cas de travail à plusieurs.</w:t>
-      </w:r>
-    </w:p>
-    <w:p>
-      <w:pPr>
-        <w:pStyle w:val="Retraitnormal1"/>
-        <w:numPr>
-          <w:ilvl w:val="0"/>
-          <w:numId w:val="0"/>
-        </w:numPr>
-        <w:ind w:left="720"/>
-        <w:rPr>
-          <w:rFonts w:ascii="Arial" w:hAnsi="Arial"/>
-          <w:i/>
-          <w:iCs/>
-          <w:strike/>
-          <w:sz w:val="24"/>
-          <w:szCs w:val="14"/>
-          <w:lang w:eastAsia="fr-FR"/>
-        </w:rPr>
-      </w:pPr>
-    </w:p>
-    <w:p>
-      <w:pPr>
-        <w:pStyle w:val="Retraitnormal1"/>
-        <w:numPr>
-          <w:ilvl w:val="0"/>
-          <w:numId w:val="0"/>
-        </w:numPr>
-        <w:ind w:left="360"/>
-        <w:rPr>
-          <w:rFonts w:ascii="Arial" w:hAnsi="Arial"/>
-          <w:i/>
-          <w:iCs/>
-          <w:strike/>
-          <w:sz w:val="24"/>
-          <w:szCs w:val="14"/>
-          <w:lang w:eastAsia="fr-FR"/>
-        </w:rPr>
-      </w:pPr>
-      <w:r>
-        <w:rPr>
-          <w:rFonts w:ascii="Arial" w:hAnsi="Arial"/>
-          <w:i/>
-          <w:iCs/>
-          <w:strike/>
-          <w:sz w:val="24"/>
-          <w:szCs w:val="14"/>
-          <w:lang w:eastAsia="fr-FR"/>
-        </w:rPr>
-        <w:t xml:space="preserve">Il s’agit en principe de la planification </w:t>
-      </w:r>
-      <w:r>
-        <w:rPr>
-          <w:rFonts w:ascii="Arial" w:hAnsi="Arial"/>
-          <w:b/>
-          <w:bCs/>
-          <w:i/>
-          <w:iCs/>
-          <w:strike/>
-          <w:sz w:val="24"/>
-          <w:szCs w:val="14"/>
-          <w:lang w:eastAsia="fr-FR"/>
-        </w:rPr>
-        <w:t>définitive du projet</w:t>
-      </w:r>
-      <w:r>
-        <w:rPr>
-          <w:rFonts w:ascii="Arial" w:hAnsi="Arial"/>
-          <w:i/>
-          <w:iCs/>
-          <w:strike/>
-          <w:sz w:val="24"/>
-          <w:szCs w:val="14"/>
-          <w:lang w:eastAsia="fr-FR"/>
-        </w:rPr>
-        <w:t>. Elle peut être ensuite affinée (découpage des tâches). Si les délais doivent être ensuite modifiés, le responsable de projet doit être avisé, et les raisons doivent être expliquées dans l’historique.</w:t>
-      </w:r>
-    </w:p>
-    <w:p>
-      <w:pPr>
-        <w:pStyle w:val="Retraitnormal1"/>
-        <w:numPr>
-          <w:ilvl w:val="0"/>
-          <w:numId w:val="0"/>
-        </w:numPr>
-        <w:ind w:left="360"/>
-        <w:rPr>
-          <w:rFonts w:ascii="Arial" w:hAnsi="Arial"/>
-          <w:b/>
-          <w:bCs/>
-          <w:i/>
-          <w:iCs/>
-          <w:color w:val="FF0000"/>
-          <w:sz w:val="24"/>
-          <w:szCs w:val="14"/>
-          <w:lang w:eastAsia="fr-FR"/>
-        </w:rPr>
-      </w:pPr>
-      <w:r>
-        <w:rPr>
-          <w:rFonts w:ascii="Arial" w:hAnsi="Arial"/>
-          <w:b/>
-          <w:bCs/>
-          <w:i/>
-          <w:iCs/>
-          <w:color w:val="FF0000"/>
-          <w:sz w:val="24"/>
-          <w:szCs w:val="14"/>
-          <w:lang w:eastAsia="fr-FR"/>
-        </w:rPr>
-        <w:t>Cette section n’est présente que si la planification initiale a dû être revue suite à l’analyse</w:t>
-      </w:r>
-    </w:p>
-    <w:p>
-      <w:pPr>
-        <w:pStyle w:val="Titre2"/>
-        <w:rPr>
-          <w:i w:val="0"/>
-          <w:iCs/>
-        </w:rPr>
-      </w:pPr>
-      <w:bookmarkStart w:id="13" w:name="_Toc25553314"/>
-      <w:bookmarkStart w:id="14" w:name="_Toc71691019"/>
-      <w:bookmarkStart w:id="15" w:name="_Toc499021841"/>
-      <w:r>
-        <w:rPr>
-          <w:i w:val="0"/>
-          <w:iCs/>
-          <w:strike/>
-        </w:rPr>
-        <w:lastRenderedPageBreak/>
-        <w:t>Dossier de conception</w:t>
-      </w:r>
-      <w:bookmarkEnd w:id="13"/>
-      <w:bookmarkEnd w:id="14"/>
-      <w:bookmarkEnd w:id="15"/>
-      <w:r>
-        <w:rPr>
-          <w:i w:val="0"/>
-          <w:iCs/>
-          <w:strike/>
-        </w:rPr>
-        <w:t xml:space="preserve"> </w:t>
-      </w:r>
-      <w:r>
-        <w:rPr>
-          <w:i w:val="0"/>
-          <w:iCs/>
-          <w:color w:val="FF0000"/>
-        </w:rPr>
-        <w:t>Choix techniques</w:t>
-      </w:r>
-    </w:p>
-    <w:p>
-      <w:pPr>
-        <w:pStyle w:val="Retraitnormal1"/>
-        <w:numPr>
-          <w:ilvl w:val="0"/>
-          <w:numId w:val="0"/>
-        </w:numPr>
-        <w:ind w:left="360"/>
-        <w:rPr>
-          <w:i/>
-          <w:sz w:val="24"/>
-        </w:rPr>
-      </w:pPr>
-    </w:p>
-    <w:p>
-      <w:pPr>
-        <w:pStyle w:val="Retraitnormal1"/>
-        <w:numPr>
-          <w:ilvl w:val="0"/>
-          <w:numId w:val="9"/>
-        </w:numPr>
-        <w:rPr>
-          <w:rFonts w:ascii="Arial" w:hAnsi="Arial" w:cs="Arial"/>
-          <w:i/>
-          <w:sz w:val="24"/>
-        </w:rPr>
-      </w:pPr>
-      <w:proofErr w:type="gramStart"/>
-      <w:r>
-        <w:rPr>
-          <w:rFonts w:ascii="Arial" w:hAnsi="Arial" w:cs="Arial"/>
-          <w:i/>
-          <w:sz w:val="24"/>
-        </w:rPr>
-        <w:t>le</w:t>
-      </w:r>
-      <w:proofErr w:type="gramEnd"/>
-      <w:r>
-        <w:rPr>
-          <w:rFonts w:ascii="Arial" w:hAnsi="Arial" w:cs="Arial"/>
-          <w:i/>
-          <w:sz w:val="24"/>
-        </w:rPr>
-        <w:t xml:space="preserve"> choix du matériel HW</w:t>
-      </w:r>
-    </w:p>
-    <w:p>
-      <w:pPr>
-        <w:pStyle w:val="Retraitnormal1"/>
-        <w:numPr>
-          <w:ilvl w:val="0"/>
-          <w:numId w:val="9"/>
-        </w:numPr>
-        <w:rPr>
-          <w:rFonts w:ascii="Arial" w:hAnsi="Arial" w:cs="Arial"/>
-          <w:i/>
-          <w:sz w:val="24"/>
-        </w:rPr>
-      </w:pPr>
-      <w:proofErr w:type="gramStart"/>
-      <w:r>
-        <w:rPr>
-          <w:rFonts w:ascii="Arial" w:hAnsi="Arial" w:cs="Arial"/>
-          <w:i/>
-          <w:sz w:val="24"/>
-        </w:rPr>
-        <w:t>le</w:t>
-      </w:r>
-      <w:proofErr w:type="gramEnd"/>
-      <w:r>
-        <w:rPr>
-          <w:rFonts w:ascii="Arial" w:hAnsi="Arial" w:cs="Arial"/>
-          <w:i/>
-          <w:sz w:val="24"/>
-        </w:rPr>
-        <w:t xml:space="preserve"> choix des systèmes d'exploitation pour la réalisation </w:t>
-      </w:r>
-      <w:r>
-        <w:rPr>
-          <w:rFonts w:ascii="Arial" w:hAnsi="Arial" w:cs="Arial"/>
-          <w:i/>
-          <w:sz w:val="24"/>
-          <w:u w:val="single"/>
-        </w:rPr>
-        <w:t>et</w:t>
-      </w:r>
-      <w:r>
-        <w:rPr>
-          <w:rFonts w:ascii="Arial" w:hAnsi="Arial" w:cs="Arial"/>
-          <w:i/>
-          <w:sz w:val="24"/>
-        </w:rPr>
-        <w:t xml:space="preserve"> l'utilisation</w:t>
-      </w:r>
-    </w:p>
-    <w:p>
-      <w:pPr>
-        <w:pStyle w:val="Retraitnormal1"/>
-        <w:numPr>
-          <w:ilvl w:val="0"/>
-          <w:numId w:val="9"/>
-        </w:numPr>
-        <w:rPr>
-          <w:rFonts w:ascii="Arial" w:hAnsi="Arial" w:cs="Arial"/>
-          <w:i/>
-          <w:sz w:val="24"/>
-        </w:rPr>
-      </w:pPr>
-      <w:proofErr w:type="gramStart"/>
-      <w:r>
-        <w:rPr>
-          <w:rFonts w:ascii="Arial" w:hAnsi="Arial" w:cs="Arial"/>
-          <w:i/>
-          <w:sz w:val="24"/>
-        </w:rPr>
-        <w:t>le</w:t>
-      </w:r>
-      <w:proofErr w:type="gramEnd"/>
-      <w:r>
-        <w:rPr>
-          <w:rFonts w:ascii="Arial" w:hAnsi="Arial" w:cs="Arial"/>
-          <w:i/>
-          <w:sz w:val="24"/>
-        </w:rPr>
-        <w:t xml:space="preserve"> choix des outils logiciels pour la réalisation </w:t>
-      </w:r>
-      <w:r>
-        <w:rPr>
-          <w:rFonts w:ascii="Arial" w:hAnsi="Arial" w:cs="Arial"/>
-          <w:i/>
-          <w:sz w:val="24"/>
-          <w:u w:val="single"/>
-        </w:rPr>
-        <w:t>et</w:t>
-      </w:r>
-      <w:r>
-        <w:rPr>
-          <w:rFonts w:ascii="Arial" w:hAnsi="Arial" w:cs="Arial"/>
-          <w:i/>
-          <w:sz w:val="24"/>
-        </w:rPr>
-        <w:t xml:space="preserve"> l'utilisation</w:t>
-      </w:r>
-    </w:p>
-    <w:p>
-      <w:pPr>
-        <w:pStyle w:val="Retraitnormal1"/>
-        <w:numPr>
-          <w:ilvl w:val="0"/>
-          <w:numId w:val="0"/>
-        </w:numPr>
-        <w:ind w:left="720"/>
-        <w:rPr>
-          <w:rFonts w:ascii="Arial" w:hAnsi="Arial" w:cs="Arial"/>
-          <w:i/>
-          <w:sz w:val="24"/>
-        </w:rPr>
-      </w:pPr>
-    </w:p>
-    <w:p>
-      <w:pPr>
-        <w:pStyle w:val="Retraitnormal1"/>
-        <w:numPr>
-          <w:ilvl w:val="0"/>
-          <w:numId w:val="0"/>
-        </w:numPr>
-        <w:ind w:left="720"/>
-        <w:rPr>
-          <w:rFonts w:ascii="Arial" w:hAnsi="Arial" w:cs="Arial"/>
-          <w:i/>
-          <w:sz w:val="24"/>
-        </w:rPr>
-      </w:pPr>
-      <w:r>
-        <w:rPr>
-          <w:rFonts w:ascii="Arial" w:hAnsi="Arial" w:cs="Arial"/>
-          <w:i/>
-          <w:sz w:val="24"/>
-        </w:rPr>
-        <w:t>Chaque choix doit être justifié</w:t>
-      </w:r>
-    </w:p>
-    <w:p>
-      <w:pPr>
-        <w:pStyle w:val="Retraitnormal1"/>
-        <w:numPr>
-          <w:ilvl w:val="0"/>
-          <w:numId w:val="0"/>
-        </w:numPr>
-        <w:ind w:left="720"/>
-        <w:rPr>
-          <w:rFonts w:ascii="Arial" w:hAnsi="Arial" w:cs="Arial"/>
-          <w:i/>
-          <w:sz w:val="24"/>
-        </w:rPr>
-      </w:pPr>
-    </w:p>
-    <w:p>
-      <w:pPr>
-        <w:pStyle w:val="Retraitnormal1"/>
-        <w:numPr>
-          <w:ilvl w:val="0"/>
-          <w:numId w:val="0"/>
-        </w:numPr>
-        <w:ind w:left="360"/>
-        <w:rPr>
-          <w:rFonts w:ascii="Arial" w:hAnsi="Arial" w:cs="Arial"/>
-          <w:b/>
-          <w:bCs/>
-          <w:i/>
-          <w:sz w:val="24"/>
-        </w:rPr>
-      </w:pPr>
-      <w:r>
-        <w:rPr>
-          <w:rFonts w:ascii="Arial" w:hAnsi="Arial" w:cs="Arial"/>
-          <w:b/>
-          <w:bCs/>
-          <w:i/>
-          <w:sz w:val="24"/>
-        </w:rPr>
-        <w:t xml:space="preserve">Le </w:t>
-      </w:r>
-      <w:smartTag w:uri="urn:schemas-microsoft-com:office:smarttags" w:element="PersonName">
-        <w:r>
-          <w:rPr>
-            <w:rFonts w:ascii="Arial" w:hAnsi="Arial" w:cs="Arial"/>
-            <w:b/>
-            <w:bCs/>
-            <w:i/>
-            <w:sz w:val="24"/>
-          </w:rPr>
-          <w:t>dos</w:t>
-        </w:r>
-      </w:smartTag>
-      <w:r>
-        <w:rPr>
-          <w:rFonts w:ascii="Arial" w:hAnsi="Arial" w:cs="Arial"/>
-          <w:b/>
-          <w:bCs/>
-          <w:i/>
-          <w:sz w:val="24"/>
-        </w:rPr>
-        <w:t>sier de conception devrait permettre de sous-traiter la réalisation du projet !</w:t>
-      </w:r>
-    </w:p>
-    <w:p>
-      <w:pPr>
-        <w:pStyle w:val="Retraitnormal1"/>
-        <w:numPr>
-          <w:ilvl w:val="0"/>
-          <w:numId w:val="0"/>
-        </w:numPr>
-        <w:ind w:left="360"/>
-        <w:rPr>
-          <w:rFonts w:ascii="Arial" w:hAnsi="Arial" w:cs="Arial"/>
-          <w:b/>
-          <w:bCs/>
-          <w:i/>
-          <w:sz w:val="24"/>
-        </w:rPr>
-      </w:pPr>
-    </w:p>
-    <w:p>
-      <w:pPr>
-        <w:pStyle w:val="Titre2"/>
-        <w:rPr>
-          <w:color w:val="FF0000"/>
-        </w:rPr>
-      </w:pPr>
-      <w:r>
-        <w:rPr>
-          <w:color w:val="FF0000"/>
-        </w:rPr>
+      </w:pPr>
+      <w:r>
         <w:t>Points de design spécifique</w:t>
       </w:r>
       <w:r>
-        <w:rPr>
-          <w:color w:val="FF0000"/>
-        </w:rPr>
         <w:t>s</w:t>
       </w:r>
     </w:p>
-    <w:p/>
     <w:p>
       <w:pPr>
         <w:rPr>
           <w:b/>
           <w:i/>
           <w:iCs/>
-          <w:color w:val="FF0000"/>
-        </w:rPr>
-      </w:pPr>
-      <w:r>
-        <w:rPr>
-          <w:b/>
+        </w:rPr>
+      </w:pPr>
+    </w:p>
+    <w:p>
+      <w:pPr>
+        <w:pStyle w:val="Titre3"/>
+        <w:rPr>
+          <w:iCs/>
+        </w:rPr>
+      </w:pPr>
+      <w:r>
+        <w:rPr>
+          <w:iCs/>
+        </w:rPr>
+        <w:t>Position en temps réel des joueurs sur le terrain</w:t>
+      </w:r>
+      <w:r>
+        <w:rPr>
+          <w:iCs/>
+        </w:rPr>
+        <w:t xml:space="preserve"> (voir maquette </w:t>
+      </w:r>
+      <w:r>
+        <w:rPr>
+          <w:iCs/>
+        </w:rPr>
+        <w:t>du menu du match</w:t>
+      </w:r>
+      <w:r>
+        <w:rPr>
+          <w:iCs/>
+        </w:rPr>
+        <w:t>)</w:t>
+      </w:r>
+    </w:p>
+    <w:p/>
+    <w:p>
+      <w:pPr>
+        <w:ind w:left="432"/>
+      </w:pPr>
+      <w:r>
+        <w:t xml:space="preserve">Chaque joueur </w:t>
+      </w:r>
+      <w:r>
+        <w:t xml:space="preserve">est </w:t>
+      </w:r>
+      <w:r>
+        <w:t>représenté par un rond avec à l’</w:t>
+      </w:r>
+      <w:r>
+        <w:t>intérieur son numéro de maillot</w:t>
+      </w:r>
+      <w:r>
+        <w:t xml:space="preserve">. </w:t>
+      </w:r>
+      <w:r>
+        <w:rPr>
           <w:i/>
-          <w:iCs/>
-          <w:color w:val="FF0000"/>
-        </w:rPr>
-        <w:t xml:space="preserve">Ce chapitre est constitué de plusieurs </w:t>
-      </w:r>
-      <w:r>
-        <w:rPr>
-          <w:b/>
-          <w:i/>
-          <w:iCs/>
-          <w:color w:val="FF0000"/>
-        </w:rPr>
-        <w:t>sous-chapitre expliquant chacun un design particulier, quelque chose que vous avez inventé pour répondre au besoin et qui ne peut pas s’expliquer par de simples commentaires dans le code.</w:t>
-      </w:r>
-    </w:p>
-    <w:p>
-      <w:pPr>
-        <w:rPr>
-          <w:b/>
-          <w:i/>
-          <w:iCs/>
-          <w:color w:val="FF0000"/>
-        </w:rPr>
-      </w:pPr>
-    </w:p>
-    <w:p>
-      <w:pPr>
-        <w:rPr>
-          <w:b/>
-          <w:i/>
-          <w:iCs/>
-          <w:color w:val="FF0000"/>
-        </w:rPr>
-      </w:pPr>
-      <w:r>
-        <w:rPr>
-          <w:b/>
-          <w:i/>
-          <w:iCs/>
-          <w:color w:val="FF0000"/>
-        </w:rPr>
-        <w:t>NE PAS mettre ici des pratiques usuelles que tout professionnel de la branche connaît déjà. Par exemple, n’EXPLIQUEZ PAS ICI CE QU’EST LE PATTERN MVC.</w:t>
-      </w:r>
-    </w:p>
-    <w:p>
-      <w:pPr>
-        <w:rPr>
-          <w:b/>
-          <w:i/>
-          <w:iCs/>
-          <w:color w:val="FF0000"/>
-        </w:rPr>
+        </w:rPr>
+        <w:t>Les joueurs sont positionnés de sorte que leur position actuelle représente l'endroit où ils se trouvaient au début de chaque point</w:t>
+      </w:r>
+      <w:r>
+        <w:t xml:space="preserve">. </w:t>
+      </w:r>
+      <w:r>
+        <w:t>Ces positions évoluent</w:t>
+      </w:r>
+      <w:r>
+        <w:t xml:space="preserve"> </w:t>
+      </w:r>
+      <w:r>
+        <w:t>automatiquement dura</w:t>
+      </w:r>
+      <w:r>
+        <w:t>nt le match.</w:t>
+      </w:r>
+      <w:bookmarkStart w:id="11" w:name="_GoBack"/>
+      <w:bookmarkEnd w:id="11"/>
+    </w:p>
+    <w:p>
+      <w:pPr>
+        <w:ind w:left="432"/>
       </w:pPr>
     </w:p>
     <w:p>
       <w:pPr>
         <w:pStyle w:val="Titre3"/>
-        <w:rPr>
-          <w:i/>
-          <w:iCs/>
-          <w:color w:val="FF0000"/>
-        </w:rPr>
-      </w:pPr>
-      <w:r>
-        <w:rPr>
-          <w:i/>
-          <w:iCs/>
-          <w:color w:val="FF0000"/>
-        </w:rPr>
-        <w:t>…</w:t>
-      </w:r>
-    </w:p>
-    <w:p/>
-    <w:p>
-      <w:pPr>
-        <w:pStyle w:val="Titre3"/>
-        <w:rPr>
-          <w:i/>
-          <w:iCs/>
-          <w:color w:val="FF0000"/>
-        </w:rPr>
-      </w:pPr>
-      <w:r>
-        <w:rPr>
-          <w:i/>
-          <w:iCs/>
-          <w:color w:val="FF0000"/>
-        </w:rPr>
-        <w:t>…</w:t>
-      </w:r>
-    </w:p>
-    <w:p/>
-    <w:p>
-      <w:pPr>
-        <w:pStyle w:val="Titre3"/>
-        <w:rPr>
-          <w:i/>
-          <w:iCs/>
-          <w:color w:val="FF0000"/>
-        </w:rPr>
-      </w:pPr>
-      <w:r>
-        <w:rPr>
-          <w:i/>
-          <w:iCs/>
-          <w:color w:val="FF0000"/>
-        </w:rPr>
-        <w:t>…</w:t>
-      </w:r>
+      </w:pPr>
+    </w:p>
+    <w:p>
+      <w:pPr>
+        <w:ind w:left="432"/>
+      </w:pPr>
     </w:p>
     <w:p>
       <w:pPr>
@@ -7512,16 +6444,16 @@
           <w:tab w:val="num" w:pos="360"/>
         </w:tabs>
       </w:pPr>
-      <w:bookmarkStart w:id="16" w:name="_Toc71703259"/>
-      <w:bookmarkStart w:id="17" w:name="_Toc499021842"/>
+      <w:bookmarkStart w:id="12" w:name="_Toc71703259"/>
+      <w:bookmarkStart w:id="13" w:name="_Toc499021842"/>
       <w:r>
         <w:t>R</w:t>
       </w:r>
-      <w:bookmarkEnd w:id="16"/>
+      <w:bookmarkEnd w:id="12"/>
       <w:r>
         <w:t>éalisation</w:t>
       </w:r>
-      <w:bookmarkEnd w:id="17"/>
+      <w:bookmarkEnd w:id="13"/>
     </w:p>
     <w:p>
       <w:pPr>
@@ -7529,72 +6461,20 @@
         <w:rPr>
           <w:i w:val="0"/>
           <w:iCs/>
-          <w:strike/>
-        </w:rPr>
-      </w:pPr>
-      <w:bookmarkStart w:id="18" w:name="_Toc25553317"/>
-      <w:bookmarkStart w:id="19" w:name="_Toc71691022"/>
-      <w:bookmarkStart w:id="20" w:name="_Toc499021843"/>
+        </w:rPr>
+      </w:pPr>
+      <w:bookmarkStart w:id="14" w:name="_Toc25553321"/>
+      <w:bookmarkStart w:id="15" w:name="_Toc71691025"/>
+      <w:bookmarkStart w:id="16" w:name="_Toc499021844"/>
       <w:r>
         <w:rPr>
           <w:i w:val="0"/>
           <w:iCs/>
-          <w:strike/>
-        </w:rPr>
-        <w:t>Dossier de réalisation</w:t>
-      </w:r>
-      <w:bookmarkStart w:id="21" w:name="_Toc25553318"/>
-      <w:bookmarkEnd w:id="18"/>
-      <w:bookmarkEnd w:id="19"/>
-      <w:bookmarkEnd w:id="20"/>
-      <w:r>
-        <w:rPr>
-          <w:i w:val="0"/>
-          <w:iCs/>
-          <w:strike/>
-        </w:rPr>
-        <w:t xml:space="preserve"> </w:t>
-      </w:r>
-    </w:p>
-    <w:bookmarkEnd w:id="21"/>
-    <w:p>
-      <w:pPr>
-        <w:ind w:firstLine="360"/>
-        <w:rPr>
-          <w:i/>
-          <w:iCs/>
-          <w:strike/>
-        </w:rPr>
-      </w:pPr>
-    </w:p>
-    <w:p>
-      <w:pPr>
-        <w:ind w:firstLine="360"/>
-        <w:rPr>
-          <w:i/>
-          <w:iCs/>
-          <w:strike/>
-        </w:rPr>
-      </w:pPr>
-      <w:r>
-        <w:rPr>
-          <w:i/>
-          <w:iCs/>
-          <w:strike/>
-        </w:rPr>
-        <w:t>Décrire la réalisation "physique" de votre projet</w:t>
-      </w:r>
-    </w:p>
-    <w:p>
-      <w:pPr>
-        <w:ind w:firstLine="360"/>
-        <w:rPr>
-          <w:i/>
-          <w:iCs/>
-          <w:strike/>
-        </w:rPr>
-      </w:pPr>
-    </w:p>
+        </w:rPr>
+        <w:t>Mise en place de l’environnement de travail</w:t>
+      </w:r>
+    </w:p>
+    <w:p/>
     <w:p>
       <w:pPr>
         <w:numPr>
@@ -7607,18 +6487,22 @@
         </w:tabs>
         <w:ind w:left="927"/>
         <w:rPr>
+          <w:b/>
+          <w:bCs/>
           <w:i/>
           <w:iCs/>
-          <w:strike/>
-        </w:rPr>
-      </w:pPr>
-      <w:r>
-        <w:rPr>
+          <w:color w:val="FF0000"/>
+        </w:rPr>
+      </w:pPr>
+      <w:r>
+        <w:rPr>
+          <w:b/>
+          <w:bCs/>
           <w:i/>
           <w:iCs/>
-          <w:strike/>
-        </w:rPr>
-        <w:t>les répertoires où le logiciel est installé</w:t>
+          <w:color w:val="FF0000"/>
+        </w:rPr>
+        <w:t>Comment accéder au code source</w:t>
       </w:r>
     </w:p>
     <w:p>
@@ -7635,14 +6519,12 @@
         <w:rPr>
           <w:i/>
           <w:iCs/>
-          <w:strike/>
         </w:rPr>
       </w:pPr>
       <w:r>
         <w:rPr>
           <w:i/>
           <w:iCs/>
-          <w:strike/>
         </w:rPr>
         <w:t>la liste de tous les fichiers et une rapide description de leur contenu (des noms qui parlent !)</w:t>
       </w:r>
@@ -7661,14 +6543,12 @@
         <w:rPr>
           <w:i/>
           <w:iCs/>
-          <w:strike/>
         </w:rPr>
       </w:pPr>
       <w:r>
         <w:rPr>
           <w:i/>
           <w:iCs/>
-          <w:strike/>
         </w:rPr>
         <w:t>les versions des systèmes d'exploitation et des outils logiciels</w:t>
       </w:r>
@@ -7687,18 +6567,57 @@
         <w:rPr>
           <w:i/>
           <w:iCs/>
-          <w:strike/>
         </w:rPr>
       </w:pPr>
       <w:r>
         <w:rPr>
           <w:i/>
           <w:iCs/>
-          <w:strike/>
         </w:rPr>
         <w:t>la description exacte du matériel</w:t>
       </w:r>
     </w:p>
+    <w:p/>
+    <w:p/>
+    <w:p>
+      <w:pPr>
+        <w:ind w:left="1134" w:hanging="774"/>
+        <w:rPr>
+          <w:b/>
+          <w:bCs/>
+          <w:i/>
+          <w:iCs/>
+          <w:color w:val="FF0000"/>
+        </w:rPr>
+      </w:pPr>
+      <w:r>
+        <w:rPr>
+          <w:b/>
+          <w:bCs/>
+          <w:i/>
+          <w:iCs/>
+          <w:color w:val="FF0000"/>
+        </w:rPr>
+        <w:t>Ce chapitre décrit précisément comment un employé qualifié peut recréer l’environnement dans lequel vous avez effectué ce travail</w:t>
+      </w:r>
+    </w:p>
+    <w:p>
+      <w:pPr>
+        <w:pStyle w:val="Titre2"/>
+        <w:rPr>
+          <w:i w:val="0"/>
+          <w:iCs/>
+        </w:rPr>
+      </w:pPr>
+      <w:r>
+        <w:rPr>
+          <w:i w:val="0"/>
+          <w:iCs/>
+        </w:rPr>
+        <w:t>Mise en place de l’environnement de test</w:t>
+      </w:r>
+    </w:p>
+    <w:p/>
     <w:p>
       <w:pPr>
         <w:numPr>
@@ -7713,32 +6632,14 @@
         <w:rPr>
           <w:i/>
           <w:iCs/>
-          <w:strike/>
         </w:rPr>
       </w:pPr>
       <w:r>
         <w:rPr>
           <w:i/>
           <w:iCs/>
-          <w:strike/>
-        </w:rPr>
-        <w:t>le numé</w:t>
-      </w:r>
-      <w:r>
-        <w:rPr>
-          <w:i/>
-          <w:iCs/>
-          <w:strike/>
-        </w:rPr>
-        <w:t xml:space="preserve">ro de version de votre produit </w:t>
-      </w:r>
-      <w:r>
-        <w:rPr>
-          <w:i/>
-          <w:iCs/>
-          <w:strike/>
-        </w:rPr>
-        <w:t>!</w:t>
+        </w:rPr>
+        <w:t>la liste de tous les fichiers et une rapide description de leur contenu (des noms qui parlent !)</w:t>
       </w:r>
     </w:p>
     <w:p>
@@ -7755,168 +6656,14 @@
         <w:rPr>
           <w:i/>
           <w:iCs/>
-          <w:strike/>
-          <w:u w:val="single"/>
         </w:rPr>
       </w:pPr>
       <w:r>
         <w:rPr>
           <w:i/>
           <w:iCs/>
-          <w:strike/>
-        </w:rPr>
-        <w:t>programmation et scripts: librairies externes, dictionnaire des données, reconstruction du logiciel</w:t>
-      </w:r>
-      <w:r>
-        <w:rPr>
-          <w:i/>
-          <w:iCs/>
-          <w:strike/>
-        </w:rPr>
-        <w:t xml:space="preserve"> </w:t>
-      </w:r>
-      <w:r>
-        <w:rPr>
-          <w:i/>
-          <w:iCs/>
-          <w:strike/>
-        </w:rPr>
-        <w:t>-</w:t>
-      </w:r>
-      <w:r>
-        <w:rPr>
-          <w:i/>
-          <w:iCs/>
-          <w:strike/>
-        </w:rPr>
-        <w:t xml:space="preserve"> </w:t>
-      </w:r>
-      <w:r>
-        <w:rPr>
-          <w:i/>
-          <w:iCs/>
-          <w:strike/>
-        </w:rPr>
-        <w:t>cible à partir des sources.</w:t>
-      </w:r>
-    </w:p>
-    <w:p>
-      <w:pPr>
-        <w:ind w:left="567"/>
-        <w:rPr>
-          <w:i/>
-          <w:iCs/>
-          <w:strike/>
-          <w:u w:val="single"/>
-        </w:rPr>
-      </w:pPr>
-    </w:p>
-    <w:p>
-      <w:pPr>
-        <w:ind w:left="1134" w:hanging="774"/>
-        <w:rPr>
-          <w:i/>
-          <w:iCs/>
-          <w:strike/>
-        </w:rPr>
-      </w:pPr>
-      <w:r>
-        <w:rPr>
-          <w:i/>
-          <w:iCs/>
-          <w:strike/>
-        </w:rPr>
-        <w:lastRenderedPageBreak/>
-        <w:t xml:space="preserve">NOTE : </w:t>
-      </w:r>
-      <w:r>
-        <w:rPr>
-          <w:i/>
-          <w:iCs/>
-          <w:strike/>
-          <w:u w:val="single"/>
-        </w:rPr>
-        <w:t>Evitez d’inclure les listings des sources</w:t>
-      </w:r>
-      <w:r>
-        <w:rPr>
-          <w:i/>
-          <w:iCs/>
-          <w:strike/>
-        </w:rPr>
-        <w:t>, à moins que vous ne désiriez en expliquer une partie vous paraissant importante. Dans ce cas n’incluez que cette partie…</w:t>
-      </w:r>
-    </w:p>
-    <w:p>
-      <w:pPr>
-        <w:ind w:left="1134" w:hanging="774"/>
-        <w:rPr>
-          <w:b/>
-          <w:bCs/>
-          <w:i/>
-          <w:iCs/>
-          <w:color w:val="FF0000"/>
-        </w:rPr>
-      </w:pPr>
-      <w:r>
-        <w:rPr>
-          <w:b/>
-          <w:bCs/>
-          <w:i/>
-          <w:iCs/>
-          <w:color w:val="FF0000"/>
-        </w:rPr>
-        <w:t>Ce chapitre est éclaté en trois ci-dessous</w:t>
-      </w:r>
-    </w:p>
-    <w:p>
-      <w:pPr>
-        <w:pStyle w:val="Titre2"/>
-        <w:rPr>
-          <w:i w:val="0"/>
-          <w:iCs/>
-        </w:rPr>
-      </w:pPr>
-      <w:bookmarkStart w:id="22" w:name="_Toc25553321"/>
-      <w:bookmarkStart w:id="23" w:name="_Toc71691025"/>
-      <w:bookmarkStart w:id="24" w:name="_Toc499021844"/>
-      <w:r>
-        <w:rPr>
-          <w:i w:val="0"/>
-          <w:iCs/>
-        </w:rPr>
-        <w:t>Mise en place de l’environnement de travail</w:t>
-      </w:r>
-    </w:p>
-    <w:p/>
-    <w:p>
-      <w:pPr>
-        <w:numPr>
-          <w:ilvl w:val="0"/>
-          <w:numId w:val="11"/>
-        </w:numPr>
-        <w:tabs>
-          <w:tab w:val="clear" w:pos="720"/>
-          <w:tab w:val="num" w:pos="927"/>
-        </w:tabs>
-        <w:ind w:left="927"/>
-        <w:rPr>
-          <w:b/>
-          <w:bCs/>
-          <w:i/>
-          <w:iCs/>
-          <w:color w:val="FF0000"/>
-        </w:rPr>
-      </w:pPr>
-      <w:r>
-        <w:rPr>
-          <w:b/>
-          <w:bCs/>
-          <w:i/>
-          <w:iCs/>
-          <w:color w:val="FF0000"/>
-        </w:rPr>
-        <w:t>Comment accéder au code source</w:t>
+        </w:rPr>
+        <w:t>les versions des systèmes d'exploitation et des outils logiciels</w:t>
       </w:r>
     </w:p>
     <w:p>
@@ -7940,7 +6687,7 @@
           <w:i/>
           <w:iCs/>
         </w:rPr>
-        <w:t>la liste de tous les fichiers et une rapide description de leur contenu (des noms qui parlent !)</w:t>
+        <w:t>la description exacte du matériel</w:t>
       </w:r>
     </w:p>
     <w:p>
@@ -7955,18 +6702,105 @@
         </w:tabs>
         <w:ind w:left="927"/>
         <w:rPr>
+          <w:b/>
+          <w:bCs/>
           <w:i/>
           <w:iCs/>
-        </w:rPr>
-      </w:pPr>
-      <w:r>
-        <w:rPr>
+          <w:color w:val="FF0000"/>
+        </w:rPr>
+      </w:pPr>
+      <w:r>
+        <w:rPr>
+          <w:b/>
+          <w:bCs/>
           <w:i/>
           <w:iCs/>
-        </w:rPr>
-        <w:t>les versions des systèmes d'exploitation et des outils logiciels</w:t>
-      </w:r>
-    </w:p>
+          <w:color w:val="FF0000"/>
+        </w:rPr>
+        <w:t>La marche à suivre pour préparer l’environnement (ne pas oublier les données de test</w:t>
+      </w:r>
+      <w:r>
+        <w:rPr>
+          <w:b/>
+          <w:bCs/>
+          <w:i/>
+          <w:iCs/>
+          <w:color w:val="FF0000"/>
+        </w:rPr>
+        <w:t>, ainsi que les mots de passe éventuels</w:t>
+      </w:r>
+      <w:r>
+        <w:rPr>
+          <w:b/>
+          <w:bCs/>
+          <w:i/>
+          <w:iCs/>
+          <w:color w:val="FF0000"/>
+        </w:rPr>
+        <w:t>)</w:t>
+      </w:r>
+    </w:p>
+    <w:p>
+      <w:pPr>
+        <w:ind w:left="1134" w:hanging="774"/>
+        <w:rPr>
+          <w:b/>
+          <w:bCs/>
+          <w:i/>
+          <w:iCs/>
+          <w:color w:val="FF0000"/>
+        </w:rPr>
+      </w:pPr>
+    </w:p>
+    <w:p>
+      <w:pPr>
+        <w:ind w:left="1134" w:hanging="774"/>
+        <w:rPr>
+          <w:b/>
+          <w:bCs/>
+          <w:i/>
+          <w:iCs/>
+          <w:color w:val="FF0000"/>
+        </w:rPr>
+      </w:pPr>
+      <w:r>
+        <w:rPr>
+          <w:b/>
+          <w:bCs/>
+          <w:i/>
+          <w:iCs/>
+          <w:color w:val="FF0000"/>
+        </w:rPr>
+        <w:t xml:space="preserve">Ce chapitre décrit précisément comment un employé qualifié peut recréer </w:t>
+      </w:r>
+      <w:r>
+        <w:rPr>
+          <w:b/>
+          <w:bCs/>
+          <w:i/>
+          <w:iCs/>
+          <w:color w:val="FF0000"/>
+        </w:rPr>
+        <w:t>le contexte décrit par la stratégie de test</w:t>
+      </w:r>
+    </w:p>
+    <w:p>
+      <w:pPr>
+        <w:pStyle w:val="Titre2"/>
+        <w:rPr>
+          <w:i w:val="0"/>
+          <w:iCs/>
+        </w:rPr>
+      </w:pPr>
+      <w:r>
+        <w:rPr>
+          <w:i w:val="0"/>
+          <w:iCs/>
+        </w:rPr>
+        <w:t>Déploiement du produit</w:t>
+      </w:r>
+    </w:p>
+    <w:p/>
     <w:p>
       <w:pPr>
         <w:numPr>
@@ -7988,50 +6822,9 @@
           <w:i/>
           <w:iCs/>
         </w:rPr>
-        <w:t>la description exacte du matériel</w:t>
-      </w:r>
-    </w:p>
-    <w:p/>
-    <w:p/>
-    <w:p>
-      <w:pPr>
-        <w:ind w:left="1134" w:hanging="774"/>
-        <w:rPr>
-          <w:b/>
-          <w:bCs/>
-          <w:i/>
-          <w:iCs/>
-          <w:color w:val="FF0000"/>
-        </w:rPr>
-      </w:pPr>
-      <w:r>
-        <w:rPr>
-          <w:b/>
-          <w:bCs/>
-          <w:i/>
-          <w:iCs/>
-          <w:color w:val="FF0000"/>
-        </w:rPr>
-        <w:t>Ce chapitre décrit précisément comment un employé qualifié peut recréer l’environnement dans lequel vous avez effectué ce travail</w:t>
-      </w:r>
-    </w:p>
-    <w:p>
-      <w:pPr>
-        <w:pStyle w:val="Titre2"/>
-        <w:rPr>
-          <w:i w:val="0"/>
-          <w:iCs/>
-        </w:rPr>
-      </w:pPr>
-      <w:r>
-        <w:rPr>
-          <w:i w:val="0"/>
-          <w:iCs/>
-        </w:rPr>
-        <w:t>Mise en place de l’environnement de test</w:t>
-      </w:r>
-    </w:p>
-    <w:p/>
+        <w:t>la liste de tous les fichiers et une rapide description de leur contenu (des noms qui parlent !)</w:t>
+      </w:r>
+    </w:p>
     <w:p>
       <w:pPr>
         <w:numPr>
@@ -8053,7 +6846,7 @@
           <w:i/>
           <w:iCs/>
         </w:rPr>
-        <w:t>la liste de tous les fichiers et une rapide description de leur contenu (des noms qui parlent !)</w:t>
+        <w:t>les versions des systèmes d'exploitation et des outils logiciels</w:t>
       </w:r>
     </w:p>
     <w:p>
@@ -8077,8 +6870,20 @@
           <w:i/>
           <w:iCs/>
         </w:rPr>
-        <w:t>les versions des systèmes d'exploitation et des outils logiciels</w:t>
-      </w:r>
+        <w:t>la description exacte du matériel</w:t>
+      </w:r>
+    </w:p>
+    <w:p>
+      <w:pPr>
+        <w:ind w:left="1134" w:hanging="774"/>
+        <w:rPr>
+          <w:b/>
+          <w:bCs/>
+          <w:i/>
+          <w:iCs/>
+          <w:color w:val="FF0000"/>
+        </w:rPr>
+      </w:pPr>
     </w:p>
     <w:p>
       <w:pPr>
@@ -8092,30 +6897,6 @@
         </w:tabs>
         <w:ind w:left="927"/>
         <w:rPr>
-          <w:i/>
-          <w:iCs/>
-        </w:rPr>
-      </w:pPr>
-      <w:r>
-        <w:rPr>
-          <w:i/>
-          <w:iCs/>
-        </w:rPr>
-        <w:t>la description exacte du matériel</w:t>
-      </w:r>
-    </w:p>
-    <w:p>
-      <w:pPr>
-        <w:numPr>
-          <w:ilvl w:val="0"/>
-          <w:numId w:val="10"/>
-        </w:numPr>
-        <w:tabs>
-          <w:tab w:val="clear" w:pos="720"/>
-          <w:tab w:val="num" w:pos="927"/>
-        </w:tabs>
-        <w:ind w:left="927"/>
-        <w:rPr>
           <w:b/>
           <w:bCs/>
           <w:i/>
@@ -8185,7 +6966,7 @@
           <w:iCs/>
           <w:color w:val="FF0000"/>
         </w:rPr>
-        <w:t xml:space="preserve">Ce chapitre décrit précisément comment un employé qualifié peut recréer </w:t>
+        <w:t xml:space="preserve">Ce chapitre décrit précisément comment un employé qualifié peut </w:t>
       </w:r>
       <w:r>
         <w:rPr>
@@ -8195,7 +6976,7 @@
           <w:iCs/>
           <w:color w:val="FF0000"/>
         </w:rPr>
-        <w:t>le contexte décrit par la stratégie de test</w:t>
+        <w:t>mettre votre produit en production</w:t>
       </w:r>
     </w:p>
     <w:p>
@@ -8211,213 +6992,18 @@
           <w:i w:val="0"/>
           <w:iCs/>
         </w:rPr>
-        <w:t>Déploiement du produit</w:t>
-      </w:r>
-    </w:p>
-    <w:p/>
-    <w:p>
-      <w:pPr>
-        <w:numPr>
-          <w:ilvl w:val="0"/>
-          <w:numId w:val="10"/>
-        </w:numPr>
-        <w:tabs>
-          <w:tab w:val="clear" w:pos="720"/>
-          <w:tab w:val="num" w:pos="927"/>
-        </w:tabs>
-        <w:ind w:left="927"/>
-        <w:rPr>
-          <w:i/>
-          <w:iCs/>
-        </w:rPr>
-      </w:pPr>
-      <w:r>
-        <w:rPr>
-          <w:i/>
-          <w:iCs/>
-        </w:rPr>
-        <w:t>la liste de tous les fichiers et une rapide description de leur contenu (des noms qui parlent !)</w:t>
-      </w:r>
-    </w:p>
-    <w:p>
-      <w:pPr>
-        <w:numPr>
-          <w:ilvl w:val="0"/>
-          <w:numId w:val="10"/>
-        </w:numPr>
-        <w:tabs>
-          <w:tab w:val="clear" w:pos="720"/>
-          <w:tab w:val="num" w:pos="927"/>
-        </w:tabs>
-        <w:ind w:left="927"/>
-        <w:rPr>
-          <w:i/>
-          <w:iCs/>
-        </w:rPr>
-      </w:pPr>
-      <w:r>
-        <w:rPr>
-          <w:i/>
-          <w:iCs/>
-        </w:rPr>
-        <w:t>les versions des systèmes d'exploitation et des outils logiciels</w:t>
-      </w:r>
-    </w:p>
-    <w:p>
-      <w:pPr>
-        <w:numPr>
-          <w:ilvl w:val="0"/>
-          <w:numId w:val="10"/>
-        </w:numPr>
-        <w:tabs>
-          <w:tab w:val="clear" w:pos="720"/>
-          <w:tab w:val="num" w:pos="927"/>
-        </w:tabs>
-        <w:ind w:left="927"/>
-        <w:rPr>
-          <w:i/>
-          <w:iCs/>
-        </w:rPr>
-      </w:pPr>
-      <w:r>
-        <w:rPr>
-          <w:i/>
-          <w:iCs/>
-        </w:rPr>
-        <w:t>la description exacte du matériel</w:t>
-      </w:r>
-    </w:p>
-    <w:p>
-      <w:pPr>
-        <w:ind w:left="1134" w:hanging="774"/>
-        <w:rPr>
-          <w:b/>
-          <w:bCs/>
-          <w:i/>
-          <w:iCs/>
-          <w:color w:val="FF0000"/>
-        </w:rPr>
-      </w:pPr>
-    </w:p>
-    <w:p>
-      <w:pPr>
-        <w:numPr>
-          <w:ilvl w:val="0"/>
-          <w:numId w:val="10"/>
-        </w:numPr>
-        <w:tabs>
-          <w:tab w:val="clear" w:pos="720"/>
-          <w:tab w:val="num" w:pos="927"/>
-        </w:tabs>
-        <w:ind w:left="927"/>
-        <w:rPr>
-          <w:b/>
-          <w:bCs/>
-          <w:i/>
-          <w:iCs/>
-          <w:color w:val="FF0000"/>
-        </w:rPr>
-      </w:pPr>
-      <w:r>
-        <w:rPr>
-          <w:b/>
-          <w:bCs/>
-          <w:i/>
-          <w:iCs/>
-          <w:color w:val="FF0000"/>
-        </w:rPr>
-        <w:t>La marche à suivre pour préparer l’environnement (ne pas oublier les données de test</w:t>
-      </w:r>
-      <w:r>
-        <w:rPr>
-          <w:b/>
-          <w:bCs/>
-          <w:i/>
-          <w:iCs/>
-          <w:color w:val="FF0000"/>
-        </w:rPr>
-        <w:t>, ainsi que les mots de passe éventuels</w:t>
-      </w:r>
-      <w:r>
-        <w:rPr>
-          <w:b/>
-          <w:bCs/>
-          <w:i/>
-          <w:iCs/>
-          <w:color w:val="FF0000"/>
-        </w:rPr>
-        <w:t>)</w:t>
-      </w:r>
-    </w:p>
-    <w:p>
-      <w:pPr>
-        <w:ind w:left="1134" w:hanging="774"/>
-        <w:rPr>
-          <w:b/>
-          <w:bCs/>
-          <w:i/>
-          <w:iCs/>
-          <w:color w:val="FF0000"/>
-        </w:rPr>
-      </w:pPr>
-    </w:p>
-    <w:p>
-      <w:pPr>
-        <w:ind w:left="1134" w:hanging="774"/>
-        <w:rPr>
-          <w:b/>
-          <w:bCs/>
-          <w:i/>
-          <w:iCs/>
-          <w:color w:val="FF0000"/>
-        </w:rPr>
-      </w:pPr>
-      <w:r>
-        <w:rPr>
-          <w:b/>
-          <w:bCs/>
-          <w:i/>
-          <w:iCs/>
-          <w:color w:val="FF0000"/>
-        </w:rPr>
-        <w:t xml:space="preserve">Ce chapitre décrit précisément comment un employé qualifié peut </w:t>
-      </w:r>
-      <w:r>
-        <w:rPr>
-          <w:b/>
-          <w:bCs/>
-          <w:i/>
-          <w:iCs/>
-          <w:color w:val="FF0000"/>
-        </w:rPr>
-        <w:t>mettre votre produit en production</w:t>
-      </w:r>
-    </w:p>
-    <w:p>
-      <w:pPr>
-        <w:pStyle w:val="Titre2"/>
+        <w:t>Description des test</w:t>
+      </w:r>
+      <w:bookmarkEnd w:id="14"/>
+      <w:r>
         <w:rPr>
           <w:i w:val="0"/>
           <w:iCs/>
         </w:rPr>
-      </w:pPr>
-      <w:r>
-        <w:rPr>
-          <w:i w:val="0"/>
-          <w:iCs/>
-        </w:rPr>
-        <w:t>Description des test</w:t>
-      </w:r>
-      <w:bookmarkEnd w:id="22"/>
-      <w:r>
-        <w:rPr>
-          <w:i w:val="0"/>
-          <w:iCs/>
-        </w:rPr>
         <w:t>s effectués</w:t>
       </w:r>
-      <w:bookmarkEnd w:id="23"/>
-      <w:bookmarkEnd w:id="24"/>
+      <w:bookmarkEnd w:id="15"/>
+      <w:bookmarkEnd w:id="16"/>
     </w:p>
     <w:p>
       <w:pPr>
@@ -8491,7 +7077,6 @@
           <w:i/>
           <w:strike/>
         </w:rPr>
-        <w:lastRenderedPageBreak/>
         <w:t>les preuves de test (papier ou fichier)</w:t>
       </w:r>
     </w:p>
@@ -8511,6 +7096,7 @@
           <w:i/>
           <w:strike/>
         </w:rPr>
+        <w:lastRenderedPageBreak/>
         <w:t xml:space="preserve">tests sans preuve: fournir au moins une description </w:t>
       </w:r>
     </w:p>
@@ -8612,9 +7198,9 @@
           <w:iCs/>
         </w:rPr>
       </w:pPr>
-      <w:bookmarkStart w:id="25" w:name="_Toc25553322"/>
-      <w:bookmarkStart w:id="26" w:name="_Toc71691026"/>
-      <w:bookmarkStart w:id="27" w:name="_Toc499021845"/>
+      <w:bookmarkStart w:id="17" w:name="_Toc25553322"/>
+      <w:bookmarkStart w:id="18" w:name="_Toc71691026"/>
+      <w:bookmarkStart w:id="19" w:name="_Toc499021845"/>
       <w:r>
         <w:rPr>
           <w:i w:val="0"/>
@@ -8622,7 +7208,7 @@
         </w:rPr>
         <w:t xml:space="preserve">Erreurs </w:t>
       </w:r>
-      <w:bookmarkEnd w:id="25"/>
+      <w:bookmarkEnd w:id="17"/>
       <w:r>
         <w:rPr>
           <w:i w:val="0"/>
@@ -8630,8 +7216,8 @@
         </w:rPr>
         <w:t>restantes</w:t>
       </w:r>
-      <w:bookmarkEnd w:id="26"/>
-      <w:bookmarkEnd w:id="27"/>
+      <w:bookmarkEnd w:id="18"/>
+      <w:bookmarkEnd w:id="19"/>
       <w:r>
         <w:rPr>
           <w:i w:val="0"/>
@@ -8647,7 +7233,7 @@
           <w:i/>
         </w:rPr>
       </w:pPr>
-      <w:bookmarkStart w:id="28" w:name="_Toc25553323"/>
+      <w:bookmarkStart w:id="20" w:name="_Toc25553323"/>
     </w:p>
     <w:p>
       <w:pPr>
@@ -8720,7 +7306,7 @@
         </w:rPr>
         <w:t>Conséquences sur l'utilisation du produit</w:t>
       </w:r>
-      <w:bookmarkEnd w:id="28"/>
+      <w:bookmarkEnd w:id="20"/>
     </w:p>
     <w:p>
       <w:pPr>
@@ -8806,9 +7392,9 @@
           <w:iCs/>
         </w:rPr>
       </w:pPr>
-      <w:bookmarkStart w:id="29" w:name="_Toc25553326"/>
-      <w:bookmarkStart w:id="30" w:name="_Toc71691029"/>
-      <w:bookmarkStart w:id="31" w:name="_Toc499021846"/>
+      <w:bookmarkStart w:id="21" w:name="_Toc25553326"/>
+      <w:bookmarkStart w:id="22" w:name="_Toc71691029"/>
+      <w:bookmarkStart w:id="23" w:name="_Toc499021846"/>
       <w:r>
         <w:rPr>
           <w:i w:val="0"/>
@@ -8816,7 +7402,7 @@
         </w:rPr>
         <w:t>Liste des documents</w:t>
       </w:r>
-      <w:bookmarkEnd w:id="29"/>
+      <w:bookmarkEnd w:id="21"/>
       <w:r>
         <w:rPr>
           <w:i w:val="0"/>
@@ -8824,8 +7410,8 @@
         </w:rPr>
         <w:t xml:space="preserve"> fournis</w:t>
       </w:r>
-      <w:bookmarkEnd w:id="30"/>
-      <w:bookmarkEnd w:id="31"/>
+      <w:bookmarkEnd w:id="22"/>
+      <w:bookmarkEnd w:id="23"/>
     </w:p>
     <w:p>
       <w:pPr>
@@ -8972,18 +7558,18 @@
           <w:tab w:val="num" w:pos="360"/>
         </w:tabs>
       </w:pPr>
-      <w:bookmarkStart w:id="32" w:name="_Toc25553328"/>
-      <w:bookmarkStart w:id="33" w:name="_Toc71703263"/>
-      <w:bookmarkStart w:id="34" w:name="_Toc499021847"/>
+      <w:bookmarkStart w:id="24" w:name="_Toc25553328"/>
+      <w:bookmarkStart w:id="25" w:name="_Toc71703263"/>
+      <w:bookmarkStart w:id="26" w:name="_Toc499021847"/>
       <w:r>
         <w:t>C</w:t>
       </w:r>
-      <w:bookmarkEnd w:id="32"/>
-      <w:bookmarkEnd w:id="33"/>
+      <w:bookmarkEnd w:id="24"/>
+      <w:bookmarkEnd w:id="25"/>
       <w:r>
         <w:t>onclusions</w:t>
       </w:r>
-      <w:bookmarkEnd w:id="34"/>
+      <w:bookmarkEnd w:id="26"/>
     </w:p>
     <w:p>
       <w:pPr>
@@ -9146,17 +7732,17 @@
           <w:tab w:val="num" w:pos="360"/>
         </w:tabs>
       </w:pPr>
-      <w:bookmarkStart w:id="35" w:name="_Toc71703264"/>
-      <w:bookmarkStart w:id="36" w:name="_Toc499021848"/>
+      <w:bookmarkStart w:id="27" w:name="_Toc71703264"/>
+      <w:bookmarkStart w:id="28" w:name="_Toc499021848"/>
       <w:r>
         <w:lastRenderedPageBreak/>
         <w:t>A</w:t>
       </w:r>
-      <w:bookmarkEnd w:id="35"/>
+      <w:bookmarkEnd w:id="27"/>
       <w:r>
         <w:t>nnexes</w:t>
       </w:r>
-      <w:bookmarkEnd w:id="36"/>
+      <w:bookmarkEnd w:id="28"/>
     </w:p>
     <w:p/>
     <w:p>
@@ -9167,7 +7753,7 @@
           <w:iCs/>
         </w:rPr>
       </w:pPr>
-      <w:bookmarkStart w:id="37" w:name="_Toc499021849"/>
+      <w:bookmarkStart w:id="29" w:name="_Toc499021849"/>
       <w:r>
         <w:rPr>
           <w:i w:val="0"/>
@@ -9175,7 +7761,7 @@
         </w:rPr>
         <w:t>Résumé du rapport du TPI / version succincte de la documentation</w:t>
       </w:r>
-      <w:bookmarkEnd w:id="37"/>
+      <w:bookmarkEnd w:id="29"/>
     </w:p>
     <w:p/>
     <w:p>
@@ -9186,8 +7772,8 @@
           <w:iCs/>
         </w:rPr>
       </w:pPr>
-      <w:bookmarkStart w:id="38" w:name="_Toc71703265"/>
-      <w:bookmarkStart w:id="39" w:name="_Toc499021850"/>
+      <w:bookmarkStart w:id="30" w:name="_Toc71703265"/>
+      <w:bookmarkStart w:id="31" w:name="_Toc499021850"/>
       <w:r>
         <w:rPr>
           <w:i w:val="0"/>
@@ -9195,8 +7781,8 @@
         </w:rPr>
         <w:t>Sources – Bibliographie</w:t>
       </w:r>
-      <w:bookmarkEnd w:id="38"/>
-      <w:bookmarkEnd w:id="39"/>
+      <w:bookmarkEnd w:id="30"/>
+      <w:bookmarkEnd w:id="31"/>
     </w:p>
     <w:p>
       <w:pPr>
@@ -9258,9 +7844,9 @@
           <w:iCs/>
         </w:rPr>
       </w:pPr>
-      <w:bookmarkStart w:id="40" w:name="_Toc25553330"/>
-      <w:bookmarkStart w:id="41" w:name="_Toc71703266"/>
-      <w:bookmarkStart w:id="42" w:name="_Toc499021851"/>
+      <w:bookmarkStart w:id="32" w:name="_Toc25553330"/>
+      <w:bookmarkStart w:id="33" w:name="_Toc71703266"/>
+      <w:bookmarkStart w:id="34" w:name="_Toc499021851"/>
       <w:r>
         <w:rPr>
           <w:i w:val="0"/>
@@ -9268,8 +7854,8 @@
         </w:rPr>
         <w:t xml:space="preserve">Journal de </w:t>
       </w:r>
-      <w:bookmarkEnd w:id="40"/>
-      <w:bookmarkEnd w:id="41"/>
+      <w:bookmarkEnd w:id="32"/>
+      <w:bookmarkEnd w:id="33"/>
       <w:r>
         <w:rPr>
           <w:i w:val="0"/>
@@ -9277,7 +7863,7 @@
         </w:rPr>
         <w:t>travail</w:t>
       </w:r>
-      <w:bookmarkEnd w:id="42"/>
+      <w:bookmarkEnd w:id="34"/>
     </w:p>
     <w:p/>
     <w:tbl>
@@ -9507,7 +8093,7 @@
           <w:color w:val="FF0000"/>
         </w:rPr>
       </w:pPr>
-      <w:bookmarkStart w:id="43" w:name="_Toc25553331"/>
+      <w:bookmarkStart w:id="35" w:name="_Toc25553331"/>
     </w:p>
     <w:p>
       <w:pPr>
@@ -9541,6 +8127,7 @@
         </w:rPr>
         <w:t>IceScrub</w:t>
       </w:r>
+      <w:bookmarkEnd w:id="35"/>
       <w:proofErr w:type="spellEnd"/>
     </w:p>
     <w:p>
@@ -9549,22 +8136,21 @@
         <w:rPr>
           <w:i w:val="0"/>
           <w:iCs/>
-          <w:strike/>
-        </w:rPr>
-      </w:pPr>
-      <w:bookmarkStart w:id="44" w:name="_Toc71703267"/>
-      <w:bookmarkStart w:id="45" w:name="_Toc499021852"/>
+        </w:rPr>
+      </w:pPr>
+      <w:bookmarkStart w:id="36" w:name="_Toc25553332"/>
+      <w:bookmarkStart w:id="37" w:name="_Toc71703268"/>
+      <w:bookmarkStart w:id="38" w:name="_Toc499021853"/>
       <w:r>
         <w:rPr>
           <w:i w:val="0"/>
           <w:iCs/>
-          <w:strike/>
-        </w:rPr>
-        <w:t>Manuel d'Installation</w:t>
-      </w:r>
-      <w:bookmarkEnd w:id="43"/>
-      <w:bookmarkEnd w:id="44"/>
-      <w:bookmarkEnd w:id="45"/>
+        </w:rPr>
+        <w:t>Manuel d'Utilisation</w:t>
+      </w:r>
+      <w:bookmarkEnd w:id="36"/>
+      <w:bookmarkEnd w:id="37"/>
+      <w:bookmarkEnd w:id="38"/>
     </w:p>
     <w:p/>
     <w:p>
@@ -9575,56 +8161,33 @@
           <w:iCs/>
         </w:rPr>
       </w:pPr>
-      <w:bookmarkStart w:id="46" w:name="_Toc25553332"/>
-      <w:bookmarkStart w:id="47" w:name="_Toc71703268"/>
-      <w:bookmarkStart w:id="48" w:name="_Toc499021853"/>
+      <w:bookmarkStart w:id="39" w:name="_Toc71703270"/>
+      <w:bookmarkStart w:id="40" w:name="_Toc499021854"/>
+      <w:bookmarkStart w:id="41" w:name="_Toc25553334"/>
       <w:r>
         <w:rPr>
           <w:i w:val="0"/>
           <w:iCs/>
         </w:rPr>
-        <w:t>Manuel d'Utilisation</w:t>
-      </w:r>
-      <w:bookmarkEnd w:id="46"/>
-      <w:bookmarkEnd w:id="47"/>
-      <w:bookmarkEnd w:id="48"/>
-    </w:p>
-    <w:p/>
-    <w:p>
-      <w:pPr>
-        <w:pStyle w:val="Titre2"/>
+        <w:t>A</w:t>
+      </w:r>
+      <w:r>
         <w:rPr>
           <w:i w:val="0"/>
           <w:iCs/>
         </w:rPr>
-      </w:pPr>
-      <w:bookmarkStart w:id="49" w:name="_Toc71703270"/>
-      <w:bookmarkStart w:id="50" w:name="_Toc499021854"/>
-      <w:bookmarkStart w:id="51" w:name="_Toc25553334"/>
+        <w:t>rchives du projet</w:t>
+      </w:r>
+      <w:bookmarkEnd w:id="39"/>
+      <w:bookmarkEnd w:id="40"/>
       <w:r>
         <w:rPr>
           <w:i w:val="0"/>
           <w:iCs/>
         </w:rPr>
-        <w:t>A</w:t>
-      </w:r>
-      <w:r>
-        <w:rPr>
-          <w:i w:val="0"/>
-          <w:iCs/>
-        </w:rPr>
-        <w:t>rchives du projet</w:t>
-      </w:r>
-      <w:bookmarkEnd w:id="49"/>
-      <w:bookmarkEnd w:id="50"/>
-      <w:r>
-        <w:rPr>
-          <w:i w:val="0"/>
-          <w:iCs/>
-        </w:rPr>
         <w:t xml:space="preserve"> </w:t>
       </w:r>
-      <w:bookmarkEnd w:id="51"/>
+      <w:bookmarkEnd w:id="41"/>
     </w:p>
     <w:p/>
     <w:p>
@@ -9744,7 +8307,7 @@
         <w:sz w:val="16"/>
         <w:szCs w:val="16"/>
       </w:rPr>
-      <w:t>13</w:t>
+      <w:t>12</w:t>
     </w:r>
     <w:r>
       <w:rPr>
@@ -9895,6 +8458,119 @@
     </w:lvl>
   </w:abstractNum>
   <w:abstractNum w:abstractNumId="1" w15:restartNumberingAfterBreak="0">
+    <w:nsid w:val="0FF602C3"/>
+    <w:multiLevelType w:val="hybridMultilevel"/>
+    <w:tmpl w:val="1EFC2BCE"/>
+    <w:lvl w:ilvl="0" w:tplc="100C0001">
+      <w:start w:val="1"/>
+      <w:numFmt w:val="bullet"/>
+      <w:lvlText w:val=""/>
+      <w:lvlJc w:val="left"/>
+      <w:pPr>
+        <w:ind w:left="720" w:hanging="360"/>
+      </w:pPr>
+      <w:rPr>
+        <w:rFonts w:ascii="Symbol" w:hAnsi="Symbol" w:hint="default"/>
+      </w:rPr>
+    </w:lvl>
+    <w:lvl w:ilvl="1" w:tplc="100C0003" w:tentative="1">
+      <w:start w:val="1"/>
+      <w:numFmt w:val="bullet"/>
+      <w:lvlText w:val="o"/>
+      <w:lvlJc w:val="left"/>
+      <w:pPr>
+        <w:ind w:left="1440" w:hanging="360"/>
+      </w:pPr>
+      <w:rPr>
+        <w:rFonts w:ascii="Courier New" w:hAnsi="Courier New" w:cs="Courier New" w:hint="default"/>
+      </w:rPr>
+    </w:lvl>
+    <w:lvl w:ilvl="2" w:tplc="100C0005" w:tentative="1">
+      <w:start w:val="1"/>
+      <w:numFmt w:val="bullet"/>
+      <w:lvlText w:val=""/>
+      <w:lvlJc w:val="left"/>
+      <w:pPr>
+        <w:ind w:left="2160" w:hanging="360"/>
+      </w:pPr>
+      <w:rPr>
+        <w:rFonts w:ascii="Wingdings" w:hAnsi="Wingdings" w:hint="default"/>
+      </w:rPr>
+    </w:lvl>
+    <w:lvl w:ilvl="3" w:tplc="100C0001" w:tentative="1">
+      <w:start w:val="1"/>
+      <w:numFmt w:val="bullet"/>
+      <w:lvlText w:val=""/>
+      <w:lvlJc w:val="left"/>
+      <w:pPr>
+        <w:ind w:left="2880" w:hanging="360"/>
+      </w:pPr>
+      <w:rPr>
+        <w:rFonts w:ascii="Symbol" w:hAnsi="Symbol" w:hint="default"/>
+      </w:rPr>
+    </w:lvl>
+    <w:lvl w:ilvl="4" w:tplc="100C0003" w:tentative="1">
+      <w:start w:val="1"/>
+      <w:numFmt w:val="bullet"/>
+      <w:lvlText w:val="o"/>
+      <w:lvlJc w:val="left"/>
+      <w:pPr>
+        <w:ind w:left="3600" w:hanging="360"/>
+      </w:pPr>
+      <w:rPr>
+        <w:rFonts w:ascii="Courier New" w:hAnsi="Courier New" w:cs="Courier New" w:hint="default"/>
+      </w:rPr>
+    </w:lvl>
+    <w:lvl w:ilvl="5" w:tplc="100C0005" w:tentative="1">
+      <w:start w:val="1"/>
+      <w:numFmt w:val="bullet"/>
+      <w:lvlText w:val=""/>
+      <w:lvlJc w:val="left"/>
+      <w:pPr>
+        <w:ind w:left="4320" w:hanging="360"/>
+      </w:pPr>
+      <w:rPr>
+        <w:rFonts w:ascii="Wingdings" w:hAnsi="Wingdings" w:hint="default"/>
+      </w:rPr>
+    </w:lvl>
+    <w:lvl w:ilvl="6" w:tplc="100C0001" w:tentative="1">
+      <w:start w:val="1"/>
+      <w:numFmt w:val="bullet"/>
+      <w:lvlText w:val=""/>
+      <w:lvlJc w:val="left"/>
+      <w:pPr>
+        <w:ind w:left="5040" w:hanging="360"/>
+      </w:pPr>
+      <w:rPr>
+        <w:rFonts w:ascii="Symbol" w:hAnsi="Symbol" w:hint="default"/>
+      </w:rPr>
+    </w:lvl>
+    <w:lvl w:ilvl="7" w:tplc="100C0003" w:tentative="1">
+      <w:start w:val="1"/>
+      <w:numFmt w:val="bullet"/>
+      <w:lvlText w:val="o"/>
+      <w:lvlJc w:val="left"/>
+      <w:pPr>
+        <w:ind w:left="5760" w:hanging="360"/>
+      </w:pPr>
+      <w:rPr>
+        <w:rFonts w:ascii="Courier New" w:hAnsi="Courier New" w:cs="Courier New" w:hint="default"/>
+      </w:rPr>
+    </w:lvl>
+    <w:lvl w:ilvl="8" w:tplc="100C0005" w:tentative="1">
+      <w:start w:val="1"/>
+      <w:numFmt w:val="bullet"/>
+      <w:lvlText w:val=""/>
+      <w:lvlJc w:val="left"/>
+      <w:pPr>
+        <w:ind w:left="6480" w:hanging="360"/>
+      </w:pPr>
+      <w:rPr>
+        <w:rFonts w:ascii="Wingdings" w:hAnsi="Wingdings" w:hint="default"/>
+      </w:rPr>
+    </w:lvl>
+  </w:abstractNum>
+  <w:abstractNum w:abstractNumId="2" w15:restartNumberingAfterBreak="0">
     <w:nsid w:val="16794E2B"/>
     <w:multiLevelType w:val="hybridMultilevel"/>
     <w:tmpl w:val="641AD2C2"/>
@@ -10034,7 +8710,7 @@
       </w:rPr>
     </w:lvl>
   </w:abstractNum>
-  <w:abstractNum w:abstractNumId="2" w15:restartNumberingAfterBreak="0">
+  <w:abstractNum w:abstractNumId="3" w15:restartNumberingAfterBreak="0">
     <w:nsid w:val="19FF01AE"/>
     <w:multiLevelType w:val="hybridMultilevel"/>
     <w:tmpl w:val="EC6A3956"/>
@@ -10174,7 +8850,120 @@
       </w:rPr>
     </w:lvl>
   </w:abstractNum>
-  <w:abstractNum w:abstractNumId="3" w15:restartNumberingAfterBreak="0">
+  <w:abstractNum w:abstractNumId="4" w15:restartNumberingAfterBreak="0">
+    <w:nsid w:val="21A91318"/>
+    <w:multiLevelType w:val="hybridMultilevel"/>
+    <w:tmpl w:val="7276933C"/>
+    <w:lvl w:ilvl="0" w:tplc="100C0001">
+      <w:start w:val="1"/>
+      <w:numFmt w:val="bullet"/>
+      <w:lvlText w:val=""/>
+      <w:lvlJc w:val="left"/>
+      <w:pPr>
+        <w:ind w:left="720" w:hanging="360"/>
+      </w:pPr>
+      <w:rPr>
+        <w:rFonts w:ascii="Symbol" w:hAnsi="Symbol" w:hint="default"/>
+      </w:rPr>
+    </w:lvl>
+    <w:lvl w:ilvl="1" w:tplc="100C0003" w:tentative="1">
+      <w:start w:val="1"/>
+      <w:numFmt w:val="bullet"/>
+      <w:lvlText w:val="o"/>
+      <w:lvlJc w:val="left"/>
+      <w:pPr>
+        <w:ind w:left="1440" w:hanging="360"/>
+      </w:pPr>
+      <w:rPr>
+        <w:rFonts w:ascii="Courier New" w:hAnsi="Courier New" w:cs="Courier New" w:hint="default"/>
+      </w:rPr>
+    </w:lvl>
+    <w:lvl w:ilvl="2" w:tplc="100C0005" w:tentative="1">
+      <w:start w:val="1"/>
+      <w:numFmt w:val="bullet"/>
+      <w:lvlText w:val=""/>
+      <w:lvlJc w:val="left"/>
+      <w:pPr>
+        <w:ind w:left="2160" w:hanging="360"/>
+      </w:pPr>
+      <w:rPr>
+        <w:rFonts w:ascii="Wingdings" w:hAnsi="Wingdings" w:hint="default"/>
+      </w:rPr>
+    </w:lvl>
+    <w:lvl w:ilvl="3" w:tplc="100C0001" w:tentative="1">
+      <w:start w:val="1"/>
+      <w:numFmt w:val="bullet"/>
+      <w:lvlText w:val=""/>
+      <w:lvlJc w:val="left"/>
+      <w:pPr>
+        <w:ind w:left="2880" w:hanging="360"/>
+      </w:pPr>
+      <w:rPr>
+        <w:rFonts w:ascii="Symbol" w:hAnsi="Symbol" w:hint="default"/>
+      </w:rPr>
+    </w:lvl>
+    <w:lvl w:ilvl="4" w:tplc="100C0003" w:tentative="1">
+      <w:start w:val="1"/>
+      <w:numFmt w:val="bullet"/>
+      <w:lvlText w:val="o"/>
+      <w:lvlJc w:val="left"/>
+      <w:pPr>
+        <w:ind w:left="3600" w:hanging="360"/>
+      </w:pPr>
+      <w:rPr>
+        <w:rFonts w:ascii="Courier New" w:hAnsi="Courier New" w:cs="Courier New" w:hint="default"/>
+      </w:rPr>
+    </w:lvl>
+    <w:lvl w:ilvl="5" w:tplc="100C0005" w:tentative="1">
+      <w:start w:val="1"/>
+      <w:numFmt w:val="bullet"/>
+      <w:lvlText w:val=""/>
+      <w:lvlJc w:val="left"/>
+      <w:pPr>
+        <w:ind w:left="4320" w:hanging="360"/>
+      </w:pPr>
+      <w:rPr>
+        <w:rFonts w:ascii="Wingdings" w:hAnsi="Wingdings" w:hint="default"/>
+      </w:rPr>
+    </w:lvl>
+    <w:lvl w:ilvl="6" w:tplc="100C0001" w:tentative="1">
+      <w:start w:val="1"/>
+      <w:numFmt w:val="bullet"/>
+      <w:lvlText w:val=""/>
+      <w:lvlJc w:val="left"/>
+      <w:pPr>
+        <w:ind w:left="5040" w:hanging="360"/>
+      </w:pPr>
+      <w:rPr>
+        <w:rFonts w:ascii="Symbol" w:hAnsi="Symbol" w:hint="default"/>
+      </w:rPr>
+    </w:lvl>
+    <w:lvl w:ilvl="7" w:tplc="100C0003" w:tentative="1">
+      <w:start w:val="1"/>
+      <w:numFmt w:val="bullet"/>
+      <w:lvlText w:val="o"/>
+      <w:lvlJc w:val="left"/>
+      <w:pPr>
+        <w:ind w:left="5760" w:hanging="360"/>
+      </w:pPr>
+      <w:rPr>
+        <w:rFonts w:ascii="Courier New" w:hAnsi="Courier New" w:cs="Courier New" w:hint="default"/>
+      </w:rPr>
+    </w:lvl>
+    <w:lvl w:ilvl="8" w:tplc="100C0005" w:tentative="1">
+      <w:start w:val="1"/>
+      <w:numFmt w:val="bullet"/>
+      <w:lvlText w:val=""/>
+      <w:lvlJc w:val="left"/>
+      <w:pPr>
+        <w:ind w:left="6480" w:hanging="360"/>
+      </w:pPr>
+      <w:rPr>
+        <w:rFonts w:ascii="Wingdings" w:hAnsi="Wingdings" w:hint="default"/>
+      </w:rPr>
+    </w:lvl>
+  </w:abstractNum>
+  <w:abstractNum w:abstractNumId="5" w15:restartNumberingAfterBreak="0">
     <w:nsid w:val="27A404D8"/>
     <w:multiLevelType w:val="hybridMultilevel"/>
     <w:tmpl w:val="E4483B56"/>
@@ -10314,7 +9103,7 @@
       </w:rPr>
     </w:lvl>
   </w:abstractNum>
-  <w:abstractNum w:abstractNumId="4" w15:restartNumberingAfterBreak="0">
+  <w:abstractNum w:abstractNumId="6" w15:restartNumberingAfterBreak="0">
     <w:nsid w:val="392166DA"/>
     <w:multiLevelType w:val="hybridMultilevel"/>
     <w:tmpl w:val="F4FE52DC"/>
@@ -10400,7 +9189,7 @@
       </w:pPr>
     </w:lvl>
   </w:abstractNum>
-  <w:abstractNum w:abstractNumId="5" w15:restartNumberingAfterBreak="0">
+  <w:abstractNum w:abstractNumId="7" w15:restartNumberingAfterBreak="0">
     <w:nsid w:val="408C02FF"/>
     <w:multiLevelType w:val="hybridMultilevel"/>
     <w:tmpl w:val="1C925AC4"/>
@@ -10537,7 +9326,7 @@
       </w:rPr>
     </w:lvl>
   </w:abstractNum>
-  <w:abstractNum w:abstractNumId="6" w15:restartNumberingAfterBreak="0">
+  <w:abstractNum w:abstractNumId="8" w15:restartNumberingAfterBreak="0">
     <w:nsid w:val="42F31DAB"/>
     <w:multiLevelType w:val="hybridMultilevel"/>
     <w:tmpl w:val="A46C5D1C"/>
@@ -10677,7 +9466,7 @@
       </w:rPr>
     </w:lvl>
   </w:abstractNum>
-  <w:abstractNum w:abstractNumId="7" w15:restartNumberingAfterBreak="0">
+  <w:abstractNum w:abstractNumId="9" w15:restartNumberingAfterBreak="0">
     <w:nsid w:val="5082572C"/>
     <w:multiLevelType w:val="hybridMultilevel"/>
     <w:tmpl w:val="ED4ACFA4"/>
@@ -10817,7 +9606,7 @@
       </w:rPr>
     </w:lvl>
   </w:abstractNum>
-  <w:abstractNum w:abstractNumId="8" w15:restartNumberingAfterBreak="0">
+  <w:abstractNum w:abstractNumId="10" w15:restartNumberingAfterBreak="0">
     <w:nsid w:val="52B247CA"/>
     <w:multiLevelType w:val="hybridMultilevel"/>
     <w:tmpl w:val="B7D4D45A"/>
@@ -10957,7 +9746,7 @@
       </w:rPr>
     </w:lvl>
   </w:abstractNum>
-  <w:abstractNum w:abstractNumId="9" w15:restartNumberingAfterBreak="0">
+  <w:abstractNum w:abstractNumId="11" w15:restartNumberingAfterBreak="0">
     <w:nsid w:val="594C1361"/>
     <w:multiLevelType w:val="hybridMultilevel"/>
     <w:tmpl w:val="5C243628"/>
@@ -11097,7 +9886,7 @@
       </w:rPr>
     </w:lvl>
   </w:abstractNum>
-  <w:abstractNum w:abstractNumId="10" w15:restartNumberingAfterBreak="0">
+  <w:abstractNum w:abstractNumId="12" w15:restartNumberingAfterBreak="0">
     <w:nsid w:val="5EE076B0"/>
     <w:multiLevelType w:val="hybridMultilevel"/>
     <w:tmpl w:val="20968710"/>
@@ -11183,7 +9972,7 @@
       </w:pPr>
     </w:lvl>
   </w:abstractNum>
-  <w:abstractNum w:abstractNumId="11" w15:restartNumberingAfterBreak="0">
+  <w:abstractNum w:abstractNumId="13" w15:restartNumberingAfterBreak="0">
     <w:nsid w:val="71E06583"/>
     <w:multiLevelType w:val="hybridMultilevel"/>
     <w:tmpl w:val="26C81FCE"/>
@@ -11323,7 +10112,7 @@
       </w:rPr>
     </w:lvl>
   </w:abstractNum>
-  <w:abstractNum w:abstractNumId="12" w15:restartNumberingAfterBreak="0">
+  <w:abstractNum w:abstractNumId="14" w15:restartNumberingAfterBreak="0">
     <w:nsid w:val="75A3529B"/>
     <w:multiLevelType w:val="hybridMultilevel"/>
     <w:tmpl w:val="819EEA64"/>
@@ -11463,7 +10252,7 @@
       </w:rPr>
     </w:lvl>
   </w:abstractNum>
-  <w:abstractNum w:abstractNumId="13" w15:restartNumberingAfterBreak="0">
+  <w:abstractNum w:abstractNumId="15" w15:restartNumberingAfterBreak="0">
     <w:nsid w:val="770D70A3"/>
     <w:multiLevelType w:val="hybridMultilevel"/>
     <w:tmpl w:val="E0E09518"/>
@@ -11576,7 +10365,7 @@
       </w:rPr>
     </w:lvl>
   </w:abstractNum>
-  <w:abstractNum w:abstractNumId="14" w15:restartNumberingAfterBreak="0">
+  <w:abstractNum w:abstractNumId="16" w15:restartNumberingAfterBreak="0">
     <w:nsid w:val="7B193736"/>
     <w:multiLevelType w:val="multilevel"/>
     <w:tmpl w:val="3E0A631E"/>
@@ -11698,7 +10487,120 @@
       </w:pPr>
     </w:lvl>
   </w:abstractNum>
-  <w:abstractNum w:abstractNumId="15" w15:restartNumberingAfterBreak="0">
+  <w:abstractNum w:abstractNumId="17" w15:restartNumberingAfterBreak="0">
+    <w:nsid w:val="7D0866D4"/>
+    <w:multiLevelType w:val="hybridMultilevel"/>
+    <w:tmpl w:val="41048AF6"/>
+    <w:lvl w:ilvl="0" w:tplc="100C0001">
+      <w:start w:val="1"/>
+      <w:numFmt w:val="bullet"/>
+      <w:lvlText w:val=""/>
+      <w:lvlJc w:val="left"/>
+      <w:pPr>
+        <w:ind w:left="720" w:hanging="360"/>
+      </w:pPr>
+      <w:rPr>
+        <w:rFonts w:ascii="Symbol" w:hAnsi="Symbol" w:hint="default"/>
+      </w:rPr>
+    </w:lvl>
+    <w:lvl w:ilvl="1" w:tplc="100C0003" w:tentative="1">
+      <w:start w:val="1"/>
+      <w:numFmt w:val="bullet"/>
+      <w:lvlText w:val="o"/>
+      <w:lvlJc w:val="left"/>
+      <w:pPr>
+        <w:ind w:left="1440" w:hanging="360"/>
+      </w:pPr>
+      <w:rPr>
+        <w:rFonts w:ascii="Courier New" w:hAnsi="Courier New" w:cs="Courier New" w:hint="default"/>
+      </w:rPr>
+    </w:lvl>
+    <w:lvl w:ilvl="2" w:tplc="100C0005" w:tentative="1">
+      <w:start w:val="1"/>
+      <w:numFmt w:val="bullet"/>
+      <w:lvlText w:val=""/>
+      <w:lvlJc w:val="left"/>
+      <w:pPr>
+        <w:ind w:left="2160" w:hanging="360"/>
+      </w:pPr>
+      <w:rPr>
+        <w:rFonts w:ascii="Wingdings" w:hAnsi="Wingdings" w:hint="default"/>
+      </w:rPr>
+    </w:lvl>
+    <w:lvl w:ilvl="3" w:tplc="100C0001" w:tentative="1">
+      <w:start w:val="1"/>
+      <w:numFmt w:val="bullet"/>
+      <w:lvlText w:val=""/>
+      <w:lvlJc w:val="left"/>
+      <w:pPr>
+        <w:ind w:left="2880" w:hanging="360"/>
+      </w:pPr>
+      <w:rPr>
+        <w:rFonts w:ascii="Symbol" w:hAnsi="Symbol" w:hint="default"/>
+      </w:rPr>
+    </w:lvl>
+    <w:lvl w:ilvl="4" w:tplc="100C0003" w:tentative="1">
+      <w:start w:val="1"/>
+      <w:numFmt w:val="bullet"/>
+      <w:lvlText w:val="o"/>
+      <w:lvlJc w:val="left"/>
+      <w:pPr>
+        <w:ind w:left="3600" w:hanging="360"/>
+      </w:pPr>
+      <w:rPr>
+        <w:rFonts w:ascii="Courier New" w:hAnsi="Courier New" w:cs="Courier New" w:hint="default"/>
+      </w:rPr>
+    </w:lvl>
+    <w:lvl w:ilvl="5" w:tplc="100C0005" w:tentative="1">
+      <w:start w:val="1"/>
+      <w:numFmt w:val="bullet"/>
+      <w:lvlText w:val=""/>
+      <w:lvlJc w:val="left"/>
+      <w:pPr>
+        <w:ind w:left="4320" w:hanging="360"/>
+      </w:pPr>
+      <w:rPr>
+        <w:rFonts w:ascii="Wingdings" w:hAnsi="Wingdings" w:hint="default"/>
+      </w:rPr>
+    </w:lvl>
+    <w:lvl w:ilvl="6" w:tplc="100C0001" w:tentative="1">
+      <w:start w:val="1"/>
+      <w:numFmt w:val="bullet"/>
+      <w:lvlText w:val=""/>
+      <w:lvlJc w:val="left"/>
+      <w:pPr>
+        <w:ind w:left="5040" w:hanging="360"/>
+      </w:pPr>
+      <w:rPr>
+        <w:rFonts w:ascii="Symbol" w:hAnsi="Symbol" w:hint="default"/>
+      </w:rPr>
+    </w:lvl>
+    <w:lvl w:ilvl="7" w:tplc="100C0003" w:tentative="1">
+      <w:start w:val="1"/>
+      <w:numFmt w:val="bullet"/>
+      <w:lvlText w:val="o"/>
+      <w:lvlJc w:val="left"/>
+      <w:pPr>
+        <w:ind w:left="5760" w:hanging="360"/>
+      </w:pPr>
+      <w:rPr>
+        <w:rFonts w:ascii="Courier New" w:hAnsi="Courier New" w:cs="Courier New" w:hint="default"/>
+      </w:rPr>
+    </w:lvl>
+    <w:lvl w:ilvl="8" w:tplc="100C0005" w:tentative="1">
+      <w:start w:val="1"/>
+      <w:numFmt w:val="bullet"/>
+      <w:lvlText w:val=""/>
+      <w:lvlJc w:val="left"/>
+      <w:pPr>
+        <w:ind w:left="6480" w:hanging="360"/>
+      </w:pPr>
+      <w:rPr>
+        <w:rFonts w:ascii="Wingdings" w:hAnsi="Wingdings" w:hint="default"/>
+      </w:rPr>
+    </w:lvl>
+  </w:abstractNum>
+  <w:abstractNum w:abstractNumId="18" w15:restartNumberingAfterBreak="0">
     <w:nsid w:val="7DD245F2"/>
     <w:multiLevelType w:val="hybridMultilevel"/>
     <w:tmpl w:val="3100450C"/>
@@ -11839,52 +10741,61 @@
     </w:lvl>
   </w:abstractNum>
   <w:num w:numId="1">
-    <w:abstractNumId w:val="14"/>
+    <w:abstractNumId w:val="16"/>
   </w:num>
   <w:num w:numId="2">
     <w:abstractNumId w:val="0"/>
   </w:num>
   <w:num w:numId="3">
+    <w:abstractNumId w:val="3"/>
+  </w:num>
+  <w:num w:numId="4">
+    <w:abstractNumId w:val="14"/>
+  </w:num>
+  <w:num w:numId="5">
+    <w:abstractNumId w:val="10"/>
+  </w:num>
+  <w:num w:numId="6">
+    <w:abstractNumId w:val="5"/>
+  </w:num>
+  <w:num w:numId="7">
+    <w:abstractNumId w:val="11"/>
+  </w:num>
+  <w:num w:numId="8">
+    <w:abstractNumId w:val="18"/>
+  </w:num>
+  <w:num w:numId="9">
     <w:abstractNumId w:val="2"/>
   </w:num>
-  <w:num w:numId="4">
+  <w:num w:numId="10">
+    <w:abstractNumId w:val="7"/>
+  </w:num>
+  <w:num w:numId="11">
+    <w:abstractNumId w:val="9"/>
+  </w:num>
+  <w:num w:numId="12">
+    <w:abstractNumId w:val="8"/>
+  </w:num>
+  <w:num w:numId="13">
+    <w:abstractNumId w:val="13"/>
+  </w:num>
+  <w:num w:numId="14">
+    <w:abstractNumId w:val="15"/>
+  </w:num>
+  <w:num w:numId="15">
+    <w:abstractNumId w:val="6"/>
+  </w:num>
+  <w:num w:numId="16">
     <w:abstractNumId w:val="12"/>
   </w:num>
-  <w:num w:numId="5">
-    <w:abstractNumId w:val="8"/>
+  <w:num w:numId="17">
+    <w:abstractNumId w:val="4"/>
   </w:num>
-  <w:num w:numId="6">
-    <w:abstractNumId w:val="3"/>
-  </w:num>
-  <w:num w:numId="7">
-    <w:abstractNumId w:val="9"/>
-  </w:num>
-  <w:num w:numId="8">
-    <w:abstractNumId w:val="15"/>
-  </w:num>
-  <w:num w:numId="9">
+  <w:num w:numId="18">
     <w:abstractNumId w:val="1"/>
   </w:num>
-  <w:num w:numId="10">
-    <w:abstractNumId w:val="5"/>
-  </w:num>
-  <w:num w:numId="11">
-    <w:abstractNumId w:val="7"/>
-  </w:num>
-  <w:num w:numId="12">
-    <w:abstractNumId w:val="6"/>
-  </w:num>
-  <w:num w:numId="13">
-    <w:abstractNumId w:val="11"/>
-  </w:num>
-  <w:num w:numId="14">
-    <w:abstractNumId w:val="13"/>
-  </w:num>
-  <w:num w:numId="15">
-    <w:abstractNumId w:val="4"/>
-  </w:num>
-  <w:num w:numId="16">
-    <w:abstractNumId w:val="10"/>
+  <w:num w:numId="19">
+    <w:abstractNumId w:val="17"/>
   </w:num>
   <w:numIdMacAtCleanup w:val="13"/>
 </w:numbering>
@@ -12725,6 +11636,21 @@
     <w:basedOn w:val="Policepardfaut"/>
     <w:rsid w:val="00DB6B0C"/>
   </w:style>
+  <w:style w:type="character" w:styleId="lev">
+    <w:name w:val="Strong"/>
+    <w:basedOn w:val="Policepardfaut"/>
+    <w:qFormat/>
+    <w:rsid w:val="00A77B53"/>
+    <w:rPr>
+      <w:b/>
+      <w:bCs/>
+    </w:rPr>
+  </w:style>
+  <w:style w:type="character" w:customStyle="1" w:styleId="styleswordwithsynonyms8m9z7">
+    <w:name w:val="styles_wordwithsynonyms__8m9z7"/>
+    <w:basedOn w:val="Policepardfaut"/>
+    <w:rsid w:val="00643BFC"/>
+  </w:style>
 </w:styles>
 </file>
 
@@ -13415,15 +12341,6 @@
 </file>
 
 <file path=customXml/item2.xml><?xml version="1.0" encoding="utf-8"?>
-<?mso-contentType ?>
-<FormTemplates xmlns="http://schemas.microsoft.com/sharepoint/v3/contenttype/forms">
-  <Display>DocumentLibraryForm</Display>
-  <Edit>DocumentLibraryForm</Edit>
-  <New>DocumentLibraryForm</New>
-</FormTemplates>
-</file>
-
-<file path=customXml/item3.xml><?xml version="1.0" encoding="utf-8"?>
 <p:properties xmlns:p="http://schemas.microsoft.com/office/2006/metadata/properties" xmlns:xsi="http://www.w3.org/2001/XMLSchema-instance" xmlns:pc="http://schemas.microsoft.com/office/infopath/2007/PartnerControls">
   <documentManagement>
     <TaxCatchAll xmlns="dfa80de1-e9bb-4cf2-893d-d06220b3971a" xsi:nil="true"/>
@@ -13479,6 +12396,15 @@
 </p:properties>
 </file>
 
+<file path=customXml/item3.xml><?xml version="1.0" encoding="utf-8"?>
+<?mso-contentType ?>
+<FormTemplates xmlns="http://schemas.microsoft.com/sharepoint/v3/contenttype/forms">
+  <Display>DocumentLibraryForm</Display>
+  <Edit>DocumentLibraryForm</Edit>
+  <New>DocumentLibraryForm</New>
+</FormTemplates>
+</file>
+
 <file path=customXml/itemProps1.xml><?xml version="1.0" encoding="utf-8"?>
 <ds:datastoreItem xmlns:ds="http://schemas.openxmlformats.org/officeDocument/2006/customXml" ds:itemID="{E018B490-D968-42B7-BBD5-093F2639BAEF}">
   <ds:schemaRefs>
@@ -13499,14 +12425,6 @@
 </file>
 
 <file path=customXml/itemProps2.xml><?xml version="1.0" encoding="utf-8"?>
-<ds:datastoreItem xmlns:ds="http://schemas.openxmlformats.org/officeDocument/2006/customXml" ds:itemID="{1DADA05A-DA17-4CB0-90B5-C889667DD54A}">
-  <ds:schemaRefs>
-    <ds:schemaRef ds:uri="http://schemas.microsoft.com/sharepoint/v3/contenttype/forms"/>
-  </ds:schemaRefs>
-</ds:datastoreItem>
-</file>
-
-<file path=customXml/itemProps3.xml><?xml version="1.0" encoding="utf-8"?>
 <ds:datastoreItem xmlns:ds="http://schemas.openxmlformats.org/officeDocument/2006/customXml" ds:itemID="{67CD1812-8B57-456C-9CBC-7D2297210787}">
   <ds:schemaRefs>
     <ds:schemaRef ds:uri="http://schemas.microsoft.com/office/2006/metadata/properties"/>
@@ -13515,4 +12433,12 @@
     <ds:schemaRef ds:uri="98d92101-24da-4498-9971-a24673344bd8"/>
   </ds:schemaRefs>
 </ds:datastoreItem>
+</file>
+
+<file path=customXml/itemProps3.xml><?xml version="1.0" encoding="utf-8"?>
+<ds:datastoreItem xmlns:ds="http://schemas.openxmlformats.org/officeDocument/2006/customXml" ds:itemID="{1DADA05A-DA17-4CB0-90B5-C889667DD54A}">
+  <ds:schemaRefs>
+    <ds:schemaRef ds:uri="http://schemas.microsoft.com/sharepoint/v3/contenttype/forms"/>
+  </ds:schemaRefs>
+</ds:datastoreItem>
 </file>
</xml_diff>

<commit_message>
met a jour la partie 2 de la documentation
</commit_message>
<xml_diff>
--- a/livrables/rapport.docx
+++ b/livrables/rapport.docx
@@ -2243,7 +2243,19 @@
           <w:rPr>
             <w:rStyle w:val="Lienhypertexte"/>
           </w:rPr>
-          <w:t>ici</w:t>
+          <w:t>i</w:t>
+        </w:r>
+        <w:r>
+          <w:rPr>
+            <w:rStyle w:val="Lienhypertexte"/>
+          </w:rPr>
+          <w:t>c</w:t>
+        </w:r>
+        <w:r>
+          <w:rPr>
+            <w:rStyle w:val="Lienhypertexte"/>
+          </w:rPr>
+          <w:t>i</w:t>
         </w:r>
       </w:hyperlink>
       <w:r>
@@ -3457,6 +3469,38 @@
           <w:p>
             <w:r>
               <w:t>05.05.2023</w:t>
+            </w:r>
+          </w:p>
+        </w:tc>
+        <w:tc>
+          <w:tcPr>
+            <w:tcW w:w="2265" w:type="dxa"/>
+          </w:tcPr>
+          <w:p>
+            <w:r>
+              <w:t>3X45min</w:t>
+            </w:r>
+          </w:p>
+        </w:tc>
+        <w:tc>
+          <w:tcPr>
+            <w:tcW w:w="2265" w:type="dxa"/>
+          </w:tcPr>
+          <w:p>
+            <w:r>
+              <w:t>5</w:t>
+            </w:r>
+          </w:p>
+        </w:tc>
+      </w:tr>
+      <w:tr>
+        <w:tc>
+          <w:tcPr>
+            <w:tcW w:w="2265" w:type="dxa"/>
+          </w:tcPr>
+          <w:p>
+            <w:r>
+              <w:t>12.05.2023</w:t>
             </w:r>
           </w:p>
         </w:tc>
@@ -6216,6 +6260,9 @@
       <w:r>
         <w:t>Alternative à la console Windows</w:t>
       </w:r>
+      <w:r>
+        <w:t xml:space="preserve"> proposée par XCL</w:t>
+      </w:r>
     </w:p>
     <w:p>
       <w:pPr>
@@ -6263,7 +6310,13 @@
         <w:pStyle w:val="Paragraphedeliste"/>
       </w:pPr>
       <w:r>
-        <w:t>Site web de gestion de projet, obligatoire pour se projet</w:t>
+        <w:t>Site web de gesti</w:t>
+      </w:r>
+      <w:r>
+        <w:t>on de projet, obligatoire pour c</w:t>
+      </w:r>
+      <w:r>
+        <w:t>e projet</w:t>
       </w:r>
     </w:p>
     <w:p>
@@ -6284,6 +6337,31 @@
       </w:pPr>
       <w:r>
         <w:t>Navigateur le plus utilisé au monde</w:t>
+      </w:r>
+    </w:p>
+    <w:p>
+      <w:pPr>
+        <w:pStyle w:val="Paragraphedeliste"/>
+        <w:numPr>
+          <w:ilvl w:val="0"/>
+          <w:numId w:val="19"/>
+        </w:numPr>
+      </w:pPr>
+      <w:hyperlink r:id="rId20" w:history="1">
+        <w:r>
+          <w:rPr>
+            <w:rStyle w:val="Lienhypertexte"/>
+          </w:rPr>
+          <w:t>https://app.diagrams.net/</w:t>
+        </w:r>
+      </w:hyperlink>
+    </w:p>
+    <w:p>
+      <w:pPr>
+        <w:ind w:left="708"/>
+      </w:pPr>
+      <w:r>
+        <w:t>Site de création de maquettes simple</w:t>
       </w:r>
     </w:p>
     <w:p>
@@ -6370,62 +6448,55 @@
     </w:p>
     <w:p/>
     <w:p>
+      <w:r>
+        <w:t xml:space="preserve">Chaque joueur </w:t>
+      </w:r>
+      <w:r>
+        <w:t xml:space="preserve">est </w:t>
+      </w:r>
+      <w:r>
+        <w:t>représenté par un rond avec à l’</w:t>
+      </w:r>
+      <w:r>
+        <w:t>intérieur son numéro de maillot</w:t>
+      </w:r>
+      <w:r>
+        <w:t xml:space="preserve">. </w:t>
+      </w:r>
+      <w:r>
+        <w:t xml:space="preserve">Les joueurs sont positionnés de sorte que leur position actuelle représente l'endroit où ils se trouvaient au début de chaque point. </w:t>
+      </w:r>
+      <w:r>
+        <w:t>Ces positions évoluent</w:t>
+      </w:r>
+      <w:r>
+        <w:t xml:space="preserve"> </w:t>
+      </w:r>
+      <w:r>
+        <w:t>automatiquement dura</w:t>
+      </w:r>
+      <w:r>
+        <w:t>nt le match.</w:t>
+      </w:r>
+    </w:p>
+    <w:p>
       <w:pPr>
         <w:ind w:left="432"/>
       </w:pPr>
-      <w:r>
-        <w:t xml:space="preserve">Chaque joueur </w:t>
-      </w:r>
-      <w:r>
-        <w:t xml:space="preserve">est </w:t>
-      </w:r>
-      <w:r>
-        <w:t>représenté par un rond avec à l’</w:t>
-      </w:r>
-      <w:r>
-        <w:t>intérieur son numéro de maillot</w:t>
-      </w:r>
-      <w:r>
-        <w:t xml:space="preserve">. </w:t>
-      </w:r>
-      <w:r>
-        <w:rPr>
-          <w:i/>
-        </w:rPr>
-        <w:t>Les joueurs sont positionnés de sorte que leur position actuelle représente l'endroit où ils se trouvaient au début de chaque point</w:t>
-      </w:r>
-      <w:r>
-        <w:t xml:space="preserve">. </w:t>
-      </w:r>
-      <w:r>
-        <w:t>Ces positions évoluent</w:t>
-      </w:r>
-      <w:r>
-        <w:t xml:space="preserve"> </w:t>
-      </w:r>
-      <w:r>
-        <w:t>automatiquement dura</w:t>
-      </w:r>
-      <w:r>
-        <w:t>nt le match.</w:t>
-      </w:r>
-      <w:bookmarkStart w:id="11" w:name="_GoBack"/>
-      <w:bookmarkEnd w:id="11"/>
-    </w:p>
-    <w:p>
-      <w:pPr>
-        <w:ind w:left="432"/>
-      </w:pPr>
     </w:p>
     <w:p>
       <w:pPr>
         <w:pStyle w:val="Titre3"/>
       </w:pPr>
-    </w:p>
-    <w:p>
-      <w:pPr>
-        <w:ind w:left="432"/>
-      </w:pPr>
+      <w:r>
+        <w:t>Calendrier des matchs (voir maquette liste des matchs)</w:t>
+      </w:r>
+    </w:p>
+    <w:p/>
+    <w:p>
+      <w:r>
+        <w:t>Les matchs affichés sont filtrer par jour grâce au mini-calendrier ou au deux flèches directionnels.</w:t>
+      </w:r>
     </w:p>
     <w:p>
       <w:pPr>
@@ -6434,7 +6505,6 @@
           <w:ilvl w:val="0"/>
           <w:numId w:val="0"/>
         </w:numPr>
-        <w:ind w:left="720"/>
       </w:pPr>
     </w:p>
     <w:p>
@@ -6444,16 +6514,16 @@
           <w:tab w:val="num" w:pos="360"/>
         </w:tabs>
       </w:pPr>
-      <w:bookmarkStart w:id="12" w:name="_Toc71703259"/>
-      <w:bookmarkStart w:id="13" w:name="_Toc499021842"/>
+      <w:bookmarkStart w:id="11" w:name="_Toc71703259"/>
+      <w:bookmarkStart w:id="12" w:name="_Toc499021842"/>
       <w:r>
         <w:t>R</w:t>
       </w:r>
+      <w:bookmarkEnd w:id="11"/>
+      <w:r>
+        <w:t>éalisation</w:t>
+      </w:r>
       <w:bookmarkEnd w:id="12"/>
-      <w:r>
-        <w:t>éalisation</w:t>
-      </w:r>
-      <w:bookmarkEnd w:id="13"/>
     </w:p>
     <w:p>
       <w:pPr>
@@ -6463,9 +6533,9 @@
           <w:iCs/>
         </w:rPr>
       </w:pPr>
-      <w:bookmarkStart w:id="14" w:name="_Toc25553321"/>
-      <w:bookmarkStart w:id="15" w:name="_Toc71691025"/>
-      <w:bookmarkStart w:id="16" w:name="_Toc499021844"/>
+      <w:bookmarkStart w:id="13" w:name="_Toc25553321"/>
+      <w:bookmarkStart w:id="14" w:name="_Toc71691025"/>
+      <w:bookmarkStart w:id="15" w:name="_Toc499021844"/>
       <w:r>
         <w:rPr>
           <w:i w:val="0"/>
@@ -6476,35 +6546,44 @@
     </w:p>
     <w:p/>
     <w:p>
-      <w:pPr>
-        <w:numPr>
-          <w:ilvl w:val="0"/>
-          <w:numId w:val="11"/>
-        </w:numPr>
-        <w:tabs>
-          <w:tab w:val="clear" w:pos="720"/>
-          <w:tab w:val="num" w:pos="927"/>
-        </w:tabs>
-        <w:ind w:left="927"/>
-        <w:rPr>
-          <w:b/>
-          <w:bCs/>
-          <w:i/>
-          <w:iCs/>
-          <w:color w:val="FF0000"/>
-        </w:rPr>
-      </w:pPr>
-      <w:r>
-        <w:rPr>
-          <w:b/>
-          <w:bCs/>
-          <w:i/>
-          <w:iCs/>
-          <w:color w:val="FF0000"/>
-        </w:rPr>
-        <w:t>Comment accéder au code source</w:t>
-      </w:r>
-    </w:p>
+      <w:r>
+        <w:t xml:space="preserve">Le code source de projet se trouve </w:t>
+      </w:r>
+      <w:hyperlink r:id="rId21" w:history="1">
+        <w:r>
+          <w:rPr>
+            <w:rStyle w:val="Lienhypertexte"/>
+          </w:rPr>
+          <w:t>ic</w:t>
+        </w:r>
+        <w:r>
+          <w:rPr>
+            <w:rStyle w:val="Lienhypertexte"/>
+          </w:rPr>
+          <w:t>i</w:t>
+        </w:r>
+      </w:hyperlink>
+    </w:p>
+    <w:p>
+      <w:r>
+        <w:t xml:space="preserve">La mise en place de l’environnement de travail est disponible </w:t>
+      </w:r>
+      <w:hyperlink r:id="rId22" w:history="1">
+        <w:r>
+          <w:rPr>
+            <w:rStyle w:val="Lienhypertexte"/>
+          </w:rPr>
+          <w:t>ic</w:t>
+        </w:r>
+        <w:r>
+          <w:rPr>
+            <w:rStyle w:val="Lienhypertexte"/>
+          </w:rPr>
+          <w:t>i</w:t>
+        </w:r>
+      </w:hyperlink>
+    </w:p>
+    <w:p/>
     <w:p>
       <w:pPr>
         <w:numPr>
@@ -6521,12 +6600,21 @@
           <w:iCs/>
         </w:rPr>
       </w:pPr>
+      <w:proofErr w:type="gramStart"/>
       <w:r>
         <w:rPr>
           <w:i/>
           <w:iCs/>
         </w:rPr>
-        <w:t>la liste de tous les fichiers et une rapide description de leur contenu (des noms qui parlent !)</w:t>
+        <w:t>la</w:t>
+      </w:r>
+      <w:proofErr w:type="gramEnd"/>
+      <w:r>
+        <w:rPr>
+          <w:i/>
+          <w:iCs/>
+        </w:rPr>
+        <w:t xml:space="preserve"> liste de tous les fichiers et une rapide description de leur contenu (des noms qui parlent !)</w:t>
       </w:r>
     </w:p>
     <w:p>
@@ -6545,14 +6633,65 @@
           <w:iCs/>
         </w:rPr>
       </w:pPr>
+      <w:proofErr w:type="gramStart"/>
       <w:r>
         <w:rPr>
           <w:i/>
           <w:iCs/>
         </w:rPr>
-        <w:t>les versions des systèmes d'exploitation et des outils logiciels</w:t>
-      </w:r>
-    </w:p>
+        <w:t>la</w:t>
+      </w:r>
+      <w:proofErr w:type="gramEnd"/>
+      <w:r>
+        <w:rPr>
+          <w:i/>
+          <w:iCs/>
+        </w:rPr>
+        <w:t xml:space="preserve"> description exacte du matériel</w:t>
+      </w:r>
+      <w:bookmarkStart w:id="16" w:name="_GoBack"/>
+      <w:bookmarkEnd w:id="16"/>
+    </w:p>
+    <w:p/>
+    <w:p>
+      <w:pPr>
+        <w:ind w:left="1134" w:hanging="774"/>
+        <w:rPr>
+          <w:b/>
+          <w:bCs/>
+          <w:i/>
+          <w:iCs/>
+          <w:color w:val="FF0000"/>
+        </w:rPr>
+      </w:pPr>
+      <w:r>
+        <w:rPr>
+          <w:b/>
+          <w:bCs/>
+          <w:i/>
+          <w:iCs/>
+          <w:color w:val="FF0000"/>
+        </w:rPr>
+        <w:t>Ce chapitre décrit précisément comment un employé qualifié peut recréer l’environnement dans lequel vous avez effectué ce travail</w:t>
+      </w:r>
+    </w:p>
+    <w:p>
+      <w:pPr>
+        <w:pStyle w:val="Titre2"/>
+        <w:rPr>
+          <w:i w:val="0"/>
+          <w:iCs/>
+        </w:rPr>
+      </w:pPr>
+      <w:r>
+        <w:rPr>
+          <w:i w:val="0"/>
+          <w:iCs/>
+        </w:rPr>
+        <w:t>Mise en place de l’environnement de test</w:t>
+      </w:r>
+    </w:p>
+    <w:p/>
     <w:p>
       <w:pPr>
         <w:numPr>
@@ -6574,50 +6713,9 @@
           <w:i/>
           <w:iCs/>
         </w:rPr>
-        <w:t>la description exacte du matériel</w:t>
-      </w:r>
-    </w:p>
-    <w:p/>
-    <w:p/>
-    <w:p>
-      <w:pPr>
-        <w:ind w:left="1134" w:hanging="774"/>
-        <w:rPr>
-          <w:b/>
-          <w:bCs/>
-          <w:i/>
-          <w:iCs/>
-          <w:color w:val="FF0000"/>
-        </w:rPr>
-      </w:pPr>
-      <w:r>
-        <w:rPr>
-          <w:b/>
-          <w:bCs/>
-          <w:i/>
-          <w:iCs/>
-          <w:color w:val="FF0000"/>
-        </w:rPr>
-        <w:t>Ce chapitre décrit précisément comment un employé qualifié peut recréer l’environnement dans lequel vous avez effectué ce travail</w:t>
-      </w:r>
-    </w:p>
-    <w:p>
-      <w:pPr>
-        <w:pStyle w:val="Titre2"/>
-        <w:rPr>
-          <w:i w:val="0"/>
-          <w:iCs/>
-        </w:rPr>
-      </w:pPr>
-      <w:r>
-        <w:rPr>
-          <w:i w:val="0"/>
-          <w:iCs/>
-        </w:rPr>
-        <w:t>Mise en place de l’environnement de test</w:t>
-      </w:r>
-    </w:p>
-    <w:p/>
+        <w:t>la liste de tous les fichiers et une rapide description de leur contenu (des noms qui parlent !)</w:t>
+      </w:r>
+    </w:p>
     <w:p>
       <w:pPr>
         <w:numPr>
@@ -6639,7 +6737,7 @@
           <w:i/>
           <w:iCs/>
         </w:rPr>
-        <w:t>la liste de tous les fichiers et une rapide description de leur contenu (des noms qui parlent !)</w:t>
+        <w:t>les versions des systèmes d'exploitation et des outils logiciels</w:t>
       </w:r>
     </w:p>
     <w:p>
@@ -6663,7 +6761,7 @@
           <w:i/>
           <w:iCs/>
         </w:rPr>
-        <w:t>les versions des systèmes d'exploitation et des outils logiciels</w:t>
+        <w:t>la description exacte du matériel</w:t>
       </w:r>
     </w:p>
     <w:p>
@@ -6678,18 +6776,105 @@
         </w:tabs>
         <w:ind w:left="927"/>
         <w:rPr>
+          <w:b/>
+          <w:bCs/>
           <w:i/>
           <w:iCs/>
-        </w:rPr>
-      </w:pPr>
-      <w:r>
-        <w:rPr>
+          <w:color w:val="FF0000"/>
+        </w:rPr>
+      </w:pPr>
+      <w:r>
+        <w:rPr>
+          <w:b/>
+          <w:bCs/>
           <w:i/>
           <w:iCs/>
-        </w:rPr>
-        <w:t>la description exacte du matériel</w:t>
-      </w:r>
-    </w:p>
+          <w:color w:val="FF0000"/>
+        </w:rPr>
+        <w:t>La marche à suivre pour préparer l’environnement (ne pas oublier les données de test</w:t>
+      </w:r>
+      <w:r>
+        <w:rPr>
+          <w:b/>
+          <w:bCs/>
+          <w:i/>
+          <w:iCs/>
+          <w:color w:val="FF0000"/>
+        </w:rPr>
+        <w:t>, ainsi que les mots de passe éventuels</w:t>
+      </w:r>
+      <w:r>
+        <w:rPr>
+          <w:b/>
+          <w:bCs/>
+          <w:i/>
+          <w:iCs/>
+          <w:color w:val="FF0000"/>
+        </w:rPr>
+        <w:t>)</w:t>
+      </w:r>
+    </w:p>
+    <w:p>
+      <w:pPr>
+        <w:ind w:left="1134" w:hanging="774"/>
+        <w:rPr>
+          <w:b/>
+          <w:bCs/>
+          <w:i/>
+          <w:iCs/>
+          <w:color w:val="FF0000"/>
+        </w:rPr>
+      </w:pPr>
+    </w:p>
+    <w:p>
+      <w:pPr>
+        <w:ind w:left="1134" w:hanging="774"/>
+        <w:rPr>
+          <w:b/>
+          <w:bCs/>
+          <w:i/>
+          <w:iCs/>
+          <w:color w:val="FF0000"/>
+        </w:rPr>
+      </w:pPr>
+      <w:r>
+        <w:rPr>
+          <w:b/>
+          <w:bCs/>
+          <w:i/>
+          <w:iCs/>
+          <w:color w:val="FF0000"/>
+        </w:rPr>
+        <w:t xml:space="preserve">Ce chapitre décrit précisément comment un employé qualifié peut recréer </w:t>
+      </w:r>
+      <w:r>
+        <w:rPr>
+          <w:b/>
+          <w:bCs/>
+          <w:i/>
+          <w:iCs/>
+          <w:color w:val="FF0000"/>
+        </w:rPr>
+        <w:t>le contexte décrit par la stratégie de test</w:t>
+      </w:r>
+    </w:p>
+    <w:p>
+      <w:pPr>
+        <w:pStyle w:val="Titre2"/>
+        <w:rPr>
+          <w:i w:val="0"/>
+          <w:iCs/>
+        </w:rPr>
+      </w:pPr>
+      <w:r>
+        <w:rPr>
+          <w:i w:val="0"/>
+          <w:iCs/>
+        </w:rPr>
+        <w:t>Déploiement du produit</w:t>
+      </w:r>
+    </w:p>
+    <w:p/>
     <w:p>
       <w:pPr>
         <w:numPr>
@@ -6702,105 +6887,18 @@
         </w:tabs>
         <w:ind w:left="927"/>
         <w:rPr>
-          <w:b/>
-          <w:bCs/>
           <w:i/>
           <w:iCs/>
-          <w:color w:val="FF0000"/>
-        </w:rPr>
-      </w:pPr>
-      <w:r>
-        <w:rPr>
-          <w:b/>
-          <w:bCs/>
+        </w:rPr>
+      </w:pPr>
+      <w:r>
+        <w:rPr>
           <w:i/>
           <w:iCs/>
-          <w:color w:val="FF0000"/>
-        </w:rPr>
-        <w:t>La marche à suivre pour préparer l’environnement (ne pas oublier les données de test</w:t>
-      </w:r>
-      <w:r>
-        <w:rPr>
-          <w:b/>
-          <w:bCs/>
-          <w:i/>
-          <w:iCs/>
-          <w:color w:val="FF0000"/>
-        </w:rPr>
-        <w:t>, ainsi que les mots de passe éventuels</w:t>
-      </w:r>
-      <w:r>
-        <w:rPr>
-          <w:b/>
-          <w:bCs/>
-          <w:i/>
-          <w:iCs/>
-          <w:color w:val="FF0000"/>
-        </w:rPr>
-        <w:t>)</w:t>
-      </w:r>
-    </w:p>
-    <w:p>
-      <w:pPr>
-        <w:ind w:left="1134" w:hanging="774"/>
-        <w:rPr>
-          <w:b/>
-          <w:bCs/>
-          <w:i/>
-          <w:iCs/>
-          <w:color w:val="FF0000"/>
-        </w:rPr>
-      </w:pPr>
-    </w:p>
-    <w:p>
-      <w:pPr>
-        <w:ind w:left="1134" w:hanging="774"/>
-        <w:rPr>
-          <w:b/>
-          <w:bCs/>
-          <w:i/>
-          <w:iCs/>
-          <w:color w:val="FF0000"/>
-        </w:rPr>
-      </w:pPr>
-      <w:r>
-        <w:rPr>
-          <w:b/>
-          <w:bCs/>
-          <w:i/>
-          <w:iCs/>
-          <w:color w:val="FF0000"/>
-        </w:rPr>
-        <w:t xml:space="preserve">Ce chapitre décrit précisément comment un employé qualifié peut recréer </w:t>
-      </w:r>
-      <w:r>
-        <w:rPr>
-          <w:b/>
-          <w:bCs/>
-          <w:i/>
-          <w:iCs/>
-          <w:color w:val="FF0000"/>
-        </w:rPr>
-        <w:t>le contexte décrit par la stratégie de test</w:t>
-      </w:r>
-    </w:p>
-    <w:p>
-      <w:pPr>
-        <w:pStyle w:val="Titre2"/>
-        <w:rPr>
-          <w:i w:val="0"/>
-          <w:iCs/>
-        </w:rPr>
-      </w:pPr>
-      <w:r>
-        <w:rPr>
-          <w:i w:val="0"/>
-          <w:iCs/>
-        </w:rPr>
-        <w:t>Déploiement du produit</w:t>
-      </w:r>
-    </w:p>
-    <w:p/>
+        </w:rPr>
+        <w:t>la liste de tous les fichiers et une rapide description de leur contenu (des noms qui parlent !)</w:t>
+      </w:r>
+    </w:p>
     <w:p>
       <w:pPr>
         <w:numPr>
@@ -6822,7 +6920,7 @@
           <w:i/>
           <w:iCs/>
         </w:rPr>
-        <w:t>la liste de tous les fichiers et une rapide description de leur contenu (des noms qui parlent !)</w:t>
+        <w:t>les versions des systèmes d'exploitation et des outils logiciels</w:t>
       </w:r>
     </w:p>
     <w:p>
@@ -6846,8 +6944,20 @@
           <w:i/>
           <w:iCs/>
         </w:rPr>
-        <w:t>les versions des systèmes d'exploitation et des outils logiciels</w:t>
-      </w:r>
+        <w:t>la description exacte du matériel</w:t>
+      </w:r>
+    </w:p>
+    <w:p>
+      <w:pPr>
+        <w:ind w:left="1134" w:hanging="774"/>
+        <w:rPr>
+          <w:b/>
+          <w:bCs/>
+          <w:i/>
+          <w:iCs/>
+          <w:color w:val="FF0000"/>
+        </w:rPr>
+      </w:pPr>
     </w:p>
     <w:p>
       <w:pPr>
@@ -6861,22 +6971,6 @@
         </w:tabs>
         <w:ind w:left="927"/>
         <w:rPr>
-          <w:i/>
-          <w:iCs/>
-        </w:rPr>
-      </w:pPr>
-      <w:r>
-        <w:rPr>
-          <w:i/>
-          <w:iCs/>
-        </w:rPr>
-        <w:t>la description exacte du matériel</w:t>
-      </w:r>
-    </w:p>
-    <w:p>
-      <w:pPr>
-        <w:ind w:left="1134" w:hanging="774"/>
-        <w:rPr>
           <w:b/>
           <w:bCs/>
           <w:i/>
@@ -6884,18 +6978,7 @@
           <w:color w:val="FF0000"/>
         </w:rPr>
       </w:pPr>
-    </w:p>
-    <w:p>
-      <w:pPr>
-        <w:numPr>
-          <w:ilvl w:val="0"/>
-          <w:numId w:val="10"/>
-        </w:numPr>
-        <w:tabs>
-          <w:tab w:val="clear" w:pos="720"/>
-          <w:tab w:val="num" w:pos="927"/>
-        </w:tabs>
-        <w:ind w:left="927"/>
+      <w:r>
         <w:rPr>
           <w:b/>
           <w:bCs/>
@@ -6903,7 +6986,8 @@
           <w:iCs/>
           <w:color w:val="FF0000"/>
         </w:rPr>
-      </w:pPr>
+        <w:t>La marche à suivre pour préparer l’environnement (ne pas oublier les données de test</w:t>
+      </w:r>
       <w:r>
         <w:rPr>
           <w:b/>
@@ -6912,7 +6996,7 @@
           <w:iCs/>
           <w:color w:val="FF0000"/>
         </w:rPr>
-        <w:t>La marche à suivre pour préparer l’environnement (ne pas oublier les données de test</w:t>
+        <w:t>, ainsi que les mots de passe éventuels</w:t>
       </w:r>
       <w:r>
         <w:rPr>
@@ -6922,9 +7006,12 @@
           <w:iCs/>
           <w:color w:val="FF0000"/>
         </w:rPr>
-        <w:t>, ainsi que les mots de passe éventuels</w:t>
-      </w:r>
-      <w:r>
+        <w:t>)</w:t>
+      </w:r>
+    </w:p>
+    <w:p>
+      <w:pPr>
+        <w:ind w:left="1134" w:hanging="774"/>
         <w:rPr>
           <w:b/>
           <w:bCs/>
@@ -6932,8 +7019,7 @@
           <w:iCs/>
           <w:color w:val="FF0000"/>
         </w:rPr>
-        <w:t>)</w:t>
-      </w:r>
+      </w:pPr>
     </w:p>
     <w:p>
       <w:pPr>
@@ -6946,10 +7032,7 @@
           <w:color w:val="FF0000"/>
         </w:rPr>
       </w:pPr>
-    </w:p>
-    <w:p>
-      <w:pPr>
-        <w:ind w:left="1134" w:hanging="774"/>
+      <w:r>
         <w:rPr>
           <w:b/>
           <w:bCs/>
@@ -6957,7 +7040,8 @@
           <w:iCs/>
           <w:color w:val="FF0000"/>
         </w:rPr>
-      </w:pPr>
+        <w:t xml:space="preserve">Ce chapitre décrit précisément comment un employé qualifié peut </w:t>
+      </w:r>
       <w:r>
         <w:rPr>
           <w:b/>
@@ -6966,16 +7050,6 @@
           <w:iCs/>
           <w:color w:val="FF0000"/>
         </w:rPr>
-        <w:t xml:space="preserve">Ce chapitre décrit précisément comment un employé qualifié peut </w:t>
-      </w:r>
-      <w:r>
-        <w:rPr>
-          <w:b/>
-          <w:bCs/>
-          <w:i/>
-          <w:iCs/>
-          <w:color w:val="FF0000"/>
-        </w:rPr>
         <w:t>mettre votre produit en production</w:t>
       </w:r>
     </w:p>
@@ -6994,16 +7068,16 @@
         </w:rPr>
         <w:t>Description des test</w:t>
       </w:r>
+      <w:bookmarkEnd w:id="13"/>
+      <w:r>
+        <w:rPr>
+          <w:i w:val="0"/>
+          <w:iCs/>
+        </w:rPr>
+        <w:t>s effectués</w:t>
+      </w:r>
       <w:bookmarkEnd w:id="14"/>
-      <w:r>
-        <w:rPr>
-          <w:i w:val="0"/>
-          <w:iCs/>
-        </w:rPr>
-        <w:t>s effectués</w:t>
-      </w:r>
       <w:bookmarkEnd w:id="15"/>
-      <w:bookmarkEnd w:id="16"/>
     </w:p>
     <w:p>
       <w:pPr>
@@ -7352,7 +7426,7 @@
         </w:rPr>
         <w:t xml:space="preserve">Reporter la </w:t>
       </w:r>
-      <w:hyperlink r:id="rId20" w:anchor=":~:text=La%20dette%20technique%20survient%20quand,de%20plus%20en%20plus%20fr%C3%A9quents.">
+      <w:hyperlink r:id="rId23" w:anchor=":~:text=La%20dette%20technique%20survient%20quand,de%20plus%20en%20plus%20fr%C3%A9quents.">
         <w:r>
           <w:rPr>
             <w:rStyle w:val="Lienhypertexte"/>
@@ -8219,8 +8293,8 @@
       </w:pPr>
     </w:p>
     <w:sectPr>
-      <w:headerReference w:type="default" r:id="rId21"/>
-      <w:footerReference w:type="default" r:id="rId22"/>
+      <w:headerReference w:type="default" r:id="rId24"/>
+      <w:footerReference w:type="default" r:id="rId25"/>
       <w:pgSz w:w="11906" w:h="16838" w:code="9"/>
       <w:pgMar w:top="1418" w:right="1418" w:bottom="1418" w:left="1418" w:header="720" w:footer="720" w:gutter="0"/>
       <w:cols w:space="720"/>
@@ -10490,7 +10564,7 @@
   <w:abstractNum w:abstractNumId="17" w15:restartNumberingAfterBreak="0">
     <w:nsid w:val="7D0866D4"/>
     <w:multiLevelType w:val="hybridMultilevel"/>
-    <w:tmpl w:val="41048AF6"/>
+    <w:tmpl w:val="D784A1BE"/>
     <w:lvl w:ilvl="0" w:tplc="100C0001">
       <w:start w:val="1"/>
       <w:numFmt w:val="bullet"/>
@@ -11950,6 +12024,62 @@
 </file>
 
 <file path=customXml/item1.xml><?xml version="1.0" encoding="utf-8"?>
+<p:properties xmlns:p="http://schemas.microsoft.com/office/2006/metadata/properties" xmlns:xsi="http://www.w3.org/2001/XMLSchema-instance" xmlns:pc="http://schemas.microsoft.com/office/infopath/2007/PartnerControls">
+  <documentManagement>
+    <TaxCatchAll xmlns="dfa80de1-e9bb-4cf2-893d-d06220b3971a" xsi:nil="true"/>
+    <lcf76f155ced4ddcb4097134ff3c332f xmlns="98d92101-24da-4498-9971-a24673344bd8">
+      <Terms xmlns="http://schemas.microsoft.com/office/infopath/2007/PartnerControls"/>
+    </lcf76f155ced4ddcb4097134ff3c332f>
+    <Is_Collaboration_Space_Locked xmlns="98d92101-24da-4498-9971-a24673344bd8" xsi:nil="true"/>
+    <Math_Settings xmlns="98d92101-24da-4498-9971-a24673344bd8" xsi:nil="true"/>
+    <Owner xmlns="98d92101-24da-4498-9971-a24673344bd8">
+      <UserInfo>
+        <DisplayName/>
+        <AccountId xsi:nil="true"/>
+        <AccountType/>
+      </UserInfo>
+    </Owner>
+    <Distribution_Groups xmlns="98d92101-24da-4498-9971-a24673344bd8" xsi:nil="true"/>
+    <LMS_Mappings xmlns="98d92101-24da-4498-9971-a24673344bd8" xsi:nil="true"/>
+    <Invited_Students xmlns="98d92101-24da-4498-9971-a24673344bd8" xsi:nil="true"/>
+    <Templates xmlns="98d92101-24da-4498-9971-a24673344bd8" xsi:nil="true"/>
+    <Teams_Channel_Section_Location xmlns="98d92101-24da-4498-9971-a24673344bd8" xsi:nil="true"/>
+    <Self_Registration_Enabled xmlns="98d92101-24da-4498-9971-a24673344bd8" xsi:nil="true"/>
+    <Teachers xmlns="98d92101-24da-4498-9971-a24673344bd8">
+      <UserInfo>
+        <DisplayName/>
+        <AccountId xsi:nil="true"/>
+        <AccountType/>
+      </UserInfo>
+    </Teachers>
+    <Students xmlns="98d92101-24da-4498-9971-a24673344bd8">
+      <UserInfo>
+        <DisplayName/>
+        <AccountId xsi:nil="true"/>
+        <AccountType/>
+      </UserInfo>
+    </Students>
+    <Student_Groups xmlns="98d92101-24da-4498-9971-a24673344bd8">
+      <UserInfo>
+        <DisplayName/>
+        <AccountId xsi:nil="true"/>
+        <AccountType/>
+      </UserInfo>
+    </Student_Groups>
+    <Invited_Teachers xmlns="98d92101-24da-4498-9971-a24673344bd8" xsi:nil="true"/>
+    <IsNotebookLocked xmlns="98d92101-24da-4498-9971-a24673344bd8" xsi:nil="true"/>
+    <CultureName xmlns="98d92101-24da-4498-9971-a24673344bd8" xsi:nil="true"/>
+    <AppVersion xmlns="98d92101-24da-4498-9971-a24673344bd8" xsi:nil="true"/>
+    <TeamsChannelId xmlns="98d92101-24da-4498-9971-a24673344bd8" xsi:nil="true"/>
+    <DefaultSectionNames xmlns="98d92101-24da-4498-9971-a24673344bd8" xsi:nil="true"/>
+    <Has_Teacher_Only_SectionGroup xmlns="98d92101-24da-4498-9971-a24673344bd8" xsi:nil="true"/>
+    <NotebookType xmlns="98d92101-24da-4498-9971-a24673344bd8" xsi:nil="true"/>
+    <FolderType xmlns="98d92101-24da-4498-9971-a24673344bd8" xsi:nil="true"/>
+  </documentManagement>
+</p:properties>
+</file>
+
+<file path=customXml/item2.xml><?xml version="1.0" encoding="utf-8"?>
 <ct:contentTypeSchema xmlns:ct="http://schemas.microsoft.com/office/2006/metadata/contentType" xmlns:ma="http://schemas.microsoft.com/office/2006/metadata/properties/metaAttributes" ct:_="" ma:_="" ma:contentTypeName="Document" ma:contentTypeID="0x010100E529CC47EA4E614CBF50FAFAB9B8F32B" ma:contentTypeVersion="30" ma:contentTypeDescription="Crée un document." ma:contentTypeScope="" ma:versionID="8039a0667d57c4df3ebe64855dc6300f">
   <xsd:schema xmlns:xsd="http://www.w3.org/2001/XMLSchema" xmlns:xs="http://www.w3.org/2001/XMLSchema" xmlns:p="http://schemas.microsoft.com/office/2006/metadata/properties" xmlns:ns2="dfa80de1-e9bb-4cf2-893d-d06220b3971a" xmlns:ns3="98d92101-24da-4498-9971-a24673344bd8" targetNamespace="http://schemas.microsoft.com/office/2006/metadata/properties" ma:root="true" ma:fieldsID="6d00a04dfa9cc784f590f86dd4c2c25e" ns2:_="" ns3:_="">
     <xsd:import namespace="dfa80de1-e9bb-4cf2-893d-d06220b3971a"/>
@@ -12340,62 +12470,6 @@
 </ct:contentTypeSchema>
 </file>
 
-<file path=customXml/item2.xml><?xml version="1.0" encoding="utf-8"?>
-<p:properties xmlns:p="http://schemas.microsoft.com/office/2006/metadata/properties" xmlns:xsi="http://www.w3.org/2001/XMLSchema-instance" xmlns:pc="http://schemas.microsoft.com/office/infopath/2007/PartnerControls">
-  <documentManagement>
-    <TaxCatchAll xmlns="dfa80de1-e9bb-4cf2-893d-d06220b3971a" xsi:nil="true"/>
-    <lcf76f155ced4ddcb4097134ff3c332f xmlns="98d92101-24da-4498-9971-a24673344bd8">
-      <Terms xmlns="http://schemas.microsoft.com/office/infopath/2007/PartnerControls"/>
-    </lcf76f155ced4ddcb4097134ff3c332f>
-    <Is_Collaboration_Space_Locked xmlns="98d92101-24da-4498-9971-a24673344bd8" xsi:nil="true"/>
-    <Math_Settings xmlns="98d92101-24da-4498-9971-a24673344bd8" xsi:nil="true"/>
-    <Owner xmlns="98d92101-24da-4498-9971-a24673344bd8">
-      <UserInfo>
-        <DisplayName/>
-        <AccountId xsi:nil="true"/>
-        <AccountType/>
-      </UserInfo>
-    </Owner>
-    <Distribution_Groups xmlns="98d92101-24da-4498-9971-a24673344bd8" xsi:nil="true"/>
-    <LMS_Mappings xmlns="98d92101-24da-4498-9971-a24673344bd8" xsi:nil="true"/>
-    <Invited_Students xmlns="98d92101-24da-4498-9971-a24673344bd8" xsi:nil="true"/>
-    <Templates xmlns="98d92101-24da-4498-9971-a24673344bd8" xsi:nil="true"/>
-    <Teams_Channel_Section_Location xmlns="98d92101-24da-4498-9971-a24673344bd8" xsi:nil="true"/>
-    <Self_Registration_Enabled xmlns="98d92101-24da-4498-9971-a24673344bd8" xsi:nil="true"/>
-    <Teachers xmlns="98d92101-24da-4498-9971-a24673344bd8">
-      <UserInfo>
-        <DisplayName/>
-        <AccountId xsi:nil="true"/>
-        <AccountType/>
-      </UserInfo>
-    </Teachers>
-    <Students xmlns="98d92101-24da-4498-9971-a24673344bd8">
-      <UserInfo>
-        <DisplayName/>
-        <AccountId xsi:nil="true"/>
-        <AccountType/>
-      </UserInfo>
-    </Students>
-    <Student_Groups xmlns="98d92101-24da-4498-9971-a24673344bd8">
-      <UserInfo>
-        <DisplayName/>
-        <AccountId xsi:nil="true"/>
-        <AccountType/>
-      </UserInfo>
-    </Student_Groups>
-    <Invited_Teachers xmlns="98d92101-24da-4498-9971-a24673344bd8" xsi:nil="true"/>
-    <IsNotebookLocked xmlns="98d92101-24da-4498-9971-a24673344bd8" xsi:nil="true"/>
-    <CultureName xmlns="98d92101-24da-4498-9971-a24673344bd8" xsi:nil="true"/>
-    <AppVersion xmlns="98d92101-24da-4498-9971-a24673344bd8" xsi:nil="true"/>
-    <TeamsChannelId xmlns="98d92101-24da-4498-9971-a24673344bd8" xsi:nil="true"/>
-    <DefaultSectionNames xmlns="98d92101-24da-4498-9971-a24673344bd8" xsi:nil="true"/>
-    <Has_Teacher_Only_SectionGroup xmlns="98d92101-24da-4498-9971-a24673344bd8" xsi:nil="true"/>
-    <NotebookType xmlns="98d92101-24da-4498-9971-a24673344bd8" xsi:nil="true"/>
-    <FolderType xmlns="98d92101-24da-4498-9971-a24673344bd8" xsi:nil="true"/>
-  </documentManagement>
-</p:properties>
-</file>
-
 <file path=customXml/item3.xml><?xml version="1.0" encoding="utf-8"?>
 <?mso-contentType ?>
 <FormTemplates xmlns="http://schemas.microsoft.com/sharepoint/v3/contenttype/forms">
@@ -12406,6 +12480,17 @@
 </file>
 
 <file path=customXml/itemProps1.xml><?xml version="1.0" encoding="utf-8"?>
+<ds:datastoreItem xmlns:ds="http://schemas.openxmlformats.org/officeDocument/2006/customXml" ds:itemID="{67CD1812-8B57-456C-9CBC-7D2297210787}">
+  <ds:schemaRefs>
+    <ds:schemaRef ds:uri="http://schemas.microsoft.com/office/2006/metadata/properties"/>
+    <ds:schemaRef ds:uri="http://schemas.microsoft.com/office/infopath/2007/PartnerControls"/>
+    <ds:schemaRef ds:uri="dfa80de1-e9bb-4cf2-893d-d06220b3971a"/>
+    <ds:schemaRef ds:uri="98d92101-24da-4498-9971-a24673344bd8"/>
+  </ds:schemaRefs>
+</ds:datastoreItem>
+</file>
+
+<file path=customXml/itemProps2.xml><?xml version="1.0" encoding="utf-8"?>
 <ds:datastoreItem xmlns:ds="http://schemas.openxmlformats.org/officeDocument/2006/customXml" ds:itemID="{E018B490-D968-42B7-BBD5-093F2639BAEF}">
   <ds:schemaRefs>
     <ds:schemaRef ds:uri="http://schemas.microsoft.com/office/2006/metadata/contentType"/>
@@ -12424,17 +12509,6 @@
 </ds:datastoreItem>
 </file>
 
-<file path=customXml/itemProps2.xml><?xml version="1.0" encoding="utf-8"?>
-<ds:datastoreItem xmlns:ds="http://schemas.openxmlformats.org/officeDocument/2006/customXml" ds:itemID="{67CD1812-8B57-456C-9CBC-7D2297210787}">
-  <ds:schemaRefs>
-    <ds:schemaRef ds:uri="http://schemas.microsoft.com/office/2006/metadata/properties"/>
-    <ds:schemaRef ds:uri="http://schemas.microsoft.com/office/infopath/2007/PartnerControls"/>
-    <ds:schemaRef ds:uri="dfa80de1-e9bb-4cf2-893d-d06220b3971a"/>
-    <ds:schemaRef ds:uri="98d92101-24da-4498-9971-a24673344bd8"/>
-  </ds:schemaRefs>
-</ds:datastoreItem>
-</file>
-
 <file path=customXml/itemProps3.xml><?xml version="1.0" encoding="utf-8"?>
 <ds:datastoreItem xmlns:ds="http://schemas.openxmlformats.org/officeDocument/2006/customXml" ds:itemID="{1DADA05A-DA17-4CB0-90B5-C889667DD54A}">
   <ds:schemaRefs>

</xml_diff>

<commit_message>
met a jour la section 2 du rapport
</commit_message>
<xml_diff>
--- a/livrables/rapport.docx
+++ b/livrables/rapport.docx
@@ -2243,19 +2243,7 @@
           <w:rPr>
             <w:rStyle w:val="Lienhypertexte"/>
           </w:rPr>
-          <w:t>i</w:t>
-        </w:r>
-        <w:r>
-          <w:rPr>
-            <w:rStyle w:val="Lienhypertexte"/>
-          </w:rPr>
-          <w:t>c</w:t>
-        </w:r>
-        <w:r>
-          <w:rPr>
-            <w:rStyle w:val="Lienhypertexte"/>
-          </w:rPr>
-          <w:t>i</w:t>
+          <w:t>ici</w:t>
         </w:r>
       </w:hyperlink>
       <w:r>
@@ -6074,7 +6062,10 @@
         <w:t>.</w:t>
       </w:r>
     </w:p>
-    <w:p/>
+    <w:p>
+      <w:bookmarkStart w:id="8" w:name="_GoBack"/>
+      <w:bookmarkEnd w:id="8"/>
+    </w:p>
     <w:p>
       <w:pPr>
         <w:pStyle w:val="Titre3"/>
@@ -6120,9 +6111,9 @@
           <w:iCs/>
         </w:rPr>
       </w:pPr>
-      <w:bookmarkStart w:id="8" w:name="_Toc25553310"/>
-      <w:bookmarkStart w:id="9" w:name="_Toc71691015"/>
-      <w:bookmarkStart w:id="10" w:name="_Toc499021839"/>
+      <w:bookmarkStart w:id="9" w:name="_Toc25553310"/>
+      <w:bookmarkStart w:id="10" w:name="_Toc71691015"/>
+      <w:bookmarkStart w:id="11" w:name="_Toc499021839"/>
       <w:r>
         <w:rPr>
           <w:rFonts w:cs="Arial"/>
@@ -6142,9 +6133,9 @@
         </w:rPr>
         <w:t>techniques</w:t>
       </w:r>
-      <w:bookmarkEnd w:id="8"/>
       <w:bookmarkEnd w:id="9"/>
       <w:bookmarkEnd w:id="10"/>
+      <w:bookmarkEnd w:id="11"/>
     </w:p>
     <w:p>
       <w:pPr>
@@ -6284,7 +6275,13 @@
         <w:pStyle w:val="Paragraphedeliste"/>
       </w:pPr>
       <w:r>
-        <w:t>Éditeur de texte supportant le PHP, JavaScript</w:t>
+        <w:t>Éditeur de texte supportant le PHP,</w:t>
+      </w:r>
+      <w:r>
+        <w:t xml:space="preserve"> CSS,</w:t>
+      </w:r>
+      <w:r>
+        <w:t xml:space="preserve"> JavaScript</w:t>
       </w:r>
       <w:r>
         <w:t xml:space="preserve"> et HTML</w:t>
@@ -6352,7 +6349,19 @@
           <w:rPr>
             <w:rStyle w:val="Lienhypertexte"/>
           </w:rPr>
-          <w:t>https://app.diagrams.net/</w:t>
+          <w:t>https://app.di</w:t>
+        </w:r>
+        <w:r>
+          <w:rPr>
+            <w:rStyle w:val="Lienhypertexte"/>
+          </w:rPr>
+          <w:t>a</w:t>
+        </w:r>
+        <w:r>
+          <w:rPr>
+            <w:rStyle w:val="Lienhypertexte"/>
+          </w:rPr>
+          <w:t>grams.net/</w:t>
         </w:r>
       </w:hyperlink>
     </w:p>
@@ -6514,16 +6523,16 @@
           <w:tab w:val="num" w:pos="360"/>
         </w:tabs>
       </w:pPr>
-      <w:bookmarkStart w:id="11" w:name="_Toc71703259"/>
-      <w:bookmarkStart w:id="12" w:name="_Toc499021842"/>
+      <w:bookmarkStart w:id="12" w:name="_Toc71703259"/>
+      <w:bookmarkStart w:id="13" w:name="_Toc499021842"/>
       <w:r>
         <w:t>R</w:t>
       </w:r>
-      <w:bookmarkEnd w:id="11"/>
+      <w:bookmarkEnd w:id="12"/>
       <w:r>
         <w:t>éalisation</w:t>
       </w:r>
-      <w:bookmarkEnd w:id="12"/>
+      <w:bookmarkEnd w:id="13"/>
     </w:p>
     <w:p>
       <w:pPr>
@@ -6533,9 +6542,9 @@
           <w:iCs/>
         </w:rPr>
       </w:pPr>
-      <w:bookmarkStart w:id="13" w:name="_Toc25553321"/>
-      <w:bookmarkStart w:id="14" w:name="_Toc71691025"/>
-      <w:bookmarkStart w:id="15" w:name="_Toc499021844"/>
+      <w:bookmarkStart w:id="14" w:name="_Toc25553321"/>
+      <w:bookmarkStart w:id="15" w:name="_Toc71691025"/>
+      <w:bookmarkStart w:id="16" w:name="_Toc499021844"/>
       <w:r>
         <w:rPr>
           <w:i w:val="0"/>
@@ -6554,32 +6563,20 @@
           <w:rPr>
             <w:rStyle w:val="Lienhypertexte"/>
           </w:rPr>
-          <w:t>ic</w:t>
-        </w:r>
+          <w:t>ici</w:t>
+        </w:r>
+      </w:hyperlink>
+    </w:p>
+    <w:p>
+      <w:r>
+        <w:t xml:space="preserve">La mise en place de l’environnement de travail est disponible </w:t>
+      </w:r>
+      <w:hyperlink r:id="rId22" w:history="1">
         <w:r>
           <w:rPr>
             <w:rStyle w:val="Lienhypertexte"/>
           </w:rPr>
-          <w:t>i</w:t>
-        </w:r>
-      </w:hyperlink>
-    </w:p>
-    <w:p>
-      <w:r>
-        <w:t xml:space="preserve">La mise en place de l’environnement de travail est disponible </w:t>
-      </w:r>
-      <w:hyperlink r:id="rId22" w:history="1">
-        <w:r>
-          <w:rPr>
-            <w:rStyle w:val="Lienhypertexte"/>
-          </w:rPr>
-          <w:t>ic</w:t>
-        </w:r>
-        <w:r>
-          <w:rPr>
-            <w:rStyle w:val="Lienhypertexte"/>
-          </w:rPr>
-          <w:t>i</w:t>
+          <w:t>ici</w:t>
         </w:r>
       </w:hyperlink>
     </w:p>
@@ -6649,8 +6646,6 @@
         </w:rPr>
         <w:t xml:space="preserve"> description exacte du matériel</w:t>
       </w:r>
-      <w:bookmarkStart w:id="16" w:name="_GoBack"/>
-      <w:bookmarkEnd w:id="16"/>
     </w:p>
     <w:p/>
     <w:p>
@@ -7068,7 +7063,7 @@
         </w:rPr>
         <w:t>Description des test</w:t>
       </w:r>
-      <w:bookmarkEnd w:id="13"/>
+      <w:bookmarkEnd w:id="14"/>
       <w:r>
         <w:rPr>
           <w:i w:val="0"/>
@@ -7076,8 +7071,8 @@
         </w:rPr>
         <w:t>s effectués</w:t>
       </w:r>
-      <w:bookmarkEnd w:id="14"/>
       <w:bookmarkEnd w:id="15"/>
+      <w:bookmarkEnd w:id="16"/>
     </w:p>
     <w:p>
       <w:pPr>
@@ -12080,6 +12075,15 @@
 </file>
 
 <file path=customXml/item2.xml><?xml version="1.0" encoding="utf-8"?>
+<?mso-contentType ?>
+<FormTemplates xmlns="http://schemas.microsoft.com/sharepoint/v3/contenttype/forms">
+  <Display>DocumentLibraryForm</Display>
+  <Edit>DocumentLibraryForm</Edit>
+  <New>DocumentLibraryForm</New>
+</FormTemplates>
+</file>
+
+<file path=customXml/item3.xml><?xml version="1.0" encoding="utf-8"?>
 <ct:contentTypeSchema xmlns:ct="http://schemas.microsoft.com/office/2006/metadata/contentType" xmlns:ma="http://schemas.microsoft.com/office/2006/metadata/properties/metaAttributes" ct:_="" ma:_="" ma:contentTypeName="Document" ma:contentTypeID="0x010100E529CC47EA4E614CBF50FAFAB9B8F32B" ma:contentTypeVersion="30" ma:contentTypeDescription="Crée un document." ma:contentTypeScope="" ma:versionID="8039a0667d57c4df3ebe64855dc6300f">
   <xsd:schema xmlns:xsd="http://www.w3.org/2001/XMLSchema" xmlns:xs="http://www.w3.org/2001/XMLSchema" xmlns:p="http://schemas.microsoft.com/office/2006/metadata/properties" xmlns:ns2="dfa80de1-e9bb-4cf2-893d-d06220b3971a" xmlns:ns3="98d92101-24da-4498-9971-a24673344bd8" targetNamespace="http://schemas.microsoft.com/office/2006/metadata/properties" ma:root="true" ma:fieldsID="6d00a04dfa9cc784f590f86dd4c2c25e" ns2:_="" ns3:_="">
     <xsd:import namespace="dfa80de1-e9bb-4cf2-893d-d06220b3971a"/>
@@ -12470,15 +12474,6 @@
 </ct:contentTypeSchema>
 </file>
 
-<file path=customXml/item3.xml><?xml version="1.0" encoding="utf-8"?>
-<?mso-contentType ?>
-<FormTemplates xmlns="http://schemas.microsoft.com/sharepoint/v3/contenttype/forms">
-  <Display>DocumentLibraryForm</Display>
-  <Edit>DocumentLibraryForm</Edit>
-  <New>DocumentLibraryForm</New>
-</FormTemplates>
-</file>
-
 <file path=customXml/itemProps1.xml><?xml version="1.0" encoding="utf-8"?>
 <ds:datastoreItem xmlns:ds="http://schemas.openxmlformats.org/officeDocument/2006/customXml" ds:itemID="{67CD1812-8B57-456C-9CBC-7D2297210787}">
   <ds:schemaRefs>
@@ -12491,6 +12486,14 @@
 </file>
 
 <file path=customXml/itemProps2.xml><?xml version="1.0" encoding="utf-8"?>
+<ds:datastoreItem xmlns:ds="http://schemas.openxmlformats.org/officeDocument/2006/customXml" ds:itemID="{1DADA05A-DA17-4CB0-90B5-C889667DD54A}">
+  <ds:schemaRefs>
+    <ds:schemaRef ds:uri="http://schemas.microsoft.com/sharepoint/v3/contenttype/forms"/>
+  </ds:schemaRefs>
+</ds:datastoreItem>
+</file>
+
+<file path=customXml/itemProps3.xml><?xml version="1.0" encoding="utf-8"?>
 <ds:datastoreItem xmlns:ds="http://schemas.openxmlformats.org/officeDocument/2006/customXml" ds:itemID="{E018B490-D968-42B7-BBD5-093F2639BAEF}">
   <ds:schemaRefs>
     <ds:schemaRef ds:uri="http://schemas.microsoft.com/office/2006/metadata/contentType"/>
@@ -12507,12 +12510,4 @@
     <ds:schemaRef ds:uri="http://schemas.microsoft.com/internal/obd"/>
   </ds:schemaRefs>
 </ds:datastoreItem>
-</file>
-
-<file path=customXml/itemProps3.xml><?xml version="1.0" encoding="utf-8"?>
-<ds:datastoreItem xmlns:ds="http://schemas.openxmlformats.org/officeDocument/2006/customXml" ds:itemID="{1DADA05A-DA17-4CB0-90B5-C889667DD54A}">
-  <ds:schemaRefs>
-    <ds:schemaRef ds:uri="http://schemas.microsoft.com/sharepoint/v3/contenttype/forms"/>
-  </ds:schemaRefs>
-</ds:datastoreItem>
 </file>
</xml_diff>

<commit_message>
mettre à jour le rapport
</commit_message>
<xml_diff>
--- a/livrables/rapport.docx
+++ b/livrables/rapport.docx
@@ -91,7 +91,6 @@
                 <w:sz w:val="96"/>
               </w:rPr>
             </w:pPr>
-            <w:proofErr w:type="spellStart"/>
             <w:r>
               <w:rPr>
                 <w:rFonts w:ascii="Impact" w:hAnsi="Impact"/>
@@ -99,7 +98,6 @@
               </w:rPr>
               <w:t>Volscore-Nemath</w:t>
             </w:r>
-            <w:proofErr w:type="spellEnd"/>
           </w:p>
         </w:tc>
       </w:tr>
@@ -2177,15 +2175,7 @@
     <w:p/>
     <w:p>
       <w:r>
-        <w:t xml:space="preserve">Dans le cadre du projet </w:t>
-      </w:r>
-      <w:proofErr w:type="spellStart"/>
-      <w:r>
-        <w:t>GestProg</w:t>
-      </w:r>
-      <w:proofErr w:type="spellEnd"/>
-      <w:r>
-        <w:t xml:space="preserve"> donné par XCL au GRP2C. Il a été décidé de créer un site web permettant et facilitant le remplissage des </w:t>
+        <w:t xml:space="preserve">Dans le cadre du projet GestProg donné par XCL au GRP2C. Il a été décidé de créer un site web permettant et facilitant le remplissage des </w:t>
       </w:r>
       <w:r>
         <w:t>feuilles de match de volleyball</w:t>
@@ -2196,15 +2186,7 @@
     </w:p>
     <w:p>
       <w:r>
-        <w:t xml:space="preserve">Afin de gérer le déroulement du projet l’outil de gestion de projet en ligne </w:t>
-      </w:r>
-      <w:proofErr w:type="spellStart"/>
-      <w:r>
-        <w:t>IceScrum</w:t>
-      </w:r>
-      <w:proofErr w:type="spellEnd"/>
-      <w:r>
-        <w:t xml:space="preserve"> sera utilisé</w:t>
+        <w:t>Afin de gérer le déroulement du projet l’outil de gestion de projet en ligne IceScrum sera utilisé</w:t>
       </w:r>
       <w:r>
         <w:t>.</w:t>
@@ -2282,16 +2264,11 @@
         <w:pStyle w:val="Titre3"/>
       </w:pPr>
       <w:r>
-        <w:t xml:space="preserve">Pour le projet </w:t>
-      </w:r>
-      <w:proofErr w:type="spellStart"/>
-      <w:r>
-        <w:t>GestP</w:t>
+        <w:t>Pour le projet GestP</w:t>
       </w:r>
       <w:r>
         <w:t>rog</w:t>
       </w:r>
-      <w:proofErr w:type="spellEnd"/>
     </w:p>
     <w:p>
       <w:pPr>
@@ -2316,33 +2293,18 @@
       <w:r>
         <w:t xml:space="preserve">Savoir gérer son journal de travail au moyen du </w:t>
       </w:r>
-      <w:proofErr w:type="spellStart"/>
       <w:r>
         <w:t>T</w:t>
       </w:r>
       <w:r>
-        <w:t>ask</w:t>
-      </w:r>
-      <w:proofErr w:type="spellEnd"/>
-      <w:r>
-        <w:t xml:space="preserve"> </w:t>
-      </w:r>
-      <w:proofErr w:type="spellStart"/>
+        <w:t xml:space="preserve">ask </w:t>
+      </w:r>
       <w:r>
         <w:t>B</w:t>
       </w:r>
       <w:r>
-        <w:t>oard</w:t>
-      </w:r>
-      <w:proofErr w:type="spellEnd"/>
-      <w:r>
-        <w:t xml:space="preserve"> de </w:t>
-      </w:r>
-      <w:proofErr w:type="spellStart"/>
-      <w:r>
-        <w:t>IceScrum</w:t>
-      </w:r>
-      <w:proofErr w:type="spellEnd"/>
+        <w:t>oard de IceScrum</w:t>
+      </w:r>
     </w:p>
     <w:p>
       <w:pPr>
@@ -2386,13 +2348,8 @@
         </w:numPr>
       </w:pPr>
       <w:r>
-        <w:t xml:space="preserve">Utiliser le système de branches sur </w:t>
-      </w:r>
-      <w:proofErr w:type="spellStart"/>
-      <w:r>
-        <w:t>Github</w:t>
-      </w:r>
-      <w:proofErr w:type="spellEnd"/>
+        <w:t>Utiliser le système de branches sur Github</w:t>
+      </w:r>
     </w:p>
     <w:p/>
     <w:p>
@@ -2628,17 +2585,8 @@
                 <w:iCs/>
                 <w:szCs w:val="14"/>
               </w:rPr>
-              <w:t xml:space="preserve">Chaque membres du groupe crée et fait validé une </w:t>
-            </w:r>
-            <w:proofErr w:type="spellStart"/>
-            <w:r>
-              <w:rPr>
-                <w:iCs/>
-                <w:szCs w:val="14"/>
-              </w:rPr>
-              <w:t>storie</w:t>
-            </w:r>
-            <w:proofErr w:type="spellEnd"/>
+              <w:t>Chaque membres du groupe crée et fait validé une storie</w:t>
+            </w:r>
           </w:p>
         </w:tc>
       </w:tr>
@@ -2838,39 +2786,7 @@
                 <w:iCs/>
                 <w:szCs w:val="14"/>
               </w:rPr>
-              <w:t>Renforcer les pratiques (</w:t>
-            </w:r>
-            <w:proofErr w:type="spellStart"/>
-            <w:r>
-              <w:rPr>
-                <w:iCs/>
-                <w:szCs w:val="14"/>
-              </w:rPr>
-              <w:t>daily</w:t>
-            </w:r>
-            <w:proofErr w:type="spellEnd"/>
-            <w:r>
-              <w:rPr>
-                <w:iCs/>
-                <w:szCs w:val="14"/>
-              </w:rPr>
-              <w:t xml:space="preserve"> </w:t>
-            </w:r>
-            <w:proofErr w:type="spellStart"/>
-            <w:r>
-              <w:rPr>
-                <w:iCs/>
-                <w:szCs w:val="14"/>
-              </w:rPr>
-              <w:t>scrum</w:t>
-            </w:r>
-            <w:proofErr w:type="spellEnd"/>
-            <w:r>
-              <w:rPr>
-                <w:iCs/>
-                <w:szCs w:val="14"/>
-              </w:rPr>
-              <w:t>, noter son temps sur les tâches)</w:t>
+              <w:t>Renforcer les pratiques (daily scrum, noter son temps sur les tâches)</w:t>
             </w:r>
           </w:p>
         </w:tc>
@@ -3506,6 +3422,66 @@
           </w:p>
         </w:tc>
       </w:tr>
+      <w:tr>
+        <w:tc>
+          <w:tcPr>
+            <w:tcW w:w="2265" w:type="dxa"/>
+          </w:tcPr>
+          <w:p>
+            <w:r>
+              <w:t>19.05.2023</w:t>
+            </w:r>
+          </w:p>
+        </w:tc>
+        <w:tc>
+          <w:tcPr>
+            <w:tcW w:w="2265" w:type="dxa"/>
+          </w:tcPr>
+          <w:p>
+            <w:r>
+              <w:t>férié</w:t>
+            </w:r>
+          </w:p>
+        </w:tc>
+        <w:tc>
+          <w:tcPr>
+            <w:tcW w:w="2265" w:type="dxa"/>
+          </w:tcPr>
+          <w:p/>
+        </w:tc>
+      </w:tr>
+      <w:tr>
+        <w:tc>
+          <w:tcPr>
+            <w:tcW w:w="2265" w:type="dxa"/>
+          </w:tcPr>
+          <w:p>
+            <w:r>
+              <w:t>26.05.2023</w:t>
+            </w:r>
+          </w:p>
+        </w:tc>
+        <w:tc>
+          <w:tcPr>
+            <w:tcW w:w="2265" w:type="dxa"/>
+          </w:tcPr>
+          <w:p>
+            <w:r>
+              <w:t>3X45min</w:t>
+            </w:r>
+          </w:p>
+        </w:tc>
+        <w:tc>
+          <w:tcPr>
+            <w:tcW w:w="2265" w:type="dxa"/>
+          </w:tcPr>
+          <w:p>
+            <w:r>
+              <w:t>6</w:t>
+            </w:r>
+          </w:p>
+        </w:tc>
+      </w:tr>
     </w:tbl>
     <w:p>
       <w:r>
@@ -4398,15 +4374,7 @@
           </w:p>
           <w:p>
             <w:r>
-              <w:t xml:space="preserve">un </w:t>
-            </w:r>
-            <w:proofErr w:type="spellStart"/>
-            <w:r>
-              <w:t>timer</w:t>
-            </w:r>
-            <w:proofErr w:type="spellEnd"/>
-            <w:r>
-              <w:t xml:space="preserve"> de 3 minute se lance</w:t>
+              <w:t>un timer de 3 minute se lance</w:t>
             </w:r>
           </w:p>
         </w:tc>
@@ -4585,15 +4553,7 @@
           </w:p>
           <w:p>
             <w:r>
-              <w:t xml:space="preserve">un </w:t>
-            </w:r>
-            <w:proofErr w:type="spellStart"/>
-            <w:r>
-              <w:t>timer</w:t>
-            </w:r>
-            <w:proofErr w:type="spellEnd"/>
-            <w:r>
-              <w:t xml:space="preserve"> de 30s se lance</w:t>
+              <w:t>un timer de 30s se lance</w:t>
             </w:r>
           </w:p>
         </w:tc>
@@ -5021,16 +4981,8 @@
               <w:rPr>
                 <w:shd w:val="clear" w:color="auto" w:fill="FFFFFF"/>
               </w:rPr>
-              <w:t xml:space="preserve">Pour ne pas à avoir à me déplacer avec les </w:t>
-            </w:r>
-            <w:proofErr w:type="spellStart"/>
-            <w:r>
-              <w:rPr>
-                <w:shd w:val="clear" w:color="auto" w:fill="FFFFFF"/>
-              </w:rPr>
-              <w:t>URLs</w:t>
-            </w:r>
-            <w:proofErr w:type="spellEnd"/>
+              <w:t>Pour ne pas à avoir à me déplacer avec les URLs</w:t>
+            </w:r>
           </w:p>
         </w:tc>
       </w:tr>
@@ -5285,7 +5237,7 @@
       <w:tr>
         <w:tc>
           <w:tcPr>
-            <w:tcW w:w="4530" w:type="dxa"/>
+            <w:tcW w:w="4356" w:type="dxa"/>
           </w:tcPr>
           <w:p>
             <w:pPr>
@@ -5317,7 +5269,7 @@
         </w:tc>
         <w:tc>
           <w:tcPr>
-            <w:tcW w:w="4530" w:type="dxa"/>
+            <w:tcW w:w="4344" w:type="dxa"/>
           </w:tcPr>
           <w:p>
             <w:pPr>
@@ -5335,7 +5287,6 @@
                 <w:lang w:eastAsia="fr-FR"/>
               </w:rPr>
             </w:pPr>
-            <w:proofErr w:type="spellStart"/>
             <w:r>
               <w:rPr>
                 <w:rFonts w:ascii="Arial" w:hAnsi="Arial"/>
@@ -5344,18 +5295,7 @@
                 <w:szCs w:val="14"/>
                 <w:lang w:eastAsia="fr-FR"/>
               </w:rPr>
-              <w:t>Storie</w:t>
-            </w:r>
-            <w:proofErr w:type="spellEnd"/>
-            <w:r>
-              <w:rPr>
-                <w:rFonts w:ascii="Arial" w:hAnsi="Arial"/>
-                <w:b/>
-                <w:sz w:val="24"/>
-                <w:szCs w:val="14"/>
-                <w:lang w:eastAsia="fr-FR"/>
-              </w:rPr>
-              <w:t>(s) associée(s)</w:t>
+              <w:t>Storie(s) associée(s)</w:t>
             </w:r>
           </w:p>
         </w:tc>
@@ -5363,7 +5303,7 @@
       <w:tr>
         <w:tc>
           <w:tcPr>
-            <w:tcW w:w="4530" w:type="dxa"/>
+            <w:tcW w:w="4356" w:type="dxa"/>
           </w:tcPr>
           <w:p>
             <w:pPr>
@@ -5397,7 +5337,7 @@
         </w:tc>
         <w:tc>
           <w:tcPr>
-            <w:tcW w:w="4530" w:type="dxa"/>
+            <w:tcW w:w="4344" w:type="dxa"/>
           </w:tcPr>
           <w:p>
             <w:pPr>
@@ -5430,7 +5370,7 @@
       <w:tr>
         <w:tc>
           <w:tcPr>
-            <w:tcW w:w="4530" w:type="dxa"/>
+            <w:tcW w:w="4356" w:type="dxa"/>
           </w:tcPr>
           <w:p>
             <w:pPr>
@@ -5464,7 +5404,7 @@
         </w:tc>
         <w:tc>
           <w:tcPr>
-            <w:tcW w:w="4530" w:type="dxa"/>
+            <w:tcW w:w="4344" w:type="dxa"/>
           </w:tcPr>
           <w:p>
             <w:pPr>
@@ -5497,7 +5437,7 @@
       <w:tr>
         <w:tc>
           <w:tcPr>
-            <w:tcW w:w="4530" w:type="dxa"/>
+            <w:tcW w:w="4356" w:type="dxa"/>
           </w:tcPr>
           <w:p>
             <w:pPr>
@@ -5531,7 +5471,7 @@
         </w:tc>
         <w:tc>
           <w:tcPr>
-            <w:tcW w:w="4530" w:type="dxa"/>
+            <w:tcW w:w="4344" w:type="dxa"/>
           </w:tcPr>
           <w:p>
             <w:pPr>
@@ -5564,7 +5504,7 @@
       <w:tr>
         <w:tc>
           <w:tcPr>
-            <w:tcW w:w="4530" w:type="dxa"/>
+            <w:tcW w:w="4356" w:type="dxa"/>
           </w:tcPr>
           <w:p>
             <w:pPr>
@@ -5598,7 +5538,7 @@
         </w:tc>
         <w:tc>
           <w:tcPr>
-            <w:tcW w:w="4530" w:type="dxa"/>
+            <w:tcW w:w="4344" w:type="dxa"/>
           </w:tcPr>
           <w:p>
             <w:pPr>
@@ -5631,7 +5571,7 @@
       <w:tr>
         <w:tc>
           <w:tcPr>
-            <w:tcW w:w="4530" w:type="dxa"/>
+            <w:tcW w:w="4356" w:type="dxa"/>
           </w:tcPr>
           <w:p>
             <w:pPr>
@@ -5665,7 +5605,7 @@
         </w:tc>
         <w:tc>
           <w:tcPr>
-            <w:tcW w:w="4530" w:type="dxa"/>
+            <w:tcW w:w="4344" w:type="dxa"/>
           </w:tcPr>
           <w:p>
             <w:pPr>
@@ -5708,7 +5648,7 @@
       <w:tr>
         <w:tc>
           <w:tcPr>
-            <w:tcW w:w="4530" w:type="dxa"/>
+            <w:tcW w:w="4356" w:type="dxa"/>
           </w:tcPr>
           <w:p>
             <w:pPr>
@@ -5742,7 +5682,7 @@
         </w:tc>
         <w:tc>
           <w:tcPr>
-            <w:tcW w:w="4530" w:type="dxa"/>
+            <w:tcW w:w="4344" w:type="dxa"/>
           </w:tcPr>
           <w:p>
             <w:pPr>
@@ -5775,7 +5715,7 @@
       <w:tr>
         <w:tc>
           <w:tcPr>
-            <w:tcW w:w="4530" w:type="dxa"/>
+            <w:tcW w:w="4356" w:type="dxa"/>
           </w:tcPr>
           <w:p>
             <w:pPr>
@@ -5809,7 +5749,7 @@
         </w:tc>
         <w:tc>
           <w:tcPr>
-            <w:tcW w:w="4530" w:type="dxa"/>
+            <w:tcW w:w="4344" w:type="dxa"/>
           </w:tcPr>
           <w:p>
             <w:pPr>
@@ -5842,7 +5782,7 @@
       <w:tr>
         <w:tc>
           <w:tcPr>
-            <w:tcW w:w="4530" w:type="dxa"/>
+            <w:tcW w:w="4356" w:type="dxa"/>
           </w:tcPr>
           <w:p>
             <w:pPr>
@@ -5876,7 +5816,7 @@
         </w:tc>
         <w:tc>
           <w:tcPr>
-            <w:tcW w:w="4530" w:type="dxa"/>
+            <w:tcW w:w="4344" w:type="dxa"/>
           </w:tcPr>
           <w:p>
             <w:pPr>
@@ -5914,96 +5854,6 @@
           <w:ilvl w:val="0"/>
           <w:numId w:val="0"/>
         </w:numPr>
-        <w:ind w:left="360"/>
-        <w:rPr>
-          <w:rFonts w:ascii="Arial" w:hAnsi="Arial"/>
-          <w:b/>
-          <w:sz w:val="24"/>
-          <w:szCs w:val="14"/>
-          <w:lang w:eastAsia="fr-FR"/>
-        </w:rPr>
-      </w:pPr>
-    </w:p>
-    <w:p>
-      <w:pPr>
-        <w:pStyle w:val="Retraitnormal1"/>
-        <w:numPr>
-          <w:ilvl w:val="0"/>
-          <w:numId w:val="4"/>
-        </w:numPr>
-        <w:rPr>
-          <w:rFonts w:ascii="Arial" w:hAnsi="Arial"/>
-          <w:i/>
-          <w:iCs/>
-          <w:sz w:val="24"/>
-          <w:szCs w:val="24"/>
-          <w:lang w:eastAsia="fr-FR"/>
-        </w:rPr>
-      </w:pPr>
-      <w:r>
-        <w:rPr>
-          <w:rFonts w:ascii="Arial" w:hAnsi="Arial"/>
-          <w:i/>
-          <w:iCs/>
-          <w:sz w:val="24"/>
-          <w:szCs w:val="24"/>
-          <w:lang w:eastAsia="fr-FR"/>
-        </w:rPr>
-        <w:t>B</w:t>
-      </w:r>
-      <w:r>
-        <w:rPr>
-          <w:rFonts w:ascii="Arial" w:hAnsi="Arial"/>
-          <w:i/>
-          <w:iCs/>
-          <w:sz w:val="24"/>
-          <w:szCs w:val="24"/>
-          <w:lang w:eastAsia="fr-FR"/>
-        </w:rPr>
-        <w:t xml:space="preserve">ases de </w:t>
-      </w:r>
-      <w:r>
-        <w:rPr>
-          <w:rFonts w:ascii="Arial" w:hAnsi="Arial"/>
-          <w:i/>
-          <w:iCs/>
-          <w:sz w:val="24"/>
-          <w:szCs w:val="24"/>
-          <w:lang w:eastAsia="fr-FR"/>
-        </w:rPr>
-        <w:t>données :</w:t>
-      </w:r>
-      <w:r>
-        <w:rPr>
-          <w:rFonts w:ascii="Arial" w:hAnsi="Arial"/>
-          <w:i/>
-          <w:iCs/>
-          <w:sz w:val="24"/>
-          <w:szCs w:val="24"/>
-          <w:lang w:eastAsia="fr-FR"/>
-        </w:rPr>
-        <w:t xml:space="preserve"> interfaces graphiques, modèle conceptuel</w:t>
-      </w:r>
-      <w:r>
-        <w:rPr>
-          <w:rFonts w:ascii="Arial" w:hAnsi="Arial"/>
-          <w:i/>
-          <w:iCs/>
-          <w:sz w:val="24"/>
-          <w:szCs w:val="24"/>
-          <w:lang w:eastAsia="fr-FR"/>
-        </w:rPr>
-        <w:t>.</w:t>
-      </w:r>
-    </w:p>
-    <w:p>
-      <w:pPr>
-        <w:pStyle w:val="Retraitnormal1"/>
-        <w:numPr>
-          <w:ilvl w:val="0"/>
-          <w:numId w:val="0"/>
-        </w:numPr>
-        <w:ind w:left="720"/>
         <w:rPr>
           <w:rFonts w:ascii="Arial" w:hAnsi="Arial"/>
           <w:sz w:val="24"/>
@@ -6011,29 +5861,70 @@
           <w:lang w:eastAsia="fr-FR"/>
         </w:rPr>
       </w:pPr>
-      <w:bookmarkStart w:id="6" w:name="_GoBack"/>
+      <w:r>
+        <w:rPr>
+          <w:rFonts w:ascii="Arial" w:hAnsi="Arial"/>
+          <w:sz w:val="24"/>
+          <w:szCs w:val="14"/>
+          <w:lang w:eastAsia="fr-FR"/>
+        </w:rPr>
+        <w:lastRenderedPageBreak/>
+        <w:drawing>
+          <wp:inline distT="0" distB="0" distL="0" distR="0" wp14:anchorId="5890577E" wp14:editId="3DFDF1D9">
+            <wp:extent cx="5759450" cy="3966845"/>
+            <wp:effectExtent l="0" t="0" r="0" b="0"/>
+            <wp:docPr id="3" name="Image 3"/>
+            <wp:cNvGraphicFramePr>
+              <a:graphicFrameLocks xmlns:a="http://schemas.openxmlformats.org/drawingml/2006/main" noChangeAspect="1"/>
+            </wp:cNvGraphicFramePr>
+            <a:graphic xmlns:a="http://schemas.openxmlformats.org/drawingml/2006/main">
+              <a:graphicData uri="http://schemas.openxmlformats.org/drawingml/2006/picture">
+                <pic:pic xmlns:pic="http://schemas.openxmlformats.org/drawingml/2006/picture">
+                  <pic:nvPicPr>
+                    <pic:cNvPr id="1" name=""/>
+                    <pic:cNvPicPr/>
+                  </pic:nvPicPr>
+                  <pic:blipFill>
+                    <a:blip r:embed="rId20"/>
+                    <a:stretch>
+                      <a:fillRect/>
+                    </a:stretch>
+                  </pic:blipFill>
+                  <pic:spPr>
+                    <a:xfrm>
+                      <a:off x="0" y="0"/>
+                      <a:ext cx="5759450" cy="3966845"/>
+                    </a:xfrm>
+                    <a:prstGeom prst="rect">
+                      <a:avLst/>
+                    </a:prstGeom>
+                  </pic:spPr>
+                </pic:pic>
+              </a:graphicData>
+            </a:graphic>
+          </wp:inline>
+        </w:drawing>
+      </w:r>
+    </w:p>
+    <w:p>
+      <w:pPr>
+        <w:pStyle w:val="Titre2"/>
+        <w:rPr>
+          <w:i w:val="0"/>
+          <w:iCs/>
+        </w:rPr>
+      </w:pPr>
+      <w:bookmarkStart w:id="6" w:name="_Toc71691012"/>
+      <w:bookmarkStart w:id="7" w:name="_Toc499021838"/>
+      <w:r>
+        <w:rPr>
+          <w:i w:val="0"/>
+          <w:iCs/>
+        </w:rPr>
+        <w:t>Stratégie de test</w:t>
+      </w:r>
       <w:bookmarkEnd w:id="6"/>
-    </w:p>
-    <w:p>
-      <w:pPr>
-        <w:pStyle w:val="Titre2"/>
-        <w:rPr>
-          <w:i w:val="0"/>
-          <w:iCs/>
-        </w:rPr>
-      </w:pPr>
-      <w:bookmarkStart w:id="7" w:name="_Toc71691012"/>
-      <w:bookmarkStart w:id="8" w:name="_Toc499021838"/>
-      <w:r>
-        <w:rPr>
-          <w:i w:val="0"/>
-          <w:iCs/>
-        </w:rPr>
-        <w:lastRenderedPageBreak/>
-        <w:t>Stratégie de test</w:t>
-      </w:r>
       <w:bookmarkEnd w:id="7"/>
-      <w:bookmarkEnd w:id="8"/>
     </w:p>
     <w:p/>
     <w:p>
@@ -6103,9 +5994,9 @@
           <w:iCs/>
         </w:rPr>
       </w:pPr>
-      <w:bookmarkStart w:id="9" w:name="_Toc25553310"/>
-      <w:bookmarkStart w:id="10" w:name="_Toc71691015"/>
-      <w:bookmarkStart w:id="11" w:name="_Toc499021839"/>
+      <w:bookmarkStart w:id="8" w:name="_Toc25553310"/>
+      <w:bookmarkStart w:id="9" w:name="_Toc71691015"/>
+      <w:bookmarkStart w:id="10" w:name="_Toc499021839"/>
       <w:r>
         <w:rPr>
           <w:rFonts w:cs="Arial"/>
@@ -6126,9 +6017,9 @@
         </w:rPr>
         <w:t>techniques</w:t>
       </w:r>
+      <w:bookmarkEnd w:id="8"/>
       <w:bookmarkEnd w:id="9"/>
       <w:bookmarkEnd w:id="10"/>
-      <w:bookmarkEnd w:id="11"/>
     </w:p>
     <w:p>
       <w:pPr>
@@ -6242,15 +6133,7 @@
         <w:pStyle w:val="Paragraphedeliste"/>
       </w:pPr>
       <w:r>
-        <w:t xml:space="preserve">Alternative à cmd.exe et possédant certaines </w:t>
-      </w:r>
-      <w:proofErr w:type="spellStart"/>
-      <w:r>
-        <w:t>fonctionnalitées</w:t>
-      </w:r>
-      <w:proofErr w:type="spellEnd"/>
-      <w:r>
-        <w:t xml:space="preserve"> en plus de cmd.exe</w:t>
+        <w:t>Alternative à cmd.exe et possédant certaines fonctionnalitées en plus de cmd.exe</w:t>
       </w:r>
       <w:r>
         <w:t xml:space="preserve"> proposée par XCL</w:t>
@@ -6294,6 +6177,7 @@
         </w:numPr>
       </w:pPr>
       <w:r>
+        <w:lastRenderedPageBreak/>
         <w:t>I</w:t>
       </w:r>
       <w:r>
@@ -6311,13 +6195,8 @@
         <w:t>on de projet</w:t>
       </w:r>
       <w:r>
-        <w:t xml:space="preserve"> utilisant la méthode </w:t>
-      </w:r>
-      <w:proofErr w:type="spellStart"/>
-      <w:r>
-        <w:t>scrum</w:t>
-      </w:r>
-      <w:proofErr w:type="spellEnd"/>
+        <w:t xml:space="preserve"> utilisant la méthode scrum</w:t>
+      </w:r>
       <w:r>
         <w:t>, obligatoire pour c</w:t>
       </w:r>
@@ -6353,7 +6232,7 @@
           <w:numId w:val="19"/>
         </w:numPr>
       </w:pPr>
-      <w:hyperlink r:id="rId20" w:history="1">
+      <w:hyperlink r:id="rId21" w:history="1">
         <w:r>
           <w:rPr>
             <w:rStyle w:val="Lienhypertexte"/>
@@ -6529,16 +6408,16 @@
           <w:tab w:val="num" w:pos="360"/>
         </w:tabs>
       </w:pPr>
-      <w:bookmarkStart w:id="12" w:name="_Toc71703259"/>
-      <w:bookmarkStart w:id="13" w:name="_Toc499021842"/>
+      <w:bookmarkStart w:id="11" w:name="_Toc71703259"/>
+      <w:bookmarkStart w:id="12" w:name="_Toc499021842"/>
       <w:r>
         <w:t>R</w:t>
       </w:r>
+      <w:bookmarkEnd w:id="11"/>
+      <w:r>
+        <w:t>éalisation</w:t>
+      </w:r>
       <w:bookmarkEnd w:id="12"/>
-      <w:r>
-        <w:t>éalisation</w:t>
-      </w:r>
-      <w:bookmarkEnd w:id="13"/>
     </w:p>
     <w:p>
       <w:pPr>
@@ -6548,9 +6427,9 @@
           <w:iCs/>
         </w:rPr>
       </w:pPr>
-      <w:bookmarkStart w:id="14" w:name="_Toc25553321"/>
-      <w:bookmarkStart w:id="15" w:name="_Toc71691025"/>
-      <w:bookmarkStart w:id="16" w:name="_Toc499021844"/>
+      <w:bookmarkStart w:id="13" w:name="_Toc25553321"/>
+      <w:bookmarkStart w:id="14" w:name="_Toc71691025"/>
+      <w:bookmarkStart w:id="15" w:name="_Toc499021844"/>
       <w:r>
         <w:rPr>
           <w:i w:val="0"/>
@@ -6564,7 +6443,7 @@
       <w:r>
         <w:t xml:space="preserve">Le code source de projet se trouve </w:t>
       </w:r>
-      <w:hyperlink r:id="rId21" w:history="1">
+      <w:hyperlink r:id="rId22" w:history="1">
         <w:r>
           <w:rPr>
             <w:rStyle w:val="Lienhypertexte"/>
@@ -6588,7 +6467,7 @@
       <w:r>
         <w:t xml:space="preserve">La mise en place de l’environnement de travail est disponible </w:t>
       </w:r>
-      <w:hyperlink r:id="rId22" w:history="1">
+      <w:hyperlink r:id="rId23" w:history="1">
         <w:r>
           <w:rPr>
             <w:rStyle w:val="Lienhypertexte"/>
@@ -6679,21 +6558,7 @@
         <w:rPr>
           <w:iCs/>
         </w:rPr>
-        <w:t xml:space="preserve">Processeur : Intel® </w:t>
-      </w:r>
-      <w:proofErr w:type="spellStart"/>
-      <w:r>
-        <w:rPr>
-          <w:iCs/>
-        </w:rPr>
-        <w:t>Core</w:t>
-      </w:r>
-      <w:proofErr w:type="spellEnd"/>
-      <w:r>
-        <w:rPr>
-          <w:iCs/>
-        </w:rPr>
-        <w:t>™ i7-6700 CPU @ 3.40Ghz</w:t>
+        <w:t>Processeur : Intel® Core™ i7-6700 CPU @ 3.40Ghz</w:t>
       </w:r>
     </w:p>
     <w:p>
@@ -6821,14 +6686,12 @@
           <w:iCs/>
         </w:rPr>
       </w:pPr>
-      <w:proofErr w:type="spellStart"/>
       <w:r>
         <w:rPr>
           <w:iCs/>
         </w:rPr>
         <w:t>Cmder</w:t>
       </w:r>
-      <w:proofErr w:type="spellEnd"/>
     </w:p>
     <w:p>
       <w:pPr>
@@ -6869,14 +6732,12 @@
           <w:iCs/>
         </w:rPr>
       </w:pPr>
-      <w:proofErr w:type="spellStart"/>
       <w:r>
         <w:rPr>
           <w:iCs/>
         </w:rPr>
         <w:t>Icescrum</w:t>
       </w:r>
-      <w:proofErr w:type="spellEnd"/>
     </w:p>
     <w:p>
       <w:pPr>
@@ -6917,7 +6778,7 @@
           <w:iCs/>
         </w:rPr>
       </w:pPr>
-      <w:hyperlink r:id="rId23" w:history="1">
+      <w:hyperlink r:id="rId24" w:history="1">
         <w:r>
           <w:rPr>
             <w:rStyle w:val="Lienhypertexte"/>
@@ -6947,6 +6808,7 @@
         <w:rPr>
           <w:iCs/>
         </w:rPr>
+        <w:lastRenderedPageBreak/>
         <w:t>GitHub Desktop</w:t>
       </w:r>
     </w:p>
@@ -7012,7 +6874,52 @@
         <w:t>Mise en place de l’environnement de test</w:t>
       </w:r>
     </w:p>
-    <w:p/>
+    <w:p>
+      <w:r>
+        <w:t xml:space="preserve">Le code source de projet se trouve </w:t>
+      </w:r>
+      <w:hyperlink r:id="rId25" w:history="1">
+        <w:r>
+          <w:rPr>
+            <w:rStyle w:val="Lienhypertexte"/>
+          </w:rPr>
+          <w:t>ici</w:t>
+        </w:r>
+      </w:hyperlink>
+    </w:p>
+    <w:p>
+      <w:pPr>
+        <w:rPr>
+          <w:rStyle w:val="Lienhypertexte"/>
+        </w:rPr>
+      </w:pPr>
+      <w:r>
+        <w:t xml:space="preserve">La mise en place de l’environnement de travail est disponible </w:t>
+      </w:r>
+      <w:hyperlink r:id="rId26" w:history="1">
+        <w:r>
+          <w:rPr>
+            <w:rStyle w:val="Lienhypertexte"/>
+          </w:rPr>
+          <w:t>ici</w:t>
+        </w:r>
+      </w:hyperlink>
+    </w:p>
+    <w:p>
+      <w:pPr>
+        <w:rPr>
+          <w:rStyle w:val="Lienhypertexte"/>
+        </w:rPr>
+      </w:pPr>
+    </w:p>
+    <w:p>
+      <w:pPr>
+        <w:pStyle w:val="Titre3"/>
+      </w:pPr>
+      <w:r>
+        <w:t>Hardware</w:t>
+      </w:r>
+    </w:p>
     <w:p>
       <w:pPr>
         <w:numPr>
@@ -7031,10 +6938,9 @@
       </w:pPr>
       <w:r>
         <w:rPr>
-          <w:i/>
-          <w:iCs/>
-        </w:rPr>
-        <w:t>la liste de tous les fichiers et une rapide description de leur contenu (des noms qui parlent !)</w:t>
+          <w:iCs/>
+        </w:rPr>
+        <w:t>Windows 10 Éducation version 21H2</w:t>
       </w:r>
     </w:p>
     <w:p>
@@ -7055,10 +6961,9 @@
       </w:pPr>
       <w:r>
         <w:rPr>
-          <w:i/>
-          <w:iCs/>
-        </w:rPr>
-        <w:t>les versions des systèmes d'exploitation et des outils logiciels</w:t>
+          <w:iCs/>
+        </w:rPr>
+        <w:t>Processeur : Intel® Core™ i7-6700 CPU @ 3.40Ghz</w:t>
       </w:r>
     </w:p>
     <w:p>
@@ -7079,10 +6984,9 @@
       </w:pPr>
       <w:r>
         <w:rPr>
-          <w:i/>
-          <w:iCs/>
-        </w:rPr>
-        <w:t>la description exacte du matériel</w:t>
+          <w:iCs/>
+        </w:rPr>
+        <w:t>RAM : 32,0Go</w:t>
       </w:r>
     </w:p>
     <w:p>
@@ -7097,105 +7001,17 @@
         </w:tabs>
         <w:ind w:left="927"/>
         <w:rPr>
-          <w:b/>
-          <w:bCs/>
           <w:i/>
           <w:iCs/>
-          <w:color w:val="FF0000"/>
-        </w:rPr>
-      </w:pPr>
-      <w:r>
-        <w:rPr>
-          <w:b/>
-          <w:bCs/>
-          <w:i/>
-          <w:iCs/>
-          <w:color w:val="FF0000"/>
-        </w:rPr>
-        <w:t>La marche à suivre pour préparer l’environnement (ne pas oublier les données de test</w:t>
-      </w:r>
-      <w:r>
-        <w:rPr>
-          <w:b/>
-          <w:bCs/>
-          <w:i/>
-          <w:iCs/>
-          <w:color w:val="FF0000"/>
-        </w:rPr>
-        <w:t>, ainsi que les mots de passe éventuels</w:t>
-      </w:r>
-      <w:r>
-        <w:rPr>
-          <w:b/>
-          <w:bCs/>
-          <w:i/>
-          <w:iCs/>
-          <w:color w:val="FF0000"/>
-        </w:rPr>
-        <w:t>)</w:t>
-      </w:r>
-    </w:p>
-    <w:p>
-      <w:pPr>
-        <w:ind w:left="1134" w:hanging="774"/>
-        <w:rPr>
-          <w:b/>
-          <w:bCs/>
-          <w:i/>
-          <w:iCs/>
-          <w:color w:val="FF0000"/>
-        </w:rPr>
-      </w:pPr>
-    </w:p>
-    <w:p>
-      <w:pPr>
-        <w:ind w:left="1134" w:hanging="774"/>
-        <w:rPr>
-          <w:b/>
-          <w:bCs/>
-          <w:i/>
-          <w:iCs/>
-          <w:color w:val="FF0000"/>
-        </w:rPr>
-      </w:pPr>
-      <w:r>
-        <w:rPr>
-          <w:b/>
-          <w:bCs/>
-          <w:i/>
-          <w:iCs/>
-          <w:color w:val="FF0000"/>
-        </w:rPr>
-        <w:t xml:space="preserve">Ce chapitre décrit précisément comment un employé qualifié peut recréer </w:t>
-      </w:r>
-      <w:r>
-        <w:rPr>
-          <w:b/>
-          <w:bCs/>
-          <w:i/>
-          <w:iCs/>
-          <w:color w:val="FF0000"/>
-        </w:rPr>
-        <w:t>le contexte décrit par la stratégie de test</w:t>
-      </w:r>
-    </w:p>
-    <w:p>
-      <w:pPr>
-        <w:pStyle w:val="Titre2"/>
-        <w:rPr>
-          <w:i w:val="0"/>
-          <w:iCs/>
-        </w:rPr>
-      </w:pPr>
-      <w:r>
-        <w:rPr>
-          <w:i w:val="0"/>
-          <w:iCs/>
-        </w:rPr>
-        <w:t>Déploiement du produit</w:t>
-      </w:r>
-    </w:p>
-    <w:p/>
+        </w:rPr>
+      </w:pPr>
+      <w:r>
+        <w:rPr>
+          <w:iCs/>
+        </w:rPr>
+        <w:t>Écran</w:t>
+      </w:r>
+    </w:p>
     <w:p>
       <w:pPr>
         <w:numPr>
@@ -7214,10 +7030,9 @@
       </w:pPr>
       <w:r>
         <w:rPr>
-          <w:i/>
-          <w:iCs/>
-        </w:rPr>
-        <w:t>la liste de tous les fichiers et une rapide description de leur contenu (des noms qui parlent !)</w:t>
+          <w:iCs/>
+        </w:rPr>
+        <w:t>Clavier</w:t>
       </w:r>
     </w:p>
     <w:p>
@@ -7238,10 +7053,26 @@
       </w:pPr>
       <w:r>
         <w:rPr>
+          <w:iCs/>
+        </w:rPr>
+        <w:t>Souris</w:t>
+      </w:r>
+    </w:p>
+    <w:p>
+      <w:pPr>
+        <w:ind w:left="927"/>
+        <w:rPr>
           <w:i/>
           <w:iCs/>
         </w:rPr>
-        <w:t>les versions des systèmes d'exploitation et des outils logiciels</w:t>
+      </w:pPr>
+    </w:p>
+    <w:p>
+      <w:pPr>
+        <w:pStyle w:val="Titre3"/>
+      </w:pPr>
+      <w:r>
+        <w:t>Software</w:t>
       </w:r>
     </w:p>
     <w:p>
@@ -7262,23 +7093,10 @@
       </w:pPr>
       <w:r>
         <w:rPr>
-          <w:i/>
-          <w:iCs/>
-        </w:rPr>
-        <w:t>la description exacte du matériel</w:t>
-      </w:r>
-    </w:p>
-    <w:p>
-      <w:pPr>
-        <w:ind w:left="1134" w:hanging="774"/>
-        <w:rPr>
-          <w:b/>
-          <w:bCs/>
-          <w:i/>
-          <w:iCs/>
-          <w:color w:val="FF0000"/>
-        </w:rPr>
-      </w:pPr>
+          <w:iCs/>
+        </w:rPr>
+        <w:t>Cmder</w:t>
+      </w:r>
     </w:p>
     <w:p>
       <w:pPr>
@@ -7292,6 +7110,244 @@
         </w:tabs>
         <w:ind w:left="927"/>
         <w:rPr>
+          <w:i/>
+          <w:iCs/>
+        </w:rPr>
+      </w:pPr>
+      <w:r>
+        <w:rPr>
+          <w:iCs/>
+        </w:rPr>
+        <w:t>Visual Studio Code</w:t>
+      </w:r>
+    </w:p>
+    <w:p>
+      <w:pPr>
+        <w:numPr>
+          <w:ilvl w:val="0"/>
+          <w:numId w:val="10"/>
+        </w:numPr>
+        <w:tabs>
+          <w:tab w:val="clear" w:pos="720"/>
+          <w:tab w:val="num" w:pos="927"/>
+        </w:tabs>
+        <w:ind w:left="927"/>
+        <w:rPr>
+          <w:i/>
+          <w:iCs/>
+        </w:rPr>
+      </w:pPr>
+      <w:r>
+        <w:rPr>
+          <w:iCs/>
+        </w:rPr>
+        <w:t>Icescrum</w:t>
+      </w:r>
+    </w:p>
+    <w:p>
+      <w:pPr>
+        <w:numPr>
+          <w:ilvl w:val="0"/>
+          <w:numId w:val="10"/>
+        </w:numPr>
+        <w:tabs>
+          <w:tab w:val="clear" w:pos="720"/>
+          <w:tab w:val="num" w:pos="927"/>
+        </w:tabs>
+        <w:ind w:left="927"/>
+        <w:rPr>
+          <w:i/>
+          <w:iCs/>
+        </w:rPr>
+      </w:pPr>
+      <w:r>
+        <w:rPr>
+          <w:iCs/>
+        </w:rPr>
+        <w:t>Google Chrome</w:t>
+      </w:r>
+    </w:p>
+    <w:p>
+      <w:pPr>
+        <w:numPr>
+          <w:ilvl w:val="0"/>
+          <w:numId w:val="10"/>
+        </w:numPr>
+        <w:tabs>
+          <w:tab w:val="clear" w:pos="720"/>
+          <w:tab w:val="num" w:pos="927"/>
+        </w:tabs>
+        <w:ind w:left="927"/>
+        <w:rPr>
+          <w:i/>
+          <w:iCs/>
+        </w:rPr>
+      </w:pPr>
+      <w:hyperlink r:id="rId27" w:history="1">
+        <w:r>
+          <w:rPr>
+            <w:rStyle w:val="Lienhypertexte"/>
+            <w:iCs/>
+          </w:rPr>
+          <w:t>https://app.diagrams.net/</w:t>
+        </w:r>
+      </w:hyperlink>
+    </w:p>
+    <w:p>
+      <w:pPr>
+        <w:numPr>
+          <w:ilvl w:val="0"/>
+          <w:numId w:val="10"/>
+        </w:numPr>
+        <w:tabs>
+          <w:tab w:val="clear" w:pos="720"/>
+          <w:tab w:val="num" w:pos="927"/>
+        </w:tabs>
+        <w:ind w:left="927"/>
+        <w:rPr>
+          <w:i/>
+          <w:iCs/>
+        </w:rPr>
+      </w:pPr>
+      <w:r>
+        <w:rPr>
+          <w:iCs/>
+        </w:rPr>
+        <w:t>GitHub Desktop</w:t>
+      </w:r>
+    </w:p>
+    <w:p>
+      <w:pPr>
+        <w:numPr>
+          <w:ilvl w:val="0"/>
+          <w:numId w:val="10"/>
+        </w:numPr>
+        <w:tabs>
+          <w:tab w:val="clear" w:pos="720"/>
+          <w:tab w:val="num" w:pos="927"/>
+        </w:tabs>
+        <w:ind w:left="927"/>
+        <w:rPr>
+          <w:i/>
+          <w:iCs/>
+        </w:rPr>
+      </w:pPr>
+      <w:r>
+        <w:rPr>
+          <w:iCs/>
+        </w:rPr>
+        <w:t>Word</w:t>
+      </w:r>
+    </w:p>
+    <w:p>
+      <w:pPr>
+        <w:numPr>
+          <w:ilvl w:val="0"/>
+          <w:numId w:val="10"/>
+        </w:numPr>
+        <w:tabs>
+          <w:tab w:val="clear" w:pos="720"/>
+          <w:tab w:val="num" w:pos="927"/>
+        </w:tabs>
+        <w:ind w:left="927"/>
+        <w:rPr>
+          <w:i/>
+          <w:iCs/>
+        </w:rPr>
+      </w:pPr>
+      <w:r>
+        <w:rPr>
+          <w:iCs/>
+        </w:rPr>
+        <w:t>Excel</w:t>
+      </w:r>
+    </w:p>
+    <w:p/>
+    <w:p/>
+    <w:p>
+      <w:pPr>
+        <w:numPr>
+          <w:ilvl w:val="0"/>
+          <w:numId w:val="10"/>
+        </w:numPr>
+        <w:tabs>
+          <w:tab w:val="clear" w:pos="720"/>
+          <w:tab w:val="num" w:pos="927"/>
+        </w:tabs>
+        <w:ind w:left="927"/>
+        <w:rPr>
+          <w:i/>
+          <w:iCs/>
+        </w:rPr>
+      </w:pPr>
+      <w:r>
+        <w:rPr>
+          <w:i/>
+          <w:iCs/>
+        </w:rPr>
+        <w:t>la liste de tous les fichiers et une rapide description de leur contenu (des noms qui parlent !)</w:t>
+      </w:r>
+    </w:p>
+    <w:p>
+      <w:pPr>
+        <w:numPr>
+          <w:ilvl w:val="0"/>
+          <w:numId w:val="10"/>
+        </w:numPr>
+        <w:tabs>
+          <w:tab w:val="clear" w:pos="720"/>
+          <w:tab w:val="num" w:pos="927"/>
+        </w:tabs>
+        <w:ind w:left="927"/>
+        <w:rPr>
+          <w:i/>
+          <w:iCs/>
+        </w:rPr>
+      </w:pPr>
+      <w:r>
+        <w:rPr>
+          <w:i/>
+          <w:iCs/>
+        </w:rPr>
+        <w:t>les versions des systèmes d'exploitation et des outils logiciels</w:t>
+      </w:r>
+    </w:p>
+    <w:p>
+      <w:pPr>
+        <w:numPr>
+          <w:ilvl w:val="0"/>
+          <w:numId w:val="10"/>
+        </w:numPr>
+        <w:tabs>
+          <w:tab w:val="clear" w:pos="720"/>
+          <w:tab w:val="num" w:pos="927"/>
+        </w:tabs>
+        <w:ind w:left="927"/>
+        <w:rPr>
+          <w:i/>
+          <w:iCs/>
+        </w:rPr>
+      </w:pPr>
+      <w:r>
+        <w:rPr>
+          <w:i/>
+          <w:iCs/>
+        </w:rPr>
+        <w:t>la description exacte du matériel</w:t>
+      </w:r>
+    </w:p>
+    <w:p>
+      <w:pPr>
+        <w:numPr>
+          <w:ilvl w:val="0"/>
+          <w:numId w:val="10"/>
+        </w:numPr>
+        <w:tabs>
+          <w:tab w:val="clear" w:pos="720"/>
+          <w:tab w:val="num" w:pos="927"/>
+        </w:tabs>
+        <w:ind w:left="927"/>
+        <w:rPr>
           <w:b/>
           <w:bCs/>
           <w:i/>
@@ -7307,7 +7363,6 @@
           <w:iCs/>
           <w:color w:val="FF0000"/>
         </w:rPr>
-        <w:lastRenderedPageBreak/>
         <w:t>La marche à suivre pour préparer l’environnement (ne pas oublier les données de test</w:t>
       </w:r>
       <w:r>
@@ -7362,7 +7417,7 @@
           <w:iCs/>
           <w:color w:val="FF0000"/>
         </w:rPr>
-        <w:t xml:space="preserve">Ce chapitre décrit précisément comment un employé qualifié peut </w:t>
+        <w:t xml:space="preserve">Ce chapitre décrit précisément comment un employé qualifié peut recréer </w:t>
       </w:r>
       <w:r>
         <w:rPr>
@@ -7372,6 +7427,591 @@
           <w:iCs/>
           <w:color w:val="FF0000"/>
         </w:rPr>
+        <w:t>le contexte décrit par la stratégie de test</w:t>
+      </w:r>
+    </w:p>
+    <w:p>
+      <w:pPr>
+        <w:pStyle w:val="Titre2"/>
+        <w:rPr>
+          <w:i w:val="0"/>
+          <w:iCs/>
+        </w:rPr>
+      </w:pPr>
+      <w:r>
+        <w:rPr>
+          <w:i w:val="0"/>
+          <w:iCs/>
+        </w:rPr>
+        <w:t>Déploiement du produit</w:t>
+      </w:r>
+    </w:p>
+    <w:p>
+      <w:r>
+        <w:t xml:space="preserve">Le code source de projet se trouve </w:t>
+      </w:r>
+      <w:hyperlink r:id="rId28" w:history="1">
+        <w:r>
+          <w:rPr>
+            <w:rStyle w:val="Lienhypertexte"/>
+          </w:rPr>
+          <w:t>ici</w:t>
+        </w:r>
+      </w:hyperlink>
+    </w:p>
+    <w:p>
+      <w:pPr>
+        <w:rPr>
+          <w:rStyle w:val="Lienhypertexte"/>
+        </w:rPr>
+      </w:pPr>
+      <w:r>
+        <w:t xml:space="preserve">La mise en place de l’environnement de travail est disponible </w:t>
+      </w:r>
+      <w:hyperlink r:id="rId29" w:history="1">
+        <w:r>
+          <w:rPr>
+            <w:rStyle w:val="Lienhypertexte"/>
+          </w:rPr>
+          <w:t>ici</w:t>
+        </w:r>
+      </w:hyperlink>
+    </w:p>
+    <w:p>
+      <w:pPr>
+        <w:rPr>
+          <w:rStyle w:val="Lienhypertexte"/>
+        </w:rPr>
+      </w:pPr>
+    </w:p>
+    <w:p>
+      <w:pPr>
+        <w:pStyle w:val="Titre3"/>
+      </w:pPr>
+      <w:r>
+        <w:t>Hardware</w:t>
+      </w:r>
+    </w:p>
+    <w:p>
+      <w:pPr>
+        <w:numPr>
+          <w:ilvl w:val="0"/>
+          <w:numId w:val="10"/>
+        </w:numPr>
+        <w:tabs>
+          <w:tab w:val="clear" w:pos="720"/>
+          <w:tab w:val="num" w:pos="927"/>
+        </w:tabs>
+        <w:ind w:left="927"/>
+        <w:rPr>
+          <w:i/>
+          <w:iCs/>
+        </w:rPr>
+      </w:pPr>
+      <w:r>
+        <w:rPr>
+          <w:iCs/>
+        </w:rPr>
+        <w:t>Windows 10 Éducation version 21H2</w:t>
+      </w:r>
+    </w:p>
+    <w:p>
+      <w:pPr>
+        <w:numPr>
+          <w:ilvl w:val="0"/>
+          <w:numId w:val="10"/>
+        </w:numPr>
+        <w:tabs>
+          <w:tab w:val="clear" w:pos="720"/>
+          <w:tab w:val="num" w:pos="927"/>
+        </w:tabs>
+        <w:ind w:left="927"/>
+        <w:rPr>
+          <w:i/>
+          <w:iCs/>
+        </w:rPr>
+      </w:pPr>
+      <w:r>
+        <w:rPr>
+          <w:iCs/>
+        </w:rPr>
+        <w:t>Processeur : Intel® Core™ i7-6700 CPU @ 3.40Ghz</w:t>
+      </w:r>
+    </w:p>
+    <w:p>
+      <w:pPr>
+        <w:numPr>
+          <w:ilvl w:val="0"/>
+          <w:numId w:val="10"/>
+        </w:numPr>
+        <w:tabs>
+          <w:tab w:val="clear" w:pos="720"/>
+          <w:tab w:val="num" w:pos="927"/>
+        </w:tabs>
+        <w:ind w:left="927"/>
+        <w:rPr>
+          <w:i/>
+          <w:iCs/>
+        </w:rPr>
+      </w:pPr>
+      <w:r>
+        <w:rPr>
+          <w:iCs/>
+        </w:rPr>
+        <w:t>RAM : 32,0Go</w:t>
+      </w:r>
+    </w:p>
+    <w:p>
+      <w:pPr>
+        <w:numPr>
+          <w:ilvl w:val="0"/>
+          <w:numId w:val="10"/>
+        </w:numPr>
+        <w:tabs>
+          <w:tab w:val="clear" w:pos="720"/>
+          <w:tab w:val="num" w:pos="927"/>
+        </w:tabs>
+        <w:ind w:left="927"/>
+        <w:rPr>
+          <w:i/>
+          <w:iCs/>
+        </w:rPr>
+      </w:pPr>
+      <w:r>
+        <w:rPr>
+          <w:iCs/>
+        </w:rPr>
+        <w:t>Écran</w:t>
+      </w:r>
+    </w:p>
+    <w:p>
+      <w:pPr>
+        <w:numPr>
+          <w:ilvl w:val="0"/>
+          <w:numId w:val="10"/>
+        </w:numPr>
+        <w:tabs>
+          <w:tab w:val="clear" w:pos="720"/>
+          <w:tab w:val="num" w:pos="927"/>
+        </w:tabs>
+        <w:ind w:left="927"/>
+        <w:rPr>
+          <w:i/>
+          <w:iCs/>
+        </w:rPr>
+      </w:pPr>
+      <w:r>
+        <w:rPr>
+          <w:iCs/>
+        </w:rPr>
+        <w:t>Clavier</w:t>
+      </w:r>
+    </w:p>
+    <w:p>
+      <w:pPr>
+        <w:numPr>
+          <w:ilvl w:val="0"/>
+          <w:numId w:val="10"/>
+        </w:numPr>
+        <w:tabs>
+          <w:tab w:val="clear" w:pos="720"/>
+          <w:tab w:val="num" w:pos="927"/>
+        </w:tabs>
+        <w:ind w:left="927"/>
+        <w:rPr>
+          <w:i/>
+          <w:iCs/>
+        </w:rPr>
+      </w:pPr>
+      <w:r>
+        <w:rPr>
+          <w:iCs/>
+        </w:rPr>
+        <w:lastRenderedPageBreak/>
+        <w:t>Souris</w:t>
+      </w:r>
+    </w:p>
+    <w:p>
+      <w:pPr>
+        <w:ind w:left="927"/>
+        <w:rPr>
+          <w:i/>
+          <w:iCs/>
+        </w:rPr>
+      </w:pPr>
+    </w:p>
+    <w:p>
+      <w:pPr>
+        <w:pStyle w:val="Titre3"/>
+      </w:pPr>
+      <w:r>
+        <w:t>Software</w:t>
+      </w:r>
+    </w:p>
+    <w:p>
+      <w:pPr>
+        <w:numPr>
+          <w:ilvl w:val="0"/>
+          <w:numId w:val="10"/>
+        </w:numPr>
+        <w:tabs>
+          <w:tab w:val="clear" w:pos="720"/>
+          <w:tab w:val="num" w:pos="927"/>
+        </w:tabs>
+        <w:ind w:left="927"/>
+        <w:rPr>
+          <w:i/>
+          <w:iCs/>
+        </w:rPr>
+      </w:pPr>
+      <w:r>
+        <w:rPr>
+          <w:iCs/>
+        </w:rPr>
+        <w:t>Cmder</w:t>
+      </w:r>
+    </w:p>
+    <w:p>
+      <w:pPr>
+        <w:numPr>
+          <w:ilvl w:val="0"/>
+          <w:numId w:val="10"/>
+        </w:numPr>
+        <w:tabs>
+          <w:tab w:val="clear" w:pos="720"/>
+          <w:tab w:val="num" w:pos="927"/>
+        </w:tabs>
+        <w:ind w:left="927"/>
+        <w:rPr>
+          <w:i/>
+          <w:iCs/>
+        </w:rPr>
+      </w:pPr>
+      <w:r>
+        <w:rPr>
+          <w:iCs/>
+        </w:rPr>
+        <w:t>Visual Studio Code</w:t>
+      </w:r>
+    </w:p>
+    <w:p>
+      <w:pPr>
+        <w:numPr>
+          <w:ilvl w:val="0"/>
+          <w:numId w:val="10"/>
+        </w:numPr>
+        <w:tabs>
+          <w:tab w:val="clear" w:pos="720"/>
+          <w:tab w:val="num" w:pos="927"/>
+        </w:tabs>
+        <w:ind w:left="927"/>
+        <w:rPr>
+          <w:i/>
+          <w:iCs/>
+        </w:rPr>
+      </w:pPr>
+      <w:r>
+        <w:rPr>
+          <w:iCs/>
+        </w:rPr>
+        <w:t>Icescrum</w:t>
+      </w:r>
+    </w:p>
+    <w:p>
+      <w:pPr>
+        <w:numPr>
+          <w:ilvl w:val="0"/>
+          <w:numId w:val="10"/>
+        </w:numPr>
+        <w:tabs>
+          <w:tab w:val="clear" w:pos="720"/>
+          <w:tab w:val="num" w:pos="927"/>
+        </w:tabs>
+        <w:ind w:left="927"/>
+        <w:rPr>
+          <w:i/>
+          <w:iCs/>
+        </w:rPr>
+      </w:pPr>
+      <w:r>
+        <w:rPr>
+          <w:iCs/>
+        </w:rPr>
+        <w:t>Google Chrome</w:t>
+      </w:r>
+    </w:p>
+    <w:p>
+      <w:pPr>
+        <w:numPr>
+          <w:ilvl w:val="0"/>
+          <w:numId w:val="10"/>
+        </w:numPr>
+        <w:tabs>
+          <w:tab w:val="clear" w:pos="720"/>
+          <w:tab w:val="num" w:pos="927"/>
+        </w:tabs>
+        <w:ind w:left="927"/>
+        <w:rPr>
+          <w:i/>
+          <w:iCs/>
+        </w:rPr>
+      </w:pPr>
+      <w:hyperlink r:id="rId30" w:history="1">
+        <w:r>
+          <w:rPr>
+            <w:rStyle w:val="Lienhypertexte"/>
+            <w:iCs/>
+          </w:rPr>
+          <w:t>https://app.diagrams.net/</w:t>
+        </w:r>
+      </w:hyperlink>
+    </w:p>
+    <w:p>
+      <w:pPr>
+        <w:numPr>
+          <w:ilvl w:val="0"/>
+          <w:numId w:val="10"/>
+        </w:numPr>
+        <w:tabs>
+          <w:tab w:val="clear" w:pos="720"/>
+          <w:tab w:val="num" w:pos="927"/>
+        </w:tabs>
+        <w:ind w:left="927"/>
+        <w:rPr>
+          <w:i/>
+          <w:iCs/>
+        </w:rPr>
+      </w:pPr>
+      <w:r>
+        <w:rPr>
+          <w:iCs/>
+        </w:rPr>
+        <w:t>GitHub Desktop</w:t>
+      </w:r>
+    </w:p>
+    <w:p>
+      <w:pPr>
+        <w:numPr>
+          <w:ilvl w:val="0"/>
+          <w:numId w:val="10"/>
+        </w:numPr>
+        <w:tabs>
+          <w:tab w:val="clear" w:pos="720"/>
+          <w:tab w:val="num" w:pos="927"/>
+        </w:tabs>
+        <w:ind w:left="927"/>
+        <w:rPr>
+          <w:i/>
+          <w:iCs/>
+        </w:rPr>
+      </w:pPr>
+      <w:r>
+        <w:rPr>
+          <w:iCs/>
+        </w:rPr>
+        <w:t>Word</w:t>
+      </w:r>
+    </w:p>
+    <w:p>
+      <w:pPr>
+        <w:numPr>
+          <w:ilvl w:val="0"/>
+          <w:numId w:val="10"/>
+        </w:numPr>
+        <w:tabs>
+          <w:tab w:val="clear" w:pos="720"/>
+          <w:tab w:val="num" w:pos="927"/>
+        </w:tabs>
+        <w:ind w:left="927"/>
+        <w:rPr>
+          <w:i/>
+          <w:iCs/>
+        </w:rPr>
+      </w:pPr>
+      <w:r>
+        <w:rPr>
+          <w:iCs/>
+        </w:rPr>
+        <w:t>Excel</w:t>
+      </w:r>
+    </w:p>
+    <w:p/>
+    <w:p/>
+    <w:p>
+      <w:pPr>
+        <w:numPr>
+          <w:ilvl w:val="0"/>
+          <w:numId w:val="10"/>
+        </w:numPr>
+        <w:tabs>
+          <w:tab w:val="clear" w:pos="720"/>
+          <w:tab w:val="num" w:pos="927"/>
+        </w:tabs>
+        <w:ind w:left="927"/>
+        <w:rPr>
+          <w:i/>
+          <w:iCs/>
+        </w:rPr>
+      </w:pPr>
+      <w:r>
+        <w:rPr>
+          <w:i/>
+          <w:iCs/>
+        </w:rPr>
+        <w:t>la liste de tous les fichiers et une rapide description de leur contenu (des noms qui parlent !)</w:t>
+      </w:r>
+    </w:p>
+    <w:p>
+      <w:pPr>
+        <w:numPr>
+          <w:ilvl w:val="0"/>
+          <w:numId w:val="10"/>
+        </w:numPr>
+        <w:tabs>
+          <w:tab w:val="clear" w:pos="720"/>
+          <w:tab w:val="num" w:pos="927"/>
+        </w:tabs>
+        <w:ind w:left="927"/>
+        <w:rPr>
+          <w:i/>
+          <w:iCs/>
+        </w:rPr>
+      </w:pPr>
+      <w:r>
+        <w:rPr>
+          <w:i/>
+          <w:iCs/>
+        </w:rPr>
+        <w:t>les versions des systèmes d'exploitation et des outils logiciels</w:t>
+      </w:r>
+    </w:p>
+    <w:p>
+      <w:pPr>
+        <w:numPr>
+          <w:ilvl w:val="0"/>
+          <w:numId w:val="10"/>
+        </w:numPr>
+        <w:tabs>
+          <w:tab w:val="clear" w:pos="720"/>
+          <w:tab w:val="num" w:pos="927"/>
+        </w:tabs>
+        <w:ind w:left="927"/>
+        <w:rPr>
+          <w:i/>
+          <w:iCs/>
+        </w:rPr>
+      </w:pPr>
+      <w:r>
+        <w:rPr>
+          <w:i/>
+          <w:iCs/>
+        </w:rPr>
+        <w:t>la description exacte du matériel</w:t>
+      </w:r>
+    </w:p>
+    <w:p>
+      <w:pPr>
+        <w:ind w:left="1134" w:hanging="774"/>
+        <w:rPr>
+          <w:b/>
+          <w:bCs/>
+          <w:i/>
+          <w:iCs/>
+          <w:color w:val="FF0000"/>
+        </w:rPr>
+      </w:pPr>
+    </w:p>
+    <w:p>
+      <w:pPr>
+        <w:numPr>
+          <w:ilvl w:val="0"/>
+          <w:numId w:val="10"/>
+        </w:numPr>
+        <w:tabs>
+          <w:tab w:val="clear" w:pos="720"/>
+          <w:tab w:val="num" w:pos="927"/>
+        </w:tabs>
+        <w:ind w:left="927"/>
+        <w:rPr>
+          <w:b/>
+          <w:bCs/>
+          <w:i/>
+          <w:iCs/>
+          <w:color w:val="FF0000"/>
+        </w:rPr>
+      </w:pPr>
+      <w:r>
+        <w:rPr>
+          <w:b/>
+          <w:bCs/>
+          <w:i/>
+          <w:iCs/>
+          <w:color w:val="FF0000"/>
+        </w:rPr>
+        <w:t>La marche à suivre pour préparer l’environnement (ne pas oublier les données de test</w:t>
+      </w:r>
+      <w:r>
+        <w:rPr>
+          <w:b/>
+          <w:bCs/>
+          <w:i/>
+          <w:iCs/>
+          <w:color w:val="FF0000"/>
+        </w:rPr>
+        <w:t>, ainsi que les mots de passe éventuels</w:t>
+      </w:r>
+      <w:r>
+        <w:rPr>
+          <w:b/>
+          <w:bCs/>
+          <w:i/>
+          <w:iCs/>
+          <w:color w:val="FF0000"/>
+        </w:rPr>
+        <w:t>)</w:t>
+      </w:r>
+    </w:p>
+    <w:p>
+      <w:pPr>
+        <w:ind w:left="1134" w:hanging="774"/>
+        <w:rPr>
+          <w:b/>
+          <w:bCs/>
+          <w:i/>
+          <w:iCs/>
+          <w:color w:val="FF0000"/>
+        </w:rPr>
+      </w:pPr>
+    </w:p>
+    <w:p>
+      <w:pPr>
+        <w:ind w:left="1134" w:hanging="774"/>
+        <w:rPr>
+          <w:b/>
+          <w:bCs/>
+          <w:i/>
+          <w:iCs/>
+          <w:color w:val="FF0000"/>
+        </w:rPr>
+      </w:pPr>
+      <w:r>
+        <w:rPr>
+          <w:b/>
+          <w:bCs/>
+          <w:i/>
+          <w:iCs/>
+          <w:color w:val="FF0000"/>
+        </w:rPr>
+        <w:t xml:space="preserve">Ce chapitre décrit précisément comment un employé qualifié peut </w:t>
+      </w:r>
+      <w:r>
+        <w:rPr>
+          <w:b/>
+          <w:bCs/>
+          <w:i/>
+          <w:iCs/>
+          <w:color w:val="FF0000"/>
+        </w:rPr>
         <w:t>mettre votre produit en production</w:t>
       </w:r>
     </w:p>
@@ -7390,16 +8030,16 @@
         </w:rPr>
         <w:t>Description des test</w:t>
       </w:r>
+      <w:bookmarkEnd w:id="13"/>
+      <w:r>
+        <w:rPr>
+          <w:i w:val="0"/>
+          <w:iCs/>
+        </w:rPr>
+        <w:t>s effectués</w:t>
+      </w:r>
       <w:bookmarkEnd w:id="14"/>
-      <w:r>
-        <w:rPr>
-          <w:i w:val="0"/>
-          <w:iCs/>
-        </w:rPr>
-        <w:t>s effectués</w:t>
-      </w:r>
       <w:bookmarkEnd w:id="15"/>
-      <w:bookmarkEnd w:id="16"/>
     </w:p>
     <w:p>
       <w:pPr>
@@ -7526,144 +8166,136 @@
           <w:iCs/>
           <w:color w:val="FF0000"/>
         </w:rPr>
-        <w:t>Reprendre les tests d’</w:t>
-      </w:r>
-      <w:proofErr w:type="spellStart"/>
-      <w:r>
-        <w:rPr>
-          <w:b/>
-          <w:bCs/>
+        <w:t>Reprendre les tests d’acceptance d’IceScrum au moyen de la feuille ad hoc d’IceScrub</w:t>
+      </w:r>
+    </w:p>
+    <w:p>
+      <w:pPr>
+        <w:pStyle w:val="Titre2"/>
+        <w:rPr>
+          <w:i w:val="0"/>
+          <w:iCs/>
+        </w:rPr>
+      </w:pPr>
+      <w:bookmarkStart w:id="16" w:name="_Toc25553322"/>
+      <w:bookmarkStart w:id="17" w:name="_Toc71691026"/>
+      <w:bookmarkStart w:id="18" w:name="_Toc499021845"/>
+      <w:r>
+        <w:rPr>
+          <w:i w:val="0"/>
+          <w:iCs/>
+        </w:rPr>
+        <w:t xml:space="preserve">Erreurs </w:t>
+      </w:r>
+      <w:bookmarkEnd w:id="16"/>
+      <w:r>
+        <w:rPr>
+          <w:i w:val="0"/>
+          <w:iCs/>
+        </w:rPr>
+        <w:t>restantes</w:t>
+      </w:r>
+      <w:bookmarkEnd w:id="17"/>
+      <w:bookmarkEnd w:id="18"/>
+      <w:r>
+        <w:rPr>
+          <w:i w:val="0"/>
+          <w:iCs/>
+        </w:rPr>
+        <w:t xml:space="preserve">  </w:t>
+      </w:r>
+    </w:p>
+    <w:p>
+      <w:pPr>
+        <w:pStyle w:val="En-tte"/>
+        <w:rPr>
+          <w:rFonts w:cs="Arial"/>
+          <w:iCs/>
+        </w:rPr>
+      </w:pPr>
+    </w:p>
+    <w:p>
+      <w:pPr>
+        <w:pStyle w:val="En-tte"/>
+        <w:rPr>
+          <w:rFonts w:cs="Arial"/>
+          <w:iCs/>
+        </w:rPr>
+      </w:pPr>
+      <w:r>
+        <w:rPr>
+          <w:rFonts w:cs="Arial"/>
+          <w:iCs/>
+        </w:rPr>
+        <w:t>Aucune erreur</w:t>
+      </w:r>
+    </w:p>
+    <w:p>
+      <w:pPr>
+        <w:pStyle w:val="Titre2"/>
+        <w:rPr>
+          <w:i w:val="0"/>
+          <w:iCs/>
+        </w:rPr>
+      </w:pPr>
+      <w:bookmarkStart w:id="19" w:name="_Toc25553326"/>
+      <w:bookmarkStart w:id="20" w:name="_Toc71691029"/>
+      <w:bookmarkStart w:id="21" w:name="_Toc499021846"/>
+      <w:r>
+        <w:rPr>
+          <w:i w:val="0"/>
+          <w:iCs/>
+        </w:rPr>
+        <w:t>Liste des documents</w:t>
+      </w:r>
+      <w:bookmarkEnd w:id="19"/>
+      <w:r>
+        <w:rPr>
+          <w:i w:val="0"/>
+          <w:iCs/>
+        </w:rPr>
+        <w:t xml:space="preserve"> fournis</w:t>
+      </w:r>
+      <w:bookmarkEnd w:id="20"/>
+      <w:bookmarkEnd w:id="21"/>
+    </w:p>
+    <w:p>
+      <w:pPr>
+        <w:ind w:left="426"/>
+        <w:rPr>
+          <w:rFonts w:cs="Arial"/>
+          <w:iCs/>
+        </w:rPr>
+      </w:pPr>
+    </w:p>
+    <w:p>
+      <w:pPr>
+        <w:ind w:left="426"/>
+        <w:rPr>
+          <w:rFonts w:cs="Arial"/>
           <w:i/>
-          <w:iCs/>
-          <w:color w:val="FF0000"/>
-        </w:rPr>
-        <w:t>acceptance</w:t>
-      </w:r>
-      <w:proofErr w:type="spellEnd"/>
-      <w:r>
-        <w:rPr>
-          <w:b/>
-          <w:bCs/>
+        </w:rPr>
+      </w:pPr>
+      <w:r>
+        <w:rPr>
+          <w:rFonts w:cs="Arial"/>
           <w:i/>
-          <w:iCs/>
-          <w:color w:val="FF0000"/>
-        </w:rPr>
-        <w:t xml:space="preserve"> d’</w:t>
-      </w:r>
-      <w:proofErr w:type="spellStart"/>
-      <w:r>
-        <w:rPr>
-          <w:b/>
-          <w:bCs/>
+        </w:rPr>
+        <w:t>Lister les documents fournis au client avec votre produit, en indiquant les numéros de versions</w:t>
+      </w:r>
+      <w:r>
+        <w:rPr>
+          <w:rFonts w:cs="Arial"/>
           <w:i/>
-          <w:iCs/>
-          <w:color w:val="FF0000"/>
-        </w:rPr>
-        <w:t>IceScrum</w:t>
-      </w:r>
-      <w:proofErr w:type="spellEnd"/>
-      <w:r>
-        <w:rPr>
-          <w:b/>
-          <w:bCs/>
-          <w:i/>
-          <w:iCs/>
-          <w:color w:val="FF0000"/>
-        </w:rPr>
-        <w:t xml:space="preserve"> au moyen de la feuille ad hoc d’</w:t>
-      </w:r>
-      <w:proofErr w:type="spellStart"/>
-      <w:r>
-        <w:rPr>
-          <w:b/>
-          <w:bCs/>
-          <w:i/>
-          <w:iCs/>
-          <w:color w:val="FF0000"/>
-        </w:rPr>
-        <w:t>IceScrub</w:t>
-      </w:r>
-      <w:proofErr w:type="spellEnd"/>
-    </w:p>
-    <w:p>
-      <w:pPr>
-        <w:pStyle w:val="Titre2"/>
-        <w:rPr>
-          <w:i w:val="0"/>
-          <w:iCs/>
-        </w:rPr>
-      </w:pPr>
-      <w:bookmarkStart w:id="17" w:name="_Toc25553322"/>
-      <w:bookmarkStart w:id="18" w:name="_Toc71691026"/>
-      <w:bookmarkStart w:id="19" w:name="_Toc499021845"/>
-      <w:r>
-        <w:rPr>
-          <w:i w:val="0"/>
-          <w:iCs/>
-        </w:rPr>
-        <w:t xml:space="preserve">Erreurs </w:t>
-      </w:r>
-      <w:bookmarkEnd w:id="17"/>
-      <w:r>
-        <w:rPr>
-          <w:i w:val="0"/>
-          <w:iCs/>
-        </w:rPr>
-        <w:t>restantes</w:t>
-      </w:r>
-      <w:bookmarkEnd w:id="18"/>
-      <w:bookmarkEnd w:id="19"/>
-      <w:r>
-        <w:rPr>
-          <w:i w:val="0"/>
-          <w:iCs/>
-        </w:rPr>
-        <w:t xml:space="preserve">  </w:t>
+        </w:rPr>
+        <w:t xml:space="preserve"> </w:t>
       </w:r>
     </w:p>
     <w:p>
       <w:pPr>
         <w:ind w:left="426"/>
         <w:rPr>
-          <w:i/>
-        </w:rPr>
-      </w:pPr>
-      <w:bookmarkStart w:id="20" w:name="_Toc25553323"/>
-    </w:p>
-    <w:p>
-      <w:pPr>
-        <w:ind w:left="426"/>
-        <w:rPr>
-          <w:i/>
-          <w:iCs/>
-        </w:rPr>
-      </w:pPr>
-      <w:r>
-        <w:rPr>
-          <w:i/>
-          <w:iCs/>
-        </w:rPr>
-        <w:t xml:space="preserve">S'il reste encore des </w:t>
-      </w:r>
-      <w:r>
-        <w:rPr>
-          <w:i/>
-          <w:iCs/>
-        </w:rPr>
-        <w:t>erreurs :</w:t>
-      </w:r>
-      <w:r>
-        <w:rPr>
-          <w:i/>
-          <w:iCs/>
-        </w:rPr>
-        <w:t xml:space="preserve"> </w:t>
-      </w:r>
-    </w:p>
-    <w:p>
-      <w:pPr>
-        <w:ind w:left="426"/>
-        <w:rPr>
+          <w:rFonts w:cs="Arial"/>
           <w:i/>
         </w:rPr>
       </w:pPr>
@@ -7675,14 +8307,16 @@
           <w:numId w:val="3"/>
         </w:numPr>
         <w:rPr>
+          <w:rFonts w:cs="Arial"/>
           <w:i/>
         </w:rPr>
       </w:pPr>
       <w:r>
         <w:rPr>
+          <w:rFonts w:cs="Arial"/>
           <w:i/>
         </w:rPr>
-        <w:t>Description détaillée</w:t>
+        <w:t>le rapport de projet</w:t>
       </w:r>
     </w:p>
     <w:p>
@@ -7692,16 +8326,17 @@
           <w:numId w:val="3"/>
         </w:numPr>
         <w:rPr>
+          <w:rFonts w:cs="Arial"/>
           <w:i/>
         </w:rPr>
       </w:pPr>
       <w:r>
         <w:rPr>
+          <w:rFonts w:cs="Arial"/>
           <w:i/>
         </w:rPr>
-        <w:t>Conséquences sur l'utilisation du produit</w:t>
-      </w:r>
-      <w:bookmarkEnd w:id="20"/>
+        <w:t>le manuel d'Installation (en annexe)</w:t>
+      </w:r>
     </w:p>
     <w:p>
       <w:pPr>
@@ -7710,117 +8345,6 @@
           <w:numId w:val="3"/>
         </w:numPr>
         <w:rPr>
-          <w:i/>
-        </w:rPr>
-      </w:pPr>
-      <w:r>
-        <w:rPr>
-          <w:i/>
-        </w:rPr>
-        <w:t>Actions envisagées ou possibles</w:t>
-      </w:r>
-    </w:p>
-    <w:p>
-      <w:pPr>
-        <w:rPr>
-          <w:i/>
-        </w:rPr>
-      </w:pPr>
-    </w:p>
-    <w:p>
-      <w:pPr>
-        <w:rPr>
-          <w:b/>
-          <w:bCs/>
-          <w:i/>
-          <w:iCs/>
-          <w:color w:val="FF0000"/>
-        </w:rPr>
-      </w:pPr>
-      <w:r>
-        <w:rPr>
-          <w:b/>
-          <w:bCs/>
-          <w:i/>
-          <w:iCs/>
-          <w:color w:val="FF0000"/>
-        </w:rPr>
-        <w:t xml:space="preserve">Reporter la </w:t>
-      </w:r>
-      <w:hyperlink r:id="rId24" w:anchor=":~:text=La%20dette%20technique%20survient%20quand,de%20plus%20en%20plus%20fr%C3%A9quents.">
-        <w:r>
-          <w:rPr>
-            <w:rStyle w:val="Lienhypertexte"/>
-            <w:b/>
-            <w:bCs/>
-            <w:i/>
-            <w:iCs/>
-          </w:rPr>
-          <w:t>dette technique</w:t>
-        </w:r>
-      </w:hyperlink>
-      <w:r>
-        <w:rPr>
-          <w:b/>
-          <w:bCs/>
-          <w:i/>
-          <w:iCs/>
-          <w:color w:val="FF0000"/>
-        </w:rPr>
-        <w:t xml:space="preserve"> connue. S’appuyer sur la pratique des // TODO</w:t>
-      </w:r>
-    </w:p>
-    <w:p>
-      <w:pPr>
-        <w:pStyle w:val="En-tte"/>
-        <w:rPr>
-          <w:rFonts w:cs="Arial"/>
-          <w:iCs/>
-        </w:rPr>
-      </w:pPr>
-    </w:p>
-    <w:p>
-      <w:pPr>
-        <w:pStyle w:val="Titre2"/>
-        <w:rPr>
-          <w:i w:val="0"/>
-          <w:iCs/>
-        </w:rPr>
-      </w:pPr>
-      <w:bookmarkStart w:id="21" w:name="_Toc25553326"/>
-      <w:bookmarkStart w:id="22" w:name="_Toc71691029"/>
-      <w:bookmarkStart w:id="23" w:name="_Toc499021846"/>
-      <w:r>
-        <w:rPr>
-          <w:i w:val="0"/>
-          <w:iCs/>
-        </w:rPr>
-        <w:t>Liste des documents</w:t>
-      </w:r>
-      <w:bookmarkEnd w:id="21"/>
-      <w:r>
-        <w:rPr>
-          <w:i w:val="0"/>
-          <w:iCs/>
-        </w:rPr>
-        <w:t xml:space="preserve"> fournis</w:t>
-      </w:r>
-      <w:bookmarkEnd w:id="22"/>
-      <w:bookmarkEnd w:id="23"/>
-    </w:p>
-    <w:p>
-      <w:pPr>
-        <w:ind w:left="426"/>
-        <w:rPr>
-          <w:rFonts w:cs="Arial"/>
-          <w:iCs/>
-        </w:rPr>
-      </w:pPr>
-    </w:p>
-    <w:p>
-      <w:pPr>
-        <w:ind w:left="426"/>
-        <w:rPr>
           <w:rFonts w:cs="Arial"/>
           <w:i/>
         </w:rPr>
@@ -7830,24 +8354,8 @@
           <w:rFonts w:cs="Arial"/>
           <w:i/>
         </w:rPr>
-        <w:t>Lister les documents fournis au client avec votre produit, en indiquant les numéros de versions</w:t>
-      </w:r>
-      <w:r>
-        <w:rPr>
-          <w:rFonts w:cs="Arial"/>
-          <w:i/>
-        </w:rPr>
-        <w:t xml:space="preserve"> </w:t>
-      </w:r>
-    </w:p>
-    <w:p>
-      <w:pPr>
-        <w:ind w:left="426"/>
-        <w:rPr>
-          <w:rFonts w:cs="Arial"/>
-          <w:i/>
-        </w:rPr>
-      </w:pPr>
+        <w:t>le manuel d'Utilisation avec des exemples graphiques (en annexe)</w:t>
+      </w:r>
     </w:p>
     <w:p>
       <w:pPr>
@@ -7865,63 +8373,7 @@
           <w:rFonts w:cs="Arial"/>
           <w:i/>
         </w:rPr>
-        <w:t>le rapport de projet</w:t>
-      </w:r>
-    </w:p>
-    <w:p>
-      <w:pPr>
-        <w:numPr>
-          <w:ilvl w:val="0"/>
-          <w:numId w:val="3"/>
-        </w:numPr>
-        <w:rPr>
-          <w:rFonts w:cs="Arial"/>
-          <w:i/>
-        </w:rPr>
-      </w:pPr>
-      <w:r>
-        <w:rPr>
-          <w:rFonts w:cs="Arial"/>
-          <w:i/>
-        </w:rPr>
-        <w:t>le manuel d'Installation (en annexe)</w:t>
-      </w:r>
-    </w:p>
-    <w:p>
-      <w:pPr>
-        <w:numPr>
-          <w:ilvl w:val="0"/>
-          <w:numId w:val="3"/>
-        </w:numPr>
-        <w:rPr>
-          <w:rFonts w:cs="Arial"/>
-          <w:i/>
-        </w:rPr>
-      </w:pPr>
-      <w:r>
-        <w:rPr>
-          <w:rFonts w:cs="Arial"/>
-          <w:i/>
-        </w:rPr>
-        <w:t>le manuel d'Utilisation avec des exemples graphiques (en annexe)</w:t>
-      </w:r>
-    </w:p>
-    <w:p>
-      <w:pPr>
-        <w:numPr>
-          <w:ilvl w:val="0"/>
-          <w:numId w:val="3"/>
-        </w:numPr>
-        <w:rPr>
-          <w:rFonts w:cs="Arial"/>
-          <w:i/>
-        </w:rPr>
-      </w:pPr>
-      <w:r>
-        <w:rPr>
-          <w:rFonts w:cs="Arial"/>
-          <w:i/>
-        </w:rPr>
+        <w:lastRenderedPageBreak/>
         <w:t>autres…</w:t>
       </w:r>
     </w:p>
@@ -7953,24 +8405,32 @@
           <w:tab w:val="num" w:pos="360"/>
         </w:tabs>
       </w:pPr>
-      <w:bookmarkStart w:id="24" w:name="_Toc25553328"/>
-      <w:bookmarkStart w:id="25" w:name="_Toc71703263"/>
-      <w:bookmarkStart w:id="26" w:name="_Toc499021847"/>
+      <w:bookmarkStart w:id="22" w:name="_Toc25553328"/>
+      <w:bookmarkStart w:id="23" w:name="_Toc71703263"/>
+      <w:bookmarkStart w:id="24" w:name="_Toc499021847"/>
       <w:r>
         <w:t>C</w:t>
       </w:r>
+      <w:bookmarkEnd w:id="22"/>
+      <w:bookmarkEnd w:id="23"/>
+      <w:r>
+        <w:t>onclusions</w:t>
+      </w:r>
       <w:bookmarkEnd w:id="24"/>
-      <w:bookmarkEnd w:id="25"/>
-      <w:r>
-        <w:t>onclusions</w:t>
-      </w:r>
-      <w:bookmarkEnd w:id="26"/>
-    </w:p>
-    <w:p>
-      <w:pPr>
-        <w:pStyle w:val="En-tte"/>
+    </w:p>
+    <w:p>
+      <w:pPr>
         <w:ind w:left="357"/>
       </w:pPr>
+      <w:r>
+        <w:t>Tout au long du projet nous avons pu réussir et ne pas réussir certains de nos objectifs. Le projet ayant portant sur la gestion de projet, le code a été légèrement abandonné au profit de celle-ci. C’est pour cela que le projet Volscore n’est pas réussi mais le Projet Gestion de projet lui l’est bien. Sur ce projet nous retirons quelques points positifs comme par exemple la concrétisation de la gestion de projet, l’apprentissage des aléas d’un projet ou la gestion du développement en équipe.</w:t>
+      </w:r>
+      <w:r>
+        <w:t xml:space="preserve"> Cependant, la gestion n’étant pas passionnante ce projet n’est pas des plus motivants. Ce qui malheureusement, est un peu la source de l’énergie et du bon travail. Au niveau de la réalisation du projet nous avons rencontré 2~3 difficultés au cours du développement. Cela dit lors de la gestion ou la création de documentation de notre projet nous n’avons pas rencontré de difficultés particulières. Ce </w:t>
+      </w:r>
+      <w:r>
+        <w:t>projet ne nous ayant guerre émoustillés nous ne voulons même pas imaginer de suite au projet.</w:t>
+      </w:r>
     </w:p>
     <w:p>
       <w:pPr>
@@ -8006,7 +8466,19 @@
           <w:sz w:val="24"/>
           <w:szCs w:val="24"/>
         </w:rPr>
-        <w:t>suivants :</w:t>
+        <w:t xml:space="preserve">suivants </w:t>
+      </w:r>
+      <w:bookmarkStart w:id="25" w:name="_GoBack"/>
+      <w:bookmarkEnd w:id="25"/>
+      <w:r>
+        <w:rPr>
+          <w:rFonts w:ascii="Arial" w:hAnsi="Arial" w:cs="Arial"/>
+          <w:i/>
+          <w:iCs/>
+          <w:sz w:val="24"/>
+          <w:szCs w:val="24"/>
+        </w:rPr>
+        <w:t>:</w:t>
       </w:r>
     </w:p>
     <w:p>
@@ -8078,7 +8550,6 @@
           <w:rFonts w:cs="Arial"/>
           <w:i/>
         </w:rPr>
-        <w:lastRenderedPageBreak/>
         <w:t>Difficultés particulières</w:t>
       </w:r>
     </w:p>
@@ -8128,15 +8599,34 @@
           <w:tab w:val="num" w:pos="360"/>
         </w:tabs>
       </w:pPr>
-      <w:bookmarkStart w:id="27" w:name="_Toc71703264"/>
-      <w:bookmarkStart w:id="28" w:name="_Toc499021848"/>
+      <w:bookmarkStart w:id="26" w:name="_Toc71703264"/>
+      <w:bookmarkStart w:id="27" w:name="_Toc499021848"/>
       <w:r>
         <w:lastRenderedPageBreak/>
         <w:t>A</w:t>
       </w:r>
+      <w:bookmarkEnd w:id="26"/>
+      <w:r>
+        <w:t>nnexes</w:t>
+      </w:r>
       <w:bookmarkEnd w:id="27"/>
-      <w:r>
-        <w:t>nnexes</w:t>
+    </w:p>
+    <w:p/>
+    <w:p>
+      <w:pPr>
+        <w:pStyle w:val="Titre2"/>
+        <w:rPr>
+          <w:i w:val="0"/>
+          <w:iCs/>
+        </w:rPr>
+      </w:pPr>
+      <w:bookmarkStart w:id="28" w:name="_Toc499021849"/>
+      <w:r>
+        <w:rPr>
+          <w:i w:val="0"/>
+          <w:iCs/>
+        </w:rPr>
+        <w:t>Résumé du rapport du TPI / version succincte de la documentation</w:t>
       </w:r>
       <w:bookmarkEnd w:id="28"/>
     </w:p>
@@ -8149,17 +8639,70 @@
           <w:iCs/>
         </w:rPr>
       </w:pPr>
-      <w:bookmarkStart w:id="29" w:name="_Toc499021849"/>
+      <w:bookmarkStart w:id="29" w:name="_Toc71703265"/>
+      <w:bookmarkStart w:id="30" w:name="_Toc499021850"/>
       <w:r>
         <w:rPr>
           <w:i w:val="0"/>
           <w:iCs/>
         </w:rPr>
-        <w:t>Résumé du rapport du TPI / version succincte de la documentation</w:t>
+        <w:t>Sources – Bibliographie</w:t>
       </w:r>
       <w:bookmarkEnd w:id="29"/>
-    </w:p>
-    <w:p/>
+      <w:bookmarkEnd w:id="30"/>
+    </w:p>
+    <w:p>
+      <w:pPr>
+        <w:ind w:left="426"/>
+        <w:rPr>
+          <w:iCs/>
+        </w:rPr>
+      </w:pPr>
+    </w:p>
+    <w:p>
+      <w:pPr>
+        <w:ind w:left="426"/>
+        <w:rPr>
+          <w:i/>
+          <w:iCs/>
+        </w:rPr>
+      </w:pPr>
+      <w:r>
+        <w:rPr>
+          <w:i/>
+          <w:iCs/>
+        </w:rPr>
+        <w:t>Liste des livres utilisé</w:t>
+      </w:r>
+      <w:r>
+        <w:rPr>
+          <w:i/>
+          <w:iCs/>
+        </w:rPr>
+        <w:t>s</w:t>
+      </w:r>
+      <w:r>
+        <w:rPr>
+          <w:i/>
+          <w:iCs/>
+        </w:rPr>
+        <w:t xml:space="preserve"> (Titre, auteur, date), des sites Internet (URL) consultés, des articles (Revue, date, titre, </w:t>
+      </w:r>
+      <w:r>
+        <w:rPr>
+          <w:i/>
+          <w:iCs/>
+        </w:rPr>
+        <w:t>auteur) …</w:t>
+      </w:r>
+      <w:r>
+        <w:rPr>
+          <w:i/>
+          <w:iCs/>
+        </w:rPr>
+        <w:t xml:space="preserve"> Et de toutes les aides externes (noms)   </w:t>
+      </w:r>
+    </w:p>
     <w:p>
       <w:pPr>
         <w:pStyle w:val="Titre2"/>
@@ -8168,98 +8711,26 @@
           <w:iCs/>
         </w:rPr>
       </w:pPr>
-      <w:bookmarkStart w:id="30" w:name="_Toc71703265"/>
-      <w:bookmarkStart w:id="31" w:name="_Toc499021850"/>
+      <w:bookmarkStart w:id="31" w:name="_Toc25553330"/>
+      <w:bookmarkStart w:id="32" w:name="_Toc71703266"/>
+      <w:bookmarkStart w:id="33" w:name="_Toc499021851"/>
       <w:r>
         <w:rPr>
           <w:i w:val="0"/>
           <w:iCs/>
         </w:rPr>
-        <w:t>Sources – Bibliographie</w:t>
-      </w:r>
-      <w:bookmarkEnd w:id="30"/>
+        <w:t xml:space="preserve">Journal de </w:t>
+      </w:r>
       <w:bookmarkEnd w:id="31"/>
-    </w:p>
-    <w:p>
-      <w:pPr>
-        <w:ind w:left="426"/>
-        <w:rPr>
-          <w:iCs/>
-        </w:rPr>
-      </w:pPr>
-    </w:p>
-    <w:p>
-      <w:pPr>
-        <w:ind w:left="426"/>
-        <w:rPr>
-          <w:i/>
-          <w:iCs/>
-        </w:rPr>
-      </w:pPr>
-      <w:r>
-        <w:rPr>
-          <w:i/>
-          <w:iCs/>
-        </w:rPr>
-        <w:t>Liste des livres utilisé</w:t>
-      </w:r>
-      <w:r>
-        <w:rPr>
-          <w:i/>
-          <w:iCs/>
-        </w:rPr>
-        <w:t>s</w:t>
-      </w:r>
-      <w:r>
-        <w:rPr>
-          <w:i/>
-          <w:iCs/>
-        </w:rPr>
-        <w:t xml:space="preserve"> (Titre, auteur, date), des sites Internet (URL) consultés, des articles (Revue, date, titre, </w:t>
-      </w:r>
-      <w:r>
-        <w:rPr>
-          <w:i/>
-          <w:iCs/>
-        </w:rPr>
-        <w:t>auteur) …</w:t>
-      </w:r>
-      <w:r>
-        <w:rPr>
-          <w:i/>
-          <w:iCs/>
-        </w:rPr>
-        <w:t xml:space="preserve"> Et de toutes les aides externes (noms)   </w:t>
-      </w:r>
-    </w:p>
-    <w:p>
-      <w:pPr>
-        <w:pStyle w:val="Titre2"/>
+      <w:bookmarkEnd w:id="32"/>
+      <w:r>
         <w:rPr>
           <w:i w:val="0"/>
           <w:iCs/>
         </w:rPr>
-      </w:pPr>
-      <w:bookmarkStart w:id="32" w:name="_Toc25553330"/>
-      <w:bookmarkStart w:id="33" w:name="_Toc71703266"/>
-      <w:bookmarkStart w:id="34" w:name="_Toc499021851"/>
-      <w:r>
-        <w:rPr>
-          <w:i w:val="0"/>
-          <w:iCs/>
-        </w:rPr>
-        <w:t xml:space="preserve">Journal de </w:t>
-      </w:r>
-      <w:bookmarkEnd w:id="32"/>
+        <w:t>travail</w:t>
+      </w:r>
       <w:bookmarkEnd w:id="33"/>
-      <w:r>
-        <w:rPr>
-          <w:i w:val="0"/>
-          <w:iCs/>
-        </w:rPr>
-        <w:t>travail</w:t>
-      </w:r>
-      <w:bookmarkEnd w:id="34"/>
     </w:p>
     <w:p/>
     <w:tbl>
@@ -8489,7 +8960,7 @@
           <w:color w:val="FF0000"/>
         </w:rPr>
       </w:pPr>
-      <w:bookmarkStart w:id="35" w:name="_Toc25553331"/>
+      <w:bookmarkStart w:id="34" w:name="_Toc25553331"/>
     </w:p>
     <w:p>
       <w:pPr>
@@ -8510,113 +8981,101 @@
           <w:iCs/>
           <w:color w:val="FF0000"/>
         </w:rPr>
-        <w:t xml:space="preserve">Référence à votre journal de travail (en PDF) automatiquement généré par </w:t>
-      </w:r>
-      <w:proofErr w:type="spellStart"/>
-      <w:r>
-        <w:rPr>
-          <w:b/>
-          <w:bCs/>
-          <w:i/>
-          <w:iCs/>
-          <w:color w:val="FF0000"/>
-        </w:rPr>
-        <w:t>IceScrub</w:t>
+        <w:t>Référence à votre journal de travail (en PDF) automatiquement généré par IceScrub</w:t>
+      </w:r>
+      <w:bookmarkEnd w:id="34"/>
+    </w:p>
+    <w:p>
+      <w:pPr>
+        <w:pStyle w:val="Titre2"/>
+        <w:rPr>
+          <w:i w:val="0"/>
+          <w:iCs/>
+        </w:rPr>
+      </w:pPr>
+      <w:bookmarkStart w:id="35" w:name="_Toc25553332"/>
+      <w:bookmarkStart w:id="36" w:name="_Toc71703268"/>
+      <w:bookmarkStart w:id="37" w:name="_Toc499021853"/>
+      <w:r>
+        <w:rPr>
+          <w:i w:val="0"/>
+          <w:iCs/>
+        </w:rPr>
+        <w:t>Manuel d'Utilisation</w:t>
       </w:r>
       <w:bookmarkEnd w:id="35"/>
-      <w:proofErr w:type="spellEnd"/>
-    </w:p>
-    <w:p>
-      <w:pPr>
-        <w:pStyle w:val="Titre2"/>
-        <w:rPr>
-          <w:i w:val="0"/>
-          <w:iCs/>
-        </w:rPr>
-      </w:pPr>
-      <w:bookmarkStart w:id="36" w:name="_Toc25553332"/>
-      <w:bookmarkStart w:id="37" w:name="_Toc71703268"/>
-      <w:bookmarkStart w:id="38" w:name="_Toc499021853"/>
-      <w:r>
-        <w:rPr>
-          <w:i w:val="0"/>
-          <w:iCs/>
-        </w:rPr>
-        <w:t>Manuel d'Utilisation</w:t>
-      </w:r>
       <w:bookmarkEnd w:id="36"/>
       <w:bookmarkEnd w:id="37"/>
+    </w:p>
+    <w:p/>
+    <w:p>
+      <w:pPr>
+        <w:pStyle w:val="Titre2"/>
+        <w:rPr>
+          <w:i w:val="0"/>
+          <w:iCs/>
+        </w:rPr>
+      </w:pPr>
+      <w:bookmarkStart w:id="38" w:name="_Toc71703270"/>
+      <w:bookmarkStart w:id="39" w:name="_Toc499021854"/>
+      <w:bookmarkStart w:id="40" w:name="_Toc25553334"/>
+      <w:r>
+        <w:rPr>
+          <w:i w:val="0"/>
+          <w:iCs/>
+        </w:rPr>
+        <w:t>A</w:t>
+      </w:r>
+      <w:r>
+        <w:rPr>
+          <w:i w:val="0"/>
+          <w:iCs/>
+        </w:rPr>
+        <w:t>rchives du projet</w:t>
+      </w:r>
       <w:bookmarkEnd w:id="38"/>
+      <w:bookmarkEnd w:id="39"/>
+      <w:r>
+        <w:rPr>
+          <w:i w:val="0"/>
+          <w:iCs/>
+        </w:rPr>
+        <w:t xml:space="preserve"> </w:t>
+      </w:r>
+      <w:bookmarkEnd w:id="40"/>
     </w:p>
     <w:p/>
     <w:p>
       <w:pPr>
-        <w:pStyle w:val="Titre2"/>
-        <w:rPr>
-          <w:i w:val="0"/>
-          <w:iCs/>
-        </w:rPr>
-      </w:pPr>
-      <w:bookmarkStart w:id="39" w:name="_Toc71703270"/>
-      <w:bookmarkStart w:id="40" w:name="_Toc499021854"/>
-      <w:bookmarkStart w:id="41" w:name="_Toc25553334"/>
-      <w:r>
-        <w:rPr>
-          <w:i w:val="0"/>
-          <w:iCs/>
-        </w:rPr>
-        <w:t>A</w:t>
-      </w:r>
-      <w:r>
-        <w:rPr>
-          <w:i w:val="0"/>
-          <w:iCs/>
-        </w:rPr>
-        <w:t>rchives du projet</w:t>
-      </w:r>
-      <w:bookmarkEnd w:id="39"/>
-      <w:bookmarkEnd w:id="40"/>
-      <w:r>
-        <w:rPr>
-          <w:i w:val="0"/>
-          <w:iCs/>
-        </w:rPr>
-        <w:t xml:space="preserve"> </w:t>
-      </w:r>
-      <w:bookmarkEnd w:id="41"/>
+        <w:ind w:left="426"/>
+        <w:rPr>
+          <w:i/>
+        </w:rPr>
+      </w:pPr>
+      <w:r>
+        <w:rPr>
+          <w:i/>
+        </w:rPr>
+        <w:t>Media</w:t>
+      </w:r>
+      <w:r>
+        <w:rPr>
+          <w:i/>
+        </w:rPr>
+        <w:t xml:space="preserve">, … dans une fourre en plastique </w:t>
+      </w:r>
     </w:p>
     <w:p/>
     <w:p>
       <w:pPr>
-        <w:ind w:left="426"/>
-        <w:rPr>
-          <w:i/>
-        </w:rPr>
-      </w:pPr>
-      <w:r>
-        <w:rPr>
-          <w:i/>
-        </w:rPr>
-        <w:t>Media</w:t>
-      </w:r>
-      <w:r>
-        <w:rPr>
-          <w:i/>
-        </w:rPr>
-        <w:t xml:space="preserve">, … dans une fourre en plastique </w:t>
-      </w:r>
-    </w:p>
-    <w:p/>
-    <w:p>
-      <w:pPr>
         <w:rPr>
           <w:szCs w:val="14"/>
         </w:rPr>
       </w:pPr>
     </w:p>
     <w:sectPr>
-      <w:headerReference w:type="default" r:id="rId25"/>
-      <w:footerReference w:type="default" r:id="rId26"/>
+      <w:headerReference w:type="default" r:id="rId31"/>
+      <w:footerReference w:type="default" r:id="rId32"/>
       <w:pgSz w:w="11906" w:h="16838" w:code="9"/>
       <w:pgMar w:top="1418" w:right="1418" w:bottom="1418" w:left="1418" w:header="720" w:footer="720" w:gutter="0"/>
       <w:cols w:space="720"/>
@@ -8703,7 +9162,7 @@
         <w:sz w:val="16"/>
         <w:szCs w:val="16"/>
       </w:rPr>
-      <w:t>13</w:t>
+      <w:t>14</w:t>
     </w:r>
     <w:r>
       <w:rPr>
@@ -8719,23 +9178,7 @@
         <w:szCs w:val="16"/>
       </w:rPr>
       <w:tab/>
-      <w:t xml:space="preserve">Dernière </w:t>
-    </w:r>
-    <w:proofErr w:type="spellStart"/>
-    <w:r>
-      <w:rPr>
-        <w:sz w:val="16"/>
-        <w:szCs w:val="16"/>
-      </w:rPr>
-      <w:t>modif</w:t>
-    </w:r>
-    <w:proofErr w:type="spellEnd"/>
-    <w:r>
-      <w:rPr>
-        <w:sz w:val="16"/>
-        <w:szCs w:val="16"/>
-      </w:rPr>
-      <w:t> : 02.12.2010</w:t>
+      <w:t>Dernière modif : 02.12.2010</w:t>
     </w:r>
     <w:r>
       <w:rPr>

</xml_diff>